<commit_message>
changed df according to 03_exclusion
</commit_message>
<xml_diff>
--- a/R_Code_Deviation Documentation.docx
+++ b/R_Code_Deviation Documentation.docx
@@ -689,7 +689,7 @@
     </w:p>
     <w:tbl>
       <w:tblPr>
-        <w:tblW w:w="13542" w:type="dxa"/>
+        <w:tblW w:w="14624" w:type="dxa"/>
         <w:tblCellMar>
           <w:top w:w="15" w:type="dxa"/>
           <w:left w:w="15" w:type="dxa"/>
@@ -699,11 +699,11 @@
         <w:tblLook w:val="04A0" w:firstRow="1" w:lastRow="0" w:firstColumn="1" w:lastColumn="0" w:noHBand="0" w:noVBand="1"/>
       </w:tblPr>
       <w:tblGrid>
-        <w:gridCol w:w="1545"/>
+        <w:gridCol w:w="1987"/>
         <w:gridCol w:w="1607"/>
         <w:gridCol w:w="1606"/>
         <w:gridCol w:w="1667"/>
-        <w:gridCol w:w="3012"/>
+        <w:gridCol w:w="3572"/>
         <w:gridCol w:w="3012"/>
         <w:gridCol w:w="1173"/>
       </w:tblGrid>
@@ -1456,6 +1456,12 @@
                 <w:rFonts w:ascii="Times New Roman" w:eastAsia="Times New Roman" w:hAnsi="Times New Roman" w:cs="Times New Roman"/>
               </w:rPr>
             </w:pPr>
+            <w:r>
+              <w:rPr>
+                <w:rFonts w:ascii="Times New Roman" w:eastAsia="Times New Roman" w:hAnsi="Times New Roman" w:cs="Times New Roman"/>
+              </w:rPr>
+              <w:t>02_Datawrangling</w:t>
+            </w:r>
           </w:p>
           <w:p>
             <w:pPr>
@@ -1547,81 +1553,607 @@
                 <w:rFonts w:ascii="Times New Roman" w:eastAsia="Times New Roman" w:hAnsi="Times New Roman" w:cs="Times New Roman"/>
               </w:rPr>
             </w:pPr>
-          </w:p>
-        </w:tc>
-        <w:tc>
-          <w:tcPr>
-            <w:tcW w:w="0" w:type="auto"/>
-            <w:tcBorders>
-              <w:top w:val="single" w:sz="8" w:space="0" w:color="000000"/>
-              <w:left w:val="single" w:sz="8" w:space="0" w:color="000000"/>
-              <w:bottom w:val="single" w:sz="8" w:space="0" w:color="000000"/>
-              <w:right w:val="single" w:sz="8" w:space="0" w:color="000000"/>
-            </w:tcBorders>
-            <w:tcMar>
-              <w:top w:w="100" w:type="dxa"/>
-              <w:left w:w="100" w:type="dxa"/>
-              <w:bottom w:w="100" w:type="dxa"/>
-              <w:right w:w="100" w:type="dxa"/>
-            </w:tcMar>
-            <w:hideMark/>
-          </w:tcPr>
-          <w:p>
-            <w:pPr>
-              <w:rPr>
-                <w:rFonts w:ascii="Times New Roman" w:eastAsia="Times New Roman" w:hAnsi="Times New Roman" w:cs="Times New Roman"/>
-              </w:rPr>
-            </w:pPr>
-          </w:p>
-        </w:tc>
-        <w:tc>
-          <w:tcPr>
-            <w:tcW w:w="0" w:type="auto"/>
-            <w:tcBorders>
-              <w:top w:val="single" w:sz="8" w:space="0" w:color="000000"/>
-              <w:left w:val="single" w:sz="8" w:space="0" w:color="000000"/>
-              <w:bottom w:val="single" w:sz="8" w:space="0" w:color="000000"/>
-              <w:right w:val="single" w:sz="8" w:space="0" w:color="000000"/>
-            </w:tcBorders>
-            <w:tcMar>
-              <w:top w:w="100" w:type="dxa"/>
-              <w:left w:w="100" w:type="dxa"/>
-              <w:bottom w:w="100" w:type="dxa"/>
-              <w:right w:w="100" w:type="dxa"/>
-            </w:tcMar>
-            <w:hideMark/>
-          </w:tcPr>
-          <w:p>
-            <w:pPr>
-              <w:rPr>
-                <w:rFonts w:ascii="Times New Roman" w:eastAsia="Times New Roman" w:hAnsi="Times New Roman" w:cs="Times New Roman"/>
-              </w:rPr>
-            </w:pPr>
-          </w:p>
-        </w:tc>
-        <w:tc>
-          <w:tcPr>
-            <w:tcW w:w="0" w:type="auto"/>
-            <w:tcBorders>
-              <w:top w:val="single" w:sz="8" w:space="0" w:color="000000"/>
-              <w:left w:val="single" w:sz="8" w:space="0" w:color="000000"/>
-              <w:bottom w:val="single" w:sz="8" w:space="0" w:color="000000"/>
-              <w:right w:val="single" w:sz="8" w:space="0" w:color="000000"/>
-            </w:tcBorders>
-            <w:tcMar>
-              <w:top w:w="100" w:type="dxa"/>
-              <w:left w:w="100" w:type="dxa"/>
-              <w:bottom w:w="100" w:type="dxa"/>
-              <w:right w:w="100" w:type="dxa"/>
-            </w:tcMar>
-            <w:hideMark/>
-          </w:tcPr>
-          <w:p>
-            <w:pPr>
-              <w:rPr>
-                <w:rFonts w:ascii="Times New Roman" w:eastAsia="Times New Roman" w:hAnsi="Times New Roman" w:cs="Times New Roman"/>
-              </w:rPr>
-            </w:pPr>
+            <w:r>
+              <w:rPr>
+                <w:rFonts w:ascii="Times New Roman" w:eastAsia="Times New Roman" w:hAnsi="Times New Roman" w:cs="Times New Roman"/>
+              </w:rPr>
+              <w:t>Minor</w:t>
+            </w:r>
+          </w:p>
+        </w:tc>
+        <w:tc>
+          <w:tcPr>
+            <w:tcW w:w="0" w:type="auto"/>
+            <w:tcBorders>
+              <w:top w:val="single" w:sz="8" w:space="0" w:color="000000"/>
+              <w:left w:val="single" w:sz="8" w:space="0" w:color="000000"/>
+              <w:bottom w:val="single" w:sz="8" w:space="0" w:color="000000"/>
+              <w:right w:val="single" w:sz="8" w:space="0" w:color="000000"/>
+            </w:tcBorders>
+            <w:tcMar>
+              <w:top w:w="100" w:type="dxa"/>
+              <w:left w:w="100" w:type="dxa"/>
+              <w:bottom w:w="100" w:type="dxa"/>
+              <w:right w:w="100" w:type="dxa"/>
+            </w:tcMar>
+            <w:hideMark/>
+          </w:tcPr>
+          <w:p>
+            <w:pPr>
+              <w:rPr>
+                <w:rFonts w:ascii="Times New Roman" w:eastAsia="Times New Roman" w:hAnsi="Times New Roman" w:cs="Times New Roman"/>
+              </w:rPr>
+            </w:pPr>
+            <w:r>
+              <w:rPr>
+                <w:rFonts w:ascii="Times New Roman" w:eastAsia="Times New Roman" w:hAnsi="Times New Roman" w:cs="Times New Roman"/>
+              </w:rPr>
+              <w:t xml:space="preserve">Changed name of </w:t>
+            </w:r>
+            <w:proofErr w:type="spellStart"/>
+            <w:r>
+              <w:rPr>
+                <w:rFonts w:ascii="Times New Roman" w:eastAsia="Times New Roman" w:hAnsi="Times New Roman" w:cs="Times New Roman"/>
+              </w:rPr>
+              <w:t>df</w:t>
+            </w:r>
+            <w:proofErr w:type="spellEnd"/>
+            <w:r>
+              <w:rPr>
+                <w:rFonts w:ascii="Times New Roman" w:eastAsia="Times New Roman" w:hAnsi="Times New Roman" w:cs="Times New Roman"/>
+              </w:rPr>
+              <w:t xml:space="preserve"> according to 01_Data Import </w:t>
+            </w:r>
+          </w:p>
+        </w:tc>
+        <w:tc>
+          <w:tcPr>
+            <w:tcW w:w="0" w:type="auto"/>
+            <w:tcBorders>
+              <w:top w:val="single" w:sz="8" w:space="0" w:color="000000"/>
+              <w:left w:val="single" w:sz="8" w:space="0" w:color="000000"/>
+              <w:bottom w:val="single" w:sz="8" w:space="0" w:color="000000"/>
+              <w:right w:val="single" w:sz="8" w:space="0" w:color="000000"/>
+            </w:tcBorders>
+            <w:tcMar>
+              <w:top w:w="100" w:type="dxa"/>
+              <w:left w:w="100" w:type="dxa"/>
+              <w:bottom w:w="100" w:type="dxa"/>
+              <w:right w:w="100" w:type="dxa"/>
+            </w:tcMar>
+            <w:hideMark/>
+          </w:tcPr>
+          <w:p>
+            <w:pPr>
+              <w:rPr>
+                <w:rFonts w:ascii="Times New Roman" w:eastAsia="Times New Roman" w:hAnsi="Times New Roman" w:cs="Times New Roman"/>
+              </w:rPr>
+            </w:pPr>
+            <w:r>
+              <w:rPr>
+                <w:rFonts w:ascii="Times New Roman" w:eastAsia="Times New Roman" w:hAnsi="Times New Roman" w:cs="Times New Roman"/>
+              </w:rPr>
+              <w:t xml:space="preserve">Code would not work else </w:t>
+            </w:r>
+          </w:p>
+        </w:tc>
+        <w:tc>
+          <w:tcPr>
+            <w:tcW w:w="0" w:type="auto"/>
+            <w:tcBorders>
+              <w:top w:val="single" w:sz="8" w:space="0" w:color="000000"/>
+              <w:left w:val="single" w:sz="8" w:space="0" w:color="000000"/>
+              <w:bottom w:val="single" w:sz="8" w:space="0" w:color="000000"/>
+              <w:right w:val="single" w:sz="8" w:space="0" w:color="000000"/>
+            </w:tcBorders>
+            <w:tcMar>
+              <w:top w:w="100" w:type="dxa"/>
+              <w:left w:w="100" w:type="dxa"/>
+              <w:bottom w:w="100" w:type="dxa"/>
+              <w:right w:w="100" w:type="dxa"/>
+            </w:tcMar>
+            <w:hideMark/>
+          </w:tcPr>
+          <w:p>
+            <w:pPr>
+              <w:rPr>
+                <w:rFonts w:ascii="Times New Roman" w:eastAsia="Times New Roman" w:hAnsi="Times New Roman" w:cs="Times New Roman"/>
+              </w:rPr>
+            </w:pPr>
+            <w:r>
+              <w:rPr>
+                <w:rFonts w:ascii="Times New Roman" w:eastAsia="Times New Roman" w:hAnsi="Times New Roman" w:cs="Times New Roman"/>
+              </w:rPr>
+              <w:t>No difference</w:t>
+            </w:r>
+          </w:p>
+        </w:tc>
+      </w:tr>
+      <w:tr>
+        <w:tc>
+          <w:tcPr>
+            <w:tcW w:w="0" w:type="auto"/>
+            <w:tcBorders>
+              <w:top w:val="single" w:sz="8" w:space="0" w:color="000000"/>
+              <w:left w:val="single" w:sz="8" w:space="0" w:color="000000"/>
+              <w:bottom w:val="single" w:sz="8" w:space="0" w:color="000000"/>
+              <w:right w:val="single" w:sz="8" w:space="0" w:color="000000"/>
+            </w:tcBorders>
+            <w:tcMar>
+              <w:top w:w="100" w:type="dxa"/>
+              <w:left w:w="100" w:type="dxa"/>
+              <w:bottom w:w="100" w:type="dxa"/>
+              <w:right w:w="100" w:type="dxa"/>
+            </w:tcMar>
+          </w:tcPr>
+          <w:p>
+            <w:pPr>
+              <w:rPr>
+                <w:rFonts w:ascii="Times New Roman" w:eastAsia="Times New Roman" w:hAnsi="Times New Roman" w:cs="Times New Roman"/>
+              </w:rPr>
+            </w:pPr>
+            <w:r>
+              <w:rPr>
+                <w:rFonts w:ascii="Times New Roman" w:eastAsia="Times New Roman" w:hAnsi="Times New Roman" w:cs="Times New Roman"/>
+              </w:rPr>
+              <w:t>02_Datawrangling</w:t>
+            </w:r>
+          </w:p>
+        </w:tc>
+        <w:tc>
+          <w:tcPr>
+            <w:tcW w:w="0" w:type="auto"/>
+            <w:tcBorders>
+              <w:top w:val="single" w:sz="8" w:space="0" w:color="000000"/>
+              <w:left w:val="single" w:sz="8" w:space="0" w:color="000000"/>
+              <w:bottom w:val="single" w:sz="8" w:space="0" w:color="000000"/>
+              <w:right w:val="single" w:sz="8" w:space="0" w:color="000000"/>
+            </w:tcBorders>
+            <w:tcMar>
+              <w:top w:w="100" w:type="dxa"/>
+              <w:left w:w="100" w:type="dxa"/>
+              <w:bottom w:w="100" w:type="dxa"/>
+              <w:right w:w="100" w:type="dxa"/>
+            </w:tcMar>
+          </w:tcPr>
+          <w:p>
+            <w:pPr>
+              <w:rPr>
+                <w:rFonts w:ascii="Times New Roman" w:eastAsia="Times New Roman" w:hAnsi="Times New Roman" w:cs="Times New Roman"/>
+              </w:rPr>
+            </w:pPr>
+          </w:p>
+        </w:tc>
+        <w:tc>
+          <w:tcPr>
+            <w:tcW w:w="0" w:type="auto"/>
+            <w:tcBorders>
+              <w:top w:val="single" w:sz="8" w:space="0" w:color="000000"/>
+              <w:left w:val="single" w:sz="8" w:space="0" w:color="000000"/>
+              <w:bottom w:val="single" w:sz="8" w:space="0" w:color="000000"/>
+              <w:right w:val="single" w:sz="8" w:space="0" w:color="000000"/>
+            </w:tcBorders>
+            <w:tcMar>
+              <w:top w:w="100" w:type="dxa"/>
+              <w:left w:w="100" w:type="dxa"/>
+              <w:bottom w:w="100" w:type="dxa"/>
+              <w:right w:w="100" w:type="dxa"/>
+            </w:tcMar>
+          </w:tcPr>
+          <w:p>
+            <w:pPr>
+              <w:rPr>
+                <w:rFonts w:ascii="Times New Roman" w:eastAsia="Times New Roman" w:hAnsi="Times New Roman" w:cs="Times New Roman"/>
+              </w:rPr>
+            </w:pPr>
+          </w:p>
+        </w:tc>
+        <w:tc>
+          <w:tcPr>
+            <w:tcW w:w="0" w:type="auto"/>
+            <w:tcBorders>
+              <w:top w:val="single" w:sz="8" w:space="0" w:color="000000"/>
+              <w:left w:val="single" w:sz="8" w:space="0" w:color="000000"/>
+              <w:bottom w:val="single" w:sz="8" w:space="0" w:color="000000"/>
+              <w:right w:val="single" w:sz="8" w:space="0" w:color="000000"/>
+            </w:tcBorders>
+            <w:tcMar>
+              <w:top w:w="100" w:type="dxa"/>
+              <w:left w:w="100" w:type="dxa"/>
+              <w:bottom w:w="100" w:type="dxa"/>
+              <w:right w:w="100" w:type="dxa"/>
+            </w:tcMar>
+          </w:tcPr>
+          <w:p>
+            <w:pPr>
+              <w:rPr>
+                <w:rFonts w:ascii="Times New Roman" w:eastAsia="Times New Roman" w:hAnsi="Times New Roman" w:cs="Times New Roman"/>
+              </w:rPr>
+            </w:pPr>
+            <w:r>
+              <w:rPr>
+                <w:rFonts w:ascii="Times New Roman" w:eastAsia="Times New Roman" w:hAnsi="Times New Roman" w:cs="Times New Roman"/>
+              </w:rPr>
+              <w:t xml:space="preserve">Minor </w:t>
+            </w:r>
+          </w:p>
+        </w:tc>
+        <w:tc>
+          <w:tcPr>
+            <w:tcW w:w="0" w:type="auto"/>
+            <w:tcBorders>
+              <w:top w:val="single" w:sz="8" w:space="0" w:color="000000"/>
+              <w:left w:val="single" w:sz="8" w:space="0" w:color="000000"/>
+              <w:bottom w:val="single" w:sz="8" w:space="0" w:color="000000"/>
+              <w:right w:val="single" w:sz="8" w:space="0" w:color="000000"/>
+            </w:tcBorders>
+            <w:tcMar>
+              <w:top w:w="100" w:type="dxa"/>
+              <w:left w:w="100" w:type="dxa"/>
+              <w:bottom w:w="100" w:type="dxa"/>
+              <w:right w:w="100" w:type="dxa"/>
+            </w:tcMar>
+          </w:tcPr>
+          <w:p>
+            <w:pPr>
+              <w:rPr>
+                <w:rFonts w:ascii="Times New Roman" w:eastAsia="Times New Roman" w:hAnsi="Times New Roman" w:cs="Times New Roman"/>
+              </w:rPr>
+            </w:pPr>
+            <w:r>
+              <w:rPr>
+                <w:rFonts w:ascii="Times New Roman" w:eastAsia="Times New Roman" w:hAnsi="Times New Roman" w:cs="Times New Roman"/>
+              </w:rPr>
+              <w:t xml:space="preserve">Added: </w:t>
+            </w:r>
+            <w:r>
+              <w:rPr>
+                <w:rFonts w:ascii="Times New Roman" w:eastAsia="Times New Roman" w:hAnsi="Times New Roman" w:cs="Times New Roman"/>
+              </w:rPr>
+              <w:t>table(cccu_complete1$EC_recode)</w:t>
+            </w:r>
+          </w:p>
+          <w:p>
+            <w:pPr>
+              <w:rPr>
+                <w:rFonts w:ascii="Times New Roman" w:eastAsia="Times New Roman" w:hAnsi="Times New Roman" w:cs="Times New Roman"/>
+              </w:rPr>
+            </w:pPr>
+            <w:proofErr w:type="gramStart"/>
+            <w:r>
+              <w:rPr>
+                <w:rFonts w:ascii="Times New Roman" w:eastAsia="Times New Roman" w:hAnsi="Times New Roman" w:cs="Times New Roman"/>
+              </w:rPr>
+              <w:t>crosstabs( ~</w:t>
+            </w:r>
+            <w:proofErr w:type="gramEnd"/>
+            <w:r>
+              <w:rPr>
+                <w:rFonts w:ascii="Times New Roman" w:eastAsia="Times New Roman" w:hAnsi="Times New Roman" w:cs="Times New Roman"/>
+              </w:rPr>
+              <w:t xml:space="preserve"> is.na(EC) + WAVE, data = cccu_complete1)#item is missing at t1</w:t>
+            </w:r>
+          </w:p>
+        </w:tc>
+        <w:tc>
+          <w:tcPr>
+            <w:tcW w:w="0" w:type="auto"/>
+            <w:tcBorders>
+              <w:top w:val="single" w:sz="8" w:space="0" w:color="000000"/>
+              <w:left w:val="single" w:sz="8" w:space="0" w:color="000000"/>
+              <w:bottom w:val="single" w:sz="8" w:space="0" w:color="000000"/>
+              <w:right w:val="single" w:sz="8" w:space="0" w:color="000000"/>
+            </w:tcBorders>
+            <w:tcMar>
+              <w:top w:w="100" w:type="dxa"/>
+              <w:left w:w="100" w:type="dxa"/>
+              <w:bottom w:w="100" w:type="dxa"/>
+              <w:right w:w="100" w:type="dxa"/>
+            </w:tcMar>
+          </w:tcPr>
+          <w:p>
+            <w:pPr>
+              <w:rPr>
+                <w:rFonts w:ascii="Times New Roman" w:eastAsia="Times New Roman" w:hAnsi="Times New Roman" w:cs="Times New Roman"/>
+              </w:rPr>
+            </w:pPr>
+            <w:r>
+              <w:rPr>
+                <w:rFonts w:ascii="Times New Roman" w:eastAsia="Times New Roman" w:hAnsi="Times New Roman" w:cs="Times New Roman"/>
+              </w:rPr>
+              <w:t>To look for high number of NA</w:t>
+            </w:r>
+          </w:p>
+        </w:tc>
+        <w:tc>
+          <w:tcPr>
+            <w:tcW w:w="0" w:type="auto"/>
+            <w:tcBorders>
+              <w:top w:val="single" w:sz="8" w:space="0" w:color="000000"/>
+              <w:left w:val="single" w:sz="8" w:space="0" w:color="000000"/>
+              <w:bottom w:val="single" w:sz="8" w:space="0" w:color="000000"/>
+              <w:right w:val="single" w:sz="8" w:space="0" w:color="000000"/>
+            </w:tcBorders>
+            <w:tcMar>
+              <w:top w:w="100" w:type="dxa"/>
+              <w:left w:w="100" w:type="dxa"/>
+              <w:bottom w:w="100" w:type="dxa"/>
+              <w:right w:w="100" w:type="dxa"/>
+            </w:tcMar>
+          </w:tcPr>
+          <w:p>
+            <w:pPr>
+              <w:rPr>
+                <w:rFonts w:ascii="Times New Roman" w:eastAsia="Times New Roman" w:hAnsi="Times New Roman" w:cs="Times New Roman"/>
+              </w:rPr>
+            </w:pPr>
+            <w:r>
+              <w:rPr>
+                <w:rFonts w:ascii="Times New Roman" w:eastAsia="Times New Roman" w:hAnsi="Times New Roman" w:cs="Times New Roman"/>
+              </w:rPr>
+              <w:t xml:space="preserve">No </w:t>
+            </w:r>
+            <w:proofErr w:type="spellStart"/>
+            <w:r>
+              <w:rPr>
+                <w:rFonts w:ascii="Times New Roman" w:eastAsia="Times New Roman" w:hAnsi="Times New Roman" w:cs="Times New Roman"/>
+              </w:rPr>
+              <w:t>differnce</w:t>
+            </w:r>
+            <w:proofErr w:type="spellEnd"/>
+          </w:p>
+        </w:tc>
+      </w:tr>
+      <w:tr>
+        <w:tc>
+          <w:tcPr>
+            <w:tcW w:w="0" w:type="auto"/>
+            <w:tcBorders>
+              <w:top w:val="single" w:sz="8" w:space="0" w:color="000000"/>
+              <w:left w:val="single" w:sz="8" w:space="0" w:color="000000"/>
+              <w:bottom w:val="single" w:sz="8" w:space="0" w:color="000000"/>
+              <w:right w:val="single" w:sz="8" w:space="0" w:color="000000"/>
+            </w:tcBorders>
+            <w:tcMar>
+              <w:top w:w="100" w:type="dxa"/>
+              <w:left w:w="100" w:type="dxa"/>
+              <w:bottom w:w="100" w:type="dxa"/>
+              <w:right w:w="100" w:type="dxa"/>
+            </w:tcMar>
+          </w:tcPr>
+          <w:p>
+            <w:pPr>
+              <w:rPr>
+                <w:rFonts w:ascii="Times New Roman" w:eastAsia="Times New Roman" w:hAnsi="Times New Roman" w:cs="Times New Roman"/>
+              </w:rPr>
+            </w:pPr>
+            <w:r>
+              <w:rPr>
+                <w:rFonts w:ascii="Times New Roman" w:eastAsia="Times New Roman" w:hAnsi="Times New Roman" w:cs="Times New Roman"/>
+              </w:rPr>
+              <w:t>02_Datawrangling</w:t>
+            </w:r>
+          </w:p>
+        </w:tc>
+        <w:tc>
+          <w:tcPr>
+            <w:tcW w:w="0" w:type="auto"/>
+            <w:tcBorders>
+              <w:top w:val="single" w:sz="8" w:space="0" w:color="000000"/>
+              <w:left w:val="single" w:sz="8" w:space="0" w:color="000000"/>
+              <w:bottom w:val="single" w:sz="8" w:space="0" w:color="000000"/>
+              <w:right w:val="single" w:sz="8" w:space="0" w:color="000000"/>
+            </w:tcBorders>
+            <w:tcMar>
+              <w:top w:w="100" w:type="dxa"/>
+              <w:left w:w="100" w:type="dxa"/>
+              <w:bottom w:w="100" w:type="dxa"/>
+              <w:right w:w="100" w:type="dxa"/>
+            </w:tcMar>
+          </w:tcPr>
+          <w:p>
+            <w:pPr>
+              <w:rPr>
+                <w:rFonts w:ascii="Times New Roman" w:eastAsia="Times New Roman" w:hAnsi="Times New Roman" w:cs="Times New Roman"/>
+              </w:rPr>
+            </w:pPr>
+          </w:p>
+        </w:tc>
+        <w:tc>
+          <w:tcPr>
+            <w:tcW w:w="0" w:type="auto"/>
+            <w:tcBorders>
+              <w:top w:val="single" w:sz="8" w:space="0" w:color="000000"/>
+              <w:left w:val="single" w:sz="8" w:space="0" w:color="000000"/>
+              <w:bottom w:val="single" w:sz="8" w:space="0" w:color="000000"/>
+              <w:right w:val="single" w:sz="8" w:space="0" w:color="000000"/>
+            </w:tcBorders>
+            <w:tcMar>
+              <w:top w:w="100" w:type="dxa"/>
+              <w:left w:w="100" w:type="dxa"/>
+              <w:bottom w:w="100" w:type="dxa"/>
+              <w:right w:w="100" w:type="dxa"/>
+            </w:tcMar>
+          </w:tcPr>
+          <w:p>
+            <w:pPr>
+              <w:rPr>
+                <w:rFonts w:ascii="Times New Roman" w:eastAsia="Times New Roman" w:hAnsi="Times New Roman" w:cs="Times New Roman"/>
+              </w:rPr>
+            </w:pPr>
+          </w:p>
+        </w:tc>
+        <w:tc>
+          <w:tcPr>
+            <w:tcW w:w="0" w:type="auto"/>
+            <w:tcBorders>
+              <w:top w:val="single" w:sz="8" w:space="0" w:color="000000"/>
+              <w:left w:val="single" w:sz="8" w:space="0" w:color="000000"/>
+              <w:bottom w:val="single" w:sz="8" w:space="0" w:color="000000"/>
+              <w:right w:val="single" w:sz="8" w:space="0" w:color="000000"/>
+            </w:tcBorders>
+            <w:tcMar>
+              <w:top w:w="100" w:type="dxa"/>
+              <w:left w:w="100" w:type="dxa"/>
+              <w:bottom w:w="100" w:type="dxa"/>
+              <w:right w:w="100" w:type="dxa"/>
+            </w:tcMar>
+          </w:tcPr>
+          <w:p>
+            <w:pPr>
+              <w:rPr>
+                <w:rFonts w:ascii="Times New Roman" w:eastAsia="Times New Roman" w:hAnsi="Times New Roman" w:cs="Times New Roman"/>
+              </w:rPr>
+            </w:pPr>
+            <w:r>
+              <w:rPr>
+                <w:rFonts w:ascii="Times New Roman" w:eastAsia="Times New Roman" w:hAnsi="Times New Roman" w:cs="Times New Roman"/>
+              </w:rPr>
+              <w:t xml:space="preserve">Minor </w:t>
+            </w:r>
+          </w:p>
+        </w:tc>
+        <w:tc>
+          <w:tcPr>
+            <w:tcW w:w="0" w:type="auto"/>
+            <w:tcBorders>
+              <w:top w:val="single" w:sz="8" w:space="0" w:color="000000"/>
+              <w:left w:val="single" w:sz="8" w:space="0" w:color="000000"/>
+              <w:bottom w:val="single" w:sz="8" w:space="0" w:color="000000"/>
+              <w:right w:val="single" w:sz="8" w:space="0" w:color="000000"/>
+            </w:tcBorders>
+            <w:tcMar>
+              <w:top w:w="100" w:type="dxa"/>
+              <w:left w:w="100" w:type="dxa"/>
+              <w:bottom w:w="100" w:type="dxa"/>
+              <w:right w:w="100" w:type="dxa"/>
+            </w:tcMar>
+          </w:tcPr>
+          <w:p>
+            <w:pPr>
+              <w:rPr>
+                <w:rFonts w:ascii="Times New Roman" w:eastAsia="Times New Roman" w:hAnsi="Times New Roman" w:cs="Times New Roman"/>
+              </w:rPr>
+            </w:pPr>
+            <w:r>
+              <w:rPr>
+                <w:rFonts w:ascii="Times New Roman" w:eastAsia="Times New Roman" w:hAnsi="Times New Roman" w:cs="Times New Roman"/>
+              </w:rPr>
+              <w:t xml:space="preserve">Added: </w:t>
+            </w:r>
+          </w:p>
+          <w:p>
+            <w:pPr>
+              <w:rPr>
+                <w:rFonts w:ascii="Times New Roman" w:eastAsia="Times New Roman" w:hAnsi="Times New Roman" w:cs="Times New Roman"/>
+              </w:rPr>
+            </w:pPr>
+            <w:proofErr w:type="gramStart"/>
+            <w:r>
+              <w:rPr>
+                <w:rFonts w:ascii="Times New Roman" w:eastAsia="Times New Roman" w:hAnsi="Times New Roman" w:cs="Times New Roman"/>
+              </w:rPr>
+              <w:t>crosstabs( ~</w:t>
+            </w:r>
+            <w:proofErr w:type="gramEnd"/>
+            <w:r>
+              <w:rPr>
+                <w:rFonts w:ascii="Times New Roman" w:eastAsia="Times New Roman" w:hAnsi="Times New Roman" w:cs="Times New Roman"/>
+              </w:rPr>
+              <w:t xml:space="preserve"> </w:t>
+            </w:r>
+            <w:r>
+              <w:rPr>
+                <w:rFonts w:ascii="Times New Roman" w:eastAsia="Times New Roman" w:hAnsi="Times New Roman" w:cs="Times New Roman"/>
+              </w:rPr>
+              <w:t>variable</w:t>
+            </w:r>
+            <w:r>
+              <w:rPr>
+                <w:rFonts w:ascii="Times New Roman" w:eastAsia="Times New Roman" w:hAnsi="Times New Roman" w:cs="Times New Roman"/>
+              </w:rPr>
+              <w:t xml:space="preserve"> + WAVE, data = cccu_complete1</w:t>
+            </w:r>
+            <w:r>
+              <w:rPr>
+                <w:rFonts w:ascii="Times New Roman" w:eastAsia="Times New Roman" w:hAnsi="Times New Roman" w:cs="Times New Roman"/>
+              </w:rPr>
+              <w:t>)</w:t>
+            </w:r>
+          </w:p>
+        </w:tc>
+        <w:tc>
+          <w:tcPr>
+            <w:tcW w:w="0" w:type="auto"/>
+            <w:tcBorders>
+              <w:top w:val="single" w:sz="8" w:space="0" w:color="000000"/>
+              <w:left w:val="single" w:sz="8" w:space="0" w:color="000000"/>
+              <w:bottom w:val="single" w:sz="8" w:space="0" w:color="000000"/>
+              <w:right w:val="single" w:sz="8" w:space="0" w:color="000000"/>
+            </w:tcBorders>
+            <w:tcMar>
+              <w:top w:w="100" w:type="dxa"/>
+              <w:left w:w="100" w:type="dxa"/>
+              <w:bottom w:w="100" w:type="dxa"/>
+              <w:right w:w="100" w:type="dxa"/>
+            </w:tcMar>
+          </w:tcPr>
+          <w:p>
+            <w:pPr>
+              <w:rPr>
+                <w:rFonts w:ascii="Times New Roman" w:eastAsia="Times New Roman" w:hAnsi="Times New Roman" w:cs="Times New Roman"/>
+              </w:rPr>
+            </w:pPr>
+            <w:r>
+              <w:rPr>
+                <w:rFonts w:ascii="Times New Roman" w:eastAsia="Times New Roman" w:hAnsi="Times New Roman" w:cs="Times New Roman"/>
+              </w:rPr>
+              <w:t xml:space="preserve">To look </w:t>
+            </w:r>
+            <w:r>
+              <w:rPr>
+                <w:rFonts w:ascii="Times New Roman" w:eastAsia="Times New Roman" w:hAnsi="Times New Roman" w:cs="Times New Roman"/>
+              </w:rPr>
+              <w:t>if proportions are the same</w:t>
+            </w:r>
+          </w:p>
+        </w:tc>
+        <w:tc>
+          <w:tcPr>
+            <w:tcW w:w="0" w:type="auto"/>
+            <w:tcBorders>
+              <w:top w:val="single" w:sz="8" w:space="0" w:color="000000"/>
+              <w:left w:val="single" w:sz="8" w:space="0" w:color="000000"/>
+              <w:bottom w:val="single" w:sz="8" w:space="0" w:color="000000"/>
+              <w:right w:val="single" w:sz="8" w:space="0" w:color="000000"/>
+            </w:tcBorders>
+            <w:tcMar>
+              <w:top w:w="100" w:type="dxa"/>
+              <w:left w:w="100" w:type="dxa"/>
+              <w:bottom w:w="100" w:type="dxa"/>
+              <w:right w:w="100" w:type="dxa"/>
+            </w:tcMar>
+          </w:tcPr>
+          <w:p>
+            <w:pPr>
+              <w:rPr>
+                <w:rFonts w:ascii="Times New Roman" w:eastAsia="Times New Roman" w:hAnsi="Times New Roman" w:cs="Times New Roman"/>
+              </w:rPr>
+            </w:pPr>
+            <w:r>
+              <w:rPr>
+                <w:rFonts w:ascii="Times New Roman" w:eastAsia="Times New Roman" w:hAnsi="Times New Roman" w:cs="Times New Roman"/>
+              </w:rPr>
+              <w:t xml:space="preserve">No </w:t>
+            </w:r>
+            <w:proofErr w:type="spellStart"/>
+            <w:r>
+              <w:rPr>
+                <w:rFonts w:ascii="Times New Roman" w:eastAsia="Times New Roman" w:hAnsi="Times New Roman" w:cs="Times New Roman"/>
+              </w:rPr>
+              <w:t>differnce</w:t>
+            </w:r>
+            <w:proofErr w:type="spellEnd"/>
           </w:p>
         </w:tc>
       </w:tr>
@@ -1658,156 +2190,203 @@
               </w:rPr>
               <w:t>...</w:t>
             </w:r>
-          </w:p>
-        </w:tc>
-        <w:tc>
-          <w:tcPr>
-            <w:tcW w:w="0" w:type="auto"/>
-            <w:tcBorders>
-              <w:top w:val="single" w:sz="8" w:space="0" w:color="000000"/>
-              <w:left w:val="single" w:sz="8" w:space="0" w:color="000000"/>
-              <w:bottom w:val="single" w:sz="8" w:space="0" w:color="000000"/>
-              <w:right w:val="single" w:sz="8" w:space="0" w:color="000000"/>
-            </w:tcBorders>
-            <w:tcMar>
-              <w:top w:w="100" w:type="dxa"/>
-              <w:left w:w="100" w:type="dxa"/>
-              <w:bottom w:w="100" w:type="dxa"/>
-              <w:right w:w="100" w:type="dxa"/>
-            </w:tcMar>
-            <w:hideMark/>
-          </w:tcPr>
-          <w:p>
-            <w:pPr>
-              <w:rPr>
-                <w:rFonts w:ascii="Times New Roman" w:eastAsia="Times New Roman" w:hAnsi="Times New Roman" w:cs="Times New Roman"/>
-              </w:rPr>
-            </w:pPr>
-          </w:p>
-        </w:tc>
-        <w:tc>
-          <w:tcPr>
-            <w:tcW w:w="0" w:type="auto"/>
-            <w:tcBorders>
-              <w:top w:val="single" w:sz="8" w:space="0" w:color="000000"/>
-              <w:left w:val="single" w:sz="8" w:space="0" w:color="000000"/>
-              <w:bottom w:val="single" w:sz="8" w:space="0" w:color="000000"/>
-              <w:right w:val="single" w:sz="8" w:space="0" w:color="000000"/>
-            </w:tcBorders>
-            <w:tcMar>
-              <w:top w:w="100" w:type="dxa"/>
-              <w:left w:w="100" w:type="dxa"/>
-              <w:bottom w:w="100" w:type="dxa"/>
-              <w:right w:w="100" w:type="dxa"/>
-            </w:tcMar>
-            <w:hideMark/>
-          </w:tcPr>
-          <w:p>
-            <w:pPr>
-              <w:rPr>
-                <w:rFonts w:ascii="Times New Roman" w:eastAsia="Times New Roman" w:hAnsi="Times New Roman" w:cs="Times New Roman"/>
-              </w:rPr>
-            </w:pPr>
-          </w:p>
-        </w:tc>
-        <w:tc>
-          <w:tcPr>
-            <w:tcW w:w="0" w:type="auto"/>
-            <w:tcBorders>
-              <w:top w:val="single" w:sz="8" w:space="0" w:color="000000"/>
-              <w:left w:val="single" w:sz="8" w:space="0" w:color="000000"/>
-              <w:bottom w:val="single" w:sz="8" w:space="0" w:color="000000"/>
-              <w:right w:val="single" w:sz="8" w:space="0" w:color="000000"/>
-            </w:tcBorders>
-            <w:tcMar>
-              <w:top w:w="100" w:type="dxa"/>
-              <w:left w:w="100" w:type="dxa"/>
-              <w:bottom w:w="100" w:type="dxa"/>
-              <w:right w:w="100" w:type="dxa"/>
-            </w:tcMar>
-            <w:hideMark/>
-          </w:tcPr>
-          <w:p>
-            <w:pPr>
-              <w:rPr>
-                <w:rFonts w:ascii="Times New Roman" w:eastAsia="Times New Roman" w:hAnsi="Times New Roman" w:cs="Times New Roman"/>
-              </w:rPr>
-            </w:pPr>
-          </w:p>
-        </w:tc>
-        <w:tc>
-          <w:tcPr>
-            <w:tcW w:w="0" w:type="auto"/>
-            <w:tcBorders>
-              <w:top w:val="single" w:sz="8" w:space="0" w:color="000000"/>
-              <w:left w:val="single" w:sz="8" w:space="0" w:color="000000"/>
-              <w:bottom w:val="single" w:sz="8" w:space="0" w:color="000000"/>
-              <w:right w:val="single" w:sz="8" w:space="0" w:color="000000"/>
-            </w:tcBorders>
-            <w:tcMar>
-              <w:top w:w="100" w:type="dxa"/>
-              <w:left w:w="100" w:type="dxa"/>
-              <w:bottom w:w="100" w:type="dxa"/>
-              <w:right w:w="100" w:type="dxa"/>
-            </w:tcMar>
-            <w:hideMark/>
-          </w:tcPr>
-          <w:p>
-            <w:pPr>
-              <w:rPr>
-                <w:rFonts w:ascii="Times New Roman" w:eastAsia="Times New Roman" w:hAnsi="Times New Roman" w:cs="Times New Roman"/>
-              </w:rPr>
-            </w:pPr>
-          </w:p>
-        </w:tc>
-        <w:tc>
-          <w:tcPr>
-            <w:tcW w:w="0" w:type="auto"/>
-            <w:tcBorders>
-              <w:top w:val="single" w:sz="8" w:space="0" w:color="000000"/>
-              <w:left w:val="single" w:sz="8" w:space="0" w:color="000000"/>
-              <w:bottom w:val="single" w:sz="8" w:space="0" w:color="000000"/>
-              <w:right w:val="single" w:sz="8" w:space="0" w:color="000000"/>
-            </w:tcBorders>
-            <w:tcMar>
-              <w:top w:w="100" w:type="dxa"/>
-              <w:left w:w="100" w:type="dxa"/>
-              <w:bottom w:w="100" w:type="dxa"/>
-              <w:right w:w="100" w:type="dxa"/>
-            </w:tcMar>
-            <w:hideMark/>
-          </w:tcPr>
-          <w:p>
-            <w:pPr>
-              <w:rPr>
-                <w:rFonts w:ascii="Times New Roman" w:eastAsia="Times New Roman" w:hAnsi="Times New Roman" w:cs="Times New Roman"/>
-              </w:rPr>
-            </w:pPr>
-          </w:p>
-        </w:tc>
-        <w:tc>
-          <w:tcPr>
-            <w:tcW w:w="0" w:type="auto"/>
-            <w:tcBorders>
-              <w:top w:val="single" w:sz="8" w:space="0" w:color="000000"/>
-              <w:left w:val="single" w:sz="8" w:space="0" w:color="000000"/>
-              <w:bottom w:val="single" w:sz="8" w:space="0" w:color="000000"/>
-              <w:right w:val="single" w:sz="8" w:space="0" w:color="000000"/>
-            </w:tcBorders>
-            <w:tcMar>
-              <w:top w:w="100" w:type="dxa"/>
-              <w:left w:w="100" w:type="dxa"/>
-              <w:bottom w:w="100" w:type="dxa"/>
-              <w:right w:w="100" w:type="dxa"/>
-            </w:tcMar>
-            <w:hideMark/>
-          </w:tcPr>
-          <w:p>
-            <w:pPr>
-              <w:rPr>
-                <w:rFonts w:ascii="Times New Roman" w:eastAsia="Times New Roman" w:hAnsi="Times New Roman" w:cs="Times New Roman"/>
-              </w:rPr>
-            </w:pPr>
+            <w:r>
+              <w:rPr>
+                <w:rFonts w:ascii="Arial" w:hAnsi="Arial" w:cs="Arial"/>
+                <w:color w:val="000000"/>
+                <w:sz w:val="22"/>
+                <w:szCs w:val="22"/>
+              </w:rPr>
+              <w:t>03_Exclusion</w:t>
+            </w:r>
+          </w:p>
+        </w:tc>
+        <w:tc>
+          <w:tcPr>
+            <w:tcW w:w="0" w:type="auto"/>
+            <w:tcBorders>
+              <w:top w:val="single" w:sz="8" w:space="0" w:color="000000"/>
+              <w:left w:val="single" w:sz="8" w:space="0" w:color="000000"/>
+              <w:bottom w:val="single" w:sz="8" w:space="0" w:color="000000"/>
+              <w:right w:val="single" w:sz="8" w:space="0" w:color="000000"/>
+            </w:tcBorders>
+            <w:tcMar>
+              <w:top w:w="100" w:type="dxa"/>
+              <w:left w:w="100" w:type="dxa"/>
+              <w:bottom w:w="100" w:type="dxa"/>
+              <w:right w:w="100" w:type="dxa"/>
+            </w:tcMar>
+            <w:hideMark/>
+          </w:tcPr>
+          <w:p>
+            <w:pPr>
+              <w:rPr>
+                <w:rFonts w:ascii="Times New Roman" w:eastAsia="Times New Roman" w:hAnsi="Times New Roman" w:cs="Times New Roman"/>
+              </w:rPr>
+            </w:pPr>
+          </w:p>
+        </w:tc>
+        <w:tc>
+          <w:tcPr>
+            <w:tcW w:w="0" w:type="auto"/>
+            <w:tcBorders>
+              <w:top w:val="single" w:sz="8" w:space="0" w:color="000000"/>
+              <w:left w:val="single" w:sz="8" w:space="0" w:color="000000"/>
+              <w:bottom w:val="single" w:sz="8" w:space="0" w:color="000000"/>
+              <w:right w:val="single" w:sz="8" w:space="0" w:color="000000"/>
+            </w:tcBorders>
+            <w:tcMar>
+              <w:top w:w="100" w:type="dxa"/>
+              <w:left w:w="100" w:type="dxa"/>
+              <w:bottom w:w="100" w:type="dxa"/>
+              <w:right w:w="100" w:type="dxa"/>
+            </w:tcMar>
+            <w:hideMark/>
+          </w:tcPr>
+          <w:p>
+            <w:pPr>
+              <w:rPr>
+                <w:rFonts w:ascii="Times New Roman" w:eastAsia="Times New Roman" w:hAnsi="Times New Roman" w:cs="Times New Roman"/>
+              </w:rPr>
+            </w:pPr>
+          </w:p>
+        </w:tc>
+        <w:tc>
+          <w:tcPr>
+            <w:tcW w:w="0" w:type="auto"/>
+            <w:tcBorders>
+              <w:top w:val="single" w:sz="8" w:space="0" w:color="000000"/>
+              <w:left w:val="single" w:sz="8" w:space="0" w:color="000000"/>
+              <w:bottom w:val="single" w:sz="8" w:space="0" w:color="000000"/>
+              <w:right w:val="single" w:sz="8" w:space="0" w:color="000000"/>
+            </w:tcBorders>
+            <w:tcMar>
+              <w:top w:w="100" w:type="dxa"/>
+              <w:left w:w="100" w:type="dxa"/>
+              <w:bottom w:w="100" w:type="dxa"/>
+              <w:right w:w="100" w:type="dxa"/>
+            </w:tcMar>
+            <w:hideMark/>
+          </w:tcPr>
+          <w:p>
+            <w:pPr>
+              <w:rPr>
+                <w:rFonts w:ascii="Times New Roman" w:eastAsia="Times New Roman" w:hAnsi="Times New Roman" w:cs="Times New Roman"/>
+              </w:rPr>
+            </w:pPr>
+            <w:r>
+              <w:rPr>
+                <w:rFonts w:ascii="Times New Roman" w:eastAsia="Times New Roman" w:hAnsi="Times New Roman" w:cs="Times New Roman"/>
+              </w:rPr>
+              <w:t>Minor</w:t>
+            </w:r>
+          </w:p>
+        </w:tc>
+        <w:tc>
+          <w:tcPr>
+            <w:tcW w:w="0" w:type="auto"/>
+            <w:tcBorders>
+              <w:top w:val="single" w:sz="8" w:space="0" w:color="000000"/>
+              <w:left w:val="single" w:sz="8" w:space="0" w:color="000000"/>
+              <w:bottom w:val="single" w:sz="8" w:space="0" w:color="000000"/>
+              <w:right w:val="single" w:sz="8" w:space="0" w:color="000000"/>
+            </w:tcBorders>
+            <w:tcMar>
+              <w:top w:w="100" w:type="dxa"/>
+              <w:left w:w="100" w:type="dxa"/>
+              <w:bottom w:w="100" w:type="dxa"/>
+              <w:right w:w="100" w:type="dxa"/>
+            </w:tcMar>
+            <w:hideMark/>
+          </w:tcPr>
+          <w:p>
+            <w:pPr>
+              <w:rPr>
+                <w:rFonts w:ascii="Times New Roman" w:eastAsia="Times New Roman" w:hAnsi="Times New Roman" w:cs="Times New Roman"/>
+              </w:rPr>
+            </w:pPr>
+            <w:r>
+              <w:rPr>
+                <w:rFonts w:ascii="Times New Roman" w:eastAsia="Times New Roman" w:hAnsi="Times New Roman" w:cs="Times New Roman"/>
+              </w:rPr>
+              <w:t xml:space="preserve">Changed name of </w:t>
+            </w:r>
+            <w:proofErr w:type="spellStart"/>
+            <w:r>
+              <w:rPr>
+                <w:rFonts w:ascii="Times New Roman" w:eastAsia="Times New Roman" w:hAnsi="Times New Roman" w:cs="Times New Roman"/>
+              </w:rPr>
+              <w:t>df</w:t>
+            </w:r>
+            <w:proofErr w:type="spellEnd"/>
+            <w:r>
+              <w:rPr>
+                <w:rFonts w:ascii="Times New Roman" w:eastAsia="Times New Roman" w:hAnsi="Times New Roman" w:cs="Times New Roman"/>
+              </w:rPr>
+              <w:t xml:space="preserve"> according to 01_Data Import </w:t>
+            </w:r>
+          </w:p>
+        </w:tc>
+        <w:tc>
+          <w:tcPr>
+            <w:tcW w:w="0" w:type="auto"/>
+            <w:tcBorders>
+              <w:top w:val="single" w:sz="8" w:space="0" w:color="000000"/>
+              <w:left w:val="single" w:sz="8" w:space="0" w:color="000000"/>
+              <w:bottom w:val="single" w:sz="8" w:space="0" w:color="000000"/>
+              <w:right w:val="single" w:sz="8" w:space="0" w:color="000000"/>
+            </w:tcBorders>
+            <w:tcMar>
+              <w:top w:w="100" w:type="dxa"/>
+              <w:left w:w="100" w:type="dxa"/>
+              <w:bottom w:w="100" w:type="dxa"/>
+              <w:right w:w="100" w:type="dxa"/>
+            </w:tcMar>
+            <w:hideMark/>
+          </w:tcPr>
+          <w:p>
+            <w:pPr>
+              <w:rPr>
+                <w:rFonts w:ascii="Times New Roman" w:eastAsia="Times New Roman" w:hAnsi="Times New Roman" w:cs="Times New Roman"/>
+              </w:rPr>
+            </w:pPr>
+            <w:r>
+              <w:rPr>
+                <w:rFonts w:ascii="Times New Roman" w:eastAsia="Times New Roman" w:hAnsi="Times New Roman" w:cs="Times New Roman"/>
+              </w:rPr>
+              <w:t xml:space="preserve">Code would not work else </w:t>
+            </w:r>
+          </w:p>
+        </w:tc>
+        <w:tc>
+          <w:tcPr>
+            <w:tcW w:w="0" w:type="auto"/>
+            <w:tcBorders>
+              <w:top w:val="single" w:sz="8" w:space="0" w:color="000000"/>
+              <w:left w:val="single" w:sz="8" w:space="0" w:color="000000"/>
+              <w:bottom w:val="single" w:sz="8" w:space="0" w:color="000000"/>
+              <w:right w:val="single" w:sz="8" w:space="0" w:color="000000"/>
+            </w:tcBorders>
+            <w:tcMar>
+              <w:top w:w="100" w:type="dxa"/>
+              <w:left w:w="100" w:type="dxa"/>
+              <w:bottom w:w="100" w:type="dxa"/>
+              <w:right w:w="100" w:type="dxa"/>
+            </w:tcMar>
+            <w:hideMark/>
+          </w:tcPr>
+          <w:p>
+            <w:pPr>
+              <w:rPr>
+                <w:rFonts w:ascii="Times New Roman" w:eastAsia="Times New Roman" w:hAnsi="Times New Roman" w:cs="Times New Roman"/>
+              </w:rPr>
+            </w:pPr>
+            <w:r>
+              <w:rPr>
+                <w:rFonts w:ascii="Times New Roman" w:eastAsia="Times New Roman" w:hAnsi="Times New Roman" w:cs="Times New Roman"/>
+              </w:rPr>
+              <w:t>No difference</w:t>
+            </w:r>
           </w:p>
         </w:tc>
       </w:tr>
@@ -2181,6 +2760,7 @@
           <w:sz w:val="22"/>
           <w:szCs w:val="22"/>
         </w:rPr>
+        <w:lastRenderedPageBreak/>
         <w:t>Locations should include page number and paragraph or line number (as specific as possible)</w:t>
       </w:r>
     </w:p>
@@ -2972,14 +3552,12 @@
   </w:num>
   <w:num w:numId="5">
     <w:abstractNumId w:val="0"/>
-    <w:lvlOverride w:ilvl="0"/>
   </w:num>
   <w:num w:numId="6">
     <w:abstractNumId w:val="4"/>
   </w:num>
   <w:num w:numId="7">
     <w:abstractNumId w:val="4"/>
-    <w:lvlOverride w:ilvl="0"/>
   </w:num>
 </w:numbering>
 </file>

</xml_diff>

<commit_message>
checked number of exclusions
</commit_message>
<xml_diff>
--- a/R_Code_Deviation Documentation.docx
+++ b/R_Code_Deviation Documentation.docx
@@ -689,7 +689,7 @@
     </w:p>
     <w:tbl>
       <w:tblPr>
-        <w:tblW w:w="14624" w:type="dxa"/>
+        <w:tblW w:w="15104" w:type="dxa"/>
         <w:tblCellMar>
           <w:top w:w="15" w:type="dxa"/>
           <w:left w:w="15" w:type="dxa"/>
@@ -699,7 +699,7 @@
         <w:tblLook w:val="04A0" w:firstRow="1" w:lastRow="0" w:firstColumn="1" w:lastColumn="0" w:noHBand="0" w:noVBand="1"/>
       </w:tblPr>
       <w:tblGrid>
-        <w:gridCol w:w="1987"/>
+        <w:gridCol w:w="2467"/>
         <w:gridCol w:w="1607"/>
         <w:gridCol w:w="1606"/>
         <w:gridCol w:w="1667"/>
@@ -2108,13 +2108,7 @@
               <w:rPr>
                 <w:rFonts w:ascii="Times New Roman" w:eastAsia="Times New Roman" w:hAnsi="Times New Roman" w:cs="Times New Roman"/>
               </w:rPr>
-              <w:t xml:space="preserve">To look </w:t>
-            </w:r>
-            <w:r>
-              <w:rPr>
-                <w:rFonts w:ascii="Times New Roman" w:eastAsia="Times New Roman" w:hAnsi="Times New Roman" w:cs="Times New Roman"/>
-              </w:rPr>
-              <w:t>if proportions are the same</w:t>
+              <w:t>To look if proportions are the same</w:t>
             </w:r>
           </w:p>
         </w:tc>
@@ -2414,149 +2408,592 @@
                 <w:rFonts w:ascii="Times New Roman" w:eastAsia="Times New Roman" w:hAnsi="Times New Roman" w:cs="Times New Roman"/>
               </w:rPr>
             </w:pPr>
-          </w:p>
-        </w:tc>
-        <w:tc>
-          <w:tcPr>
-            <w:tcW w:w="0" w:type="auto"/>
-            <w:tcBorders>
-              <w:top w:val="single" w:sz="8" w:space="0" w:color="000000"/>
-              <w:left w:val="single" w:sz="8" w:space="0" w:color="000000"/>
-              <w:bottom w:val="single" w:sz="8" w:space="0" w:color="000000"/>
-              <w:right w:val="single" w:sz="8" w:space="0" w:color="000000"/>
-            </w:tcBorders>
-            <w:tcMar>
-              <w:top w:w="100" w:type="dxa"/>
-              <w:left w:w="100" w:type="dxa"/>
-              <w:bottom w:w="100" w:type="dxa"/>
-              <w:right w:w="100" w:type="dxa"/>
-            </w:tcMar>
-            <w:hideMark/>
-          </w:tcPr>
-          <w:p>
-            <w:pPr>
-              <w:rPr>
-                <w:rFonts w:ascii="Times New Roman" w:eastAsia="Times New Roman" w:hAnsi="Times New Roman" w:cs="Times New Roman"/>
-              </w:rPr>
-            </w:pPr>
-          </w:p>
-        </w:tc>
-        <w:tc>
-          <w:tcPr>
-            <w:tcW w:w="0" w:type="auto"/>
-            <w:tcBorders>
-              <w:top w:val="single" w:sz="8" w:space="0" w:color="000000"/>
-              <w:left w:val="single" w:sz="8" w:space="0" w:color="000000"/>
-              <w:bottom w:val="single" w:sz="8" w:space="0" w:color="000000"/>
-              <w:right w:val="single" w:sz="8" w:space="0" w:color="000000"/>
-            </w:tcBorders>
-            <w:tcMar>
-              <w:top w:w="100" w:type="dxa"/>
-              <w:left w:w="100" w:type="dxa"/>
-              <w:bottom w:w="100" w:type="dxa"/>
-              <w:right w:w="100" w:type="dxa"/>
-            </w:tcMar>
-            <w:hideMark/>
-          </w:tcPr>
-          <w:p>
-            <w:pPr>
-              <w:rPr>
-                <w:rFonts w:ascii="Times New Roman" w:eastAsia="Times New Roman" w:hAnsi="Times New Roman" w:cs="Times New Roman"/>
-              </w:rPr>
-            </w:pPr>
-          </w:p>
-        </w:tc>
-        <w:tc>
-          <w:tcPr>
-            <w:tcW w:w="0" w:type="auto"/>
-            <w:tcBorders>
-              <w:top w:val="single" w:sz="8" w:space="0" w:color="000000"/>
-              <w:left w:val="single" w:sz="8" w:space="0" w:color="000000"/>
-              <w:bottom w:val="single" w:sz="8" w:space="0" w:color="000000"/>
-              <w:right w:val="single" w:sz="8" w:space="0" w:color="000000"/>
-            </w:tcBorders>
-            <w:tcMar>
-              <w:top w:w="100" w:type="dxa"/>
-              <w:left w:w="100" w:type="dxa"/>
-              <w:bottom w:w="100" w:type="dxa"/>
-              <w:right w:w="100" w:type="dxa"/>
-            </w:tcMar>
-            <w:hideMark/>
-          </w:tcPr>
-          <w:p>
-            <w:pPr>
-              <w:rPr>
-                <w:rFonts w:ascii="Times New Roman" w:eastAsia="Times New Roman" w:hAnsi="Times New Roman" w:cs="Times New Roman"/>
-              </w:rPr>
-            </w:pPr>
-          </w:p>
-        </w:tc>
-        <w:tc>
-          <w:tcPr>
-            <w:tcW w:w="0" w:type="auto"/>
-            <w:tcBorders>
-              <w:top w:val="single" w:sz="8" w:space="0" w:color="000000"/>
-              <w:left w:val="single" w:sz="8" w:space="0" w:color="000000"/>
-              <w:bottom w:val="single" w:sz="8" w:space="0" w:color="000000"/>
-              <w:right w:val="single" w:sz="8" w:space="0" w:color="000000"/>
-            </w:tcBorders>
-            <w:tcMar>
-              <w:top w:w="100" w:type="dxa"/>
-              <w:left w:w="100" w:type="dxa"/>
-              <w:bottom w:w="100" w:type="dxa"/>
-              <w:right w:w="100" w:type="dxa"/>
-            </w:tcMar>
-            <w:hideMark/>
-          </w:tcPr>
-          <w:p>
-            <w:pPr>
-              <w:rPr>
-                <w:rFonts w:ascii="Times New Roman" w:eastAsia="Times New Roman" w:hAnsi="Times New Roman" w:cs="Times New Roman"/>
-              </w:rPr>
-            </w:pPr>
-          </w:p>
-        </w:tc>
-        <w:tc>
-          <w:tcPr>
-            <w:tcW w:w="0" w:type="auto"/>
-            <w:tcBorders>
-              <w:top w:val="single" w:sz="8" w:space="0" w:color="000000"/>
-              <w:left w:val="single" w:sz="8" w:space="0" w:color="000000"/>
-              <w:bottom w:val="single" w:sz="8" w:space="0" w:color="000000"/>
-              <w:right w:val="single" w:sz="8" w:space="0" w:color="000000"/>
-            </w:tcBorders>
-            <w:tcMar>
-              <w:top w:w="100" w:type="dxa"/>
-              <w:left w:w="100" w:type="dxa"/>
-              <w:bottom w:w="100" w:type="dxa"/>
-              <w:right w:w="100" w:type="dxa"/>
-            </w:tcMar>
-            <w:hideMark/>
-          </w:tcPr>
-          <w:p>
-            <w:pPr>
-              <w:rPr>
-                <w:rFonts w:ascii="Times New Roman" w:eastAsia="Times New Roman" w:hAnsi="Times New Roman" w:cs="Times New Roman"/>
-              </w:rPr>
-            </w:pPr>
-          </w:p>
-        </w:tc>
-        <w:tc>
-          <w:tcPr>
-            <w:tcW w:w="0" w:type="auto"/>
-            <w:tcBorders>
-              <w:top w:val="single" w:sz="8" w:space="0" w:color="000000"/>
-              <w:left w:val="single" w:sz="8" w:space="0" w:color="000000"/>
-              <w:bottom w:val="single" w:sz="8" w:space="0" w:color="000000"/>
-              <w:right w:val="single" w:sz="8" w:space="0" w:color="000000"/>
-            </w:tcBorders>
-            <w:tcMar>
-              <w:top w:w="100" w:type="dxa"/>
-              <w:left w:w="100" w:type="dxa"/>
-              <w:bottom w:w="100" w:type="dxa"/>
-              <w:right w:w="100" w:type="dxa"/>
-            </w:tcMar>
-            <w:hideMark/>
+            <w:r>
+              <w:rPr>
+                <w:rFonts w:ascii="Times New Roman" w:eastAsia="Times New Roman" w:hAnsi="Times New Roman" w:cs="Times New Roman"/>
+              </w:rPr>
+              <w:lastRenderedPageBreak/>
+              <w:t>06_MainAnalysis</w:t>
+            </w:r>
+          </w:p>
+        </w:tc>
+        <w:tc>
+          <w:tcPr>
+            <w:tcW w:w="0" w:type="auto"/>
+            <w:tcBorders>
+              <w:top w:val="single" w:sz="8" w:space="0" w:color="000000"/>
+              <w:left w:val="single" w:sz="8" w:space="0" w:color="000000"/>
+              <w:bottom w:val="single" w:sz="8" w:space="0" w:color="000000"/>
+              <w:right w:val="single" w:sz="8" w:space="0" w:color="000000"/>
+            </w:tcBorders>
+            <w:tcMar>
+              <w:top w:w="100" w:type="dxa"/>
+              <w:left w:w="100" w:type="dxa"/>
+              <w:bottom w:w="100" w:type="dxa"/>
+              <w:right w:w="100" w:type="dxa"/>
+            </w:tcMar>
+            <w:hideMark/>
+          </w:tcPr>
+          <w:p>
+            <w:pPr>
+              <w:rPr>
+                <w:rFonts w:ascii="Times New Roman" w:eastAsia="Times New Roman" w:hAnsi="Times New Roman" w:cs="Times New Roman"/>
+              </w:rPr>
+            </w:pPr>
+          </w:p>
+        </w:tc>
+        <w:tc>
+          <w:tcPr>
+            <w:tcW w:w="0" w:type="auto"/>
+            <w:tcBorders>
+              <w:top w:val="single" w:sz="8" w:space="0" w:color="000000"/>
+              <w:left w:val="single" w:sz="8" w:space="0" w:color="000000"/>
+              <w:bottom w:val="single" w:sz="8" w:space="0" w:color="000000"/>
+              <w:right w:val="single" w:sz="8" w:space="0" w:color="000000"/>
+            </w:tcBorders>
+            <w:tcMar>
+              <w:top w:w="100" w:type="dxa"/>
+              <w:left w:w="100" w:type="dxa"/>
+              <w:bottom w:w="100" w:type="dxa"/>
+              <w:right w:w="100" w:type="dxa"/>
+            </w:tcMar>
+            <w:hideMark/>
+          </w:tcPr>
+          <w:p>
+            <w:pPr>
+              <w:rPr>
+                <w:rFonts w:ascii="Times New Roman" w:eastAsia="Times New Roman" w:hAnsi="Times New Roman" w:cs="Times New Roman"/>
+              </w:rPr>
+            </w:pPr>
+          </w:p>
+        </w:tc>
+        <w:tc>
+          <w:tcPr>
+            <w:tcW w:w="0" w:type="auto"/>
+            <w:tcBorders>
+              <w:top w:val="single" w:sz="8" w:space="0" w:color="000000"/>
+              <w:left w:val="single" w:sz="8" w:space="0" w:color="000000"/>
+              <w:bottom w:val="single" w:sz="8" w:space="0" w:color="000000"/>
+              <w:right w:val="single" w:sz="8" w:space="0" w:color="000000"/>
+            </w:tcBorders>
+            <w:tcMar>
+              <w:top w:w="100" w:type="dxa"/>
+              <w:left w:w="100" w:type="dxa"/>
+              <w:bottom w:w="100" w:type="dxa"/>
+              <w:right w:w="100" w:type="dxa"/>
+            </w:tcMar>
+            <w:hideMark/>
+          </w:tcPr>
+          <w:p>
+            <w:pPr>
+              <w:rPr>
+                <w:rFonts w:ascii="Times New Roman" w:eastAsia="Times New Roman" w:hAnsi="Times New Roman" w:cs="Times New Roman"/>
+              </w:rPr>
+            </w:pPr>
+            <w:r>
+              <w:rPr>
+                <w:rFonts w:ascii="Times New Roman" w:eastAsia="Times New Roman" w:hAnsi="Times New Roman" w:cs="Times New Roman"/>
+              </w:rPr>
+              <w:t>Minor</w:t>
+            </w:r>
+          </w:p>
+        </w:tc>
+        <w:tc>
+          <w:tcPr>
+            <w:tcW w:w="0" w:type="auto"/>
+            <w:tcBorders>
+              <w:top w:val="single" w:sz="8" w:space="0" w:color="000000"/>
+              <w:left w:val="single" w:sz="8" w:space="0" w:color="000000"/>
+              <w:bottom w:val="single" w:sz="8" w:space="0" w:color="000000"/>
+              <w:right w:val="single" w:sz="8" w:space="0" w:color="000000"/>
+            </w:tcBorders>
+            <w:tcMar>
+              <w:top w:w="100" w:type="dxa"/>
+              <w:left w:w="100" w:type="dxa"/>
+              <w:bottom w:w="100" w:type="dxa"/>
+              <w:right w:w="100" w:type="dxa"/>
+            </w:tcMar>
+            <w:hideMark/>
+          </w:tcPr>
+          <w:p>
+            <w:pPr>
+              <w:rPr>
+                <w:rFonts w:ascii="Times New Roman" w:eastAsia="Times New Roman" w:hAnsi="Times New Roman" w:cs="Times New Roman"/>
+              </w:rPr>
+            </w:pPr>
+            <w:r>
+              <w:rPr>
+                <w:rFonts w:ascii="Times New Roman" w:eastAsia="Times New Roman" w:hAnsi="Times New Roman" w:cs="Times New Roman"/>
+              </w:rPr>
+              <w:t xml:space="preserve">Changed name of </w:t>
+            </w:r>
+            <w:proofErr w:type="spellStart"/>
+            <w:r>
+              <w:rPr>
+                <w:rFonts w:ascii="Times New Roman" w:eastAsia="Times New Roman" w:hAnsi="Times New Roman" w:cs="Times New Roman"/>
+              </w:rPr>
+              <w:t>df</w:t>
+            </w:r>
+            <w:proofErr w:type="spellEnd"/>
+            <w:r>
+              <w:rPr>
+                <w:rFonts w:ascii="Times New Roman" w:eastAsia="Times New Roman" w:hAnsi="Times New Roman" w:cs="Times New Roman"/>
+              </w:rPr>
+              <w:t xml:space="preserve"> according to 0</w:t>
+            </w:r>
+            <w:r>
+              <w:rPr>
+                <w:rFonts w:ascii="Times New Roman" w:eastAsia="Times New Roman" w:hAnsi="Times New Roman" w:cs="Times New Roman"/>
+              </w:rPr>
+              <w:t>3_Exclusion</w:t>
+            </w:r>
+          </w:p>
+        </w:tc>
+        <w:tc>
+          <w:tcPr>
+            <w:tcW w:w="0" w:type="auto"/>
+            <w:tcBorders>
+              <w:top w:val="single" w:sz="8" w:space="0" w:color="000000"/>
+              <w:left w:val="single" w:sz="8" w:space="0" w:color="000000"/>
+              <w:bottom w:val="single" w:sz="8" w:space="0" w:color="000000"/>
+              <w:right w:val="single" w:sz="8" w:space="0" w:color="000000"/>
+            </w:tcBorders>
+            <w:tcMar>
+              <w:top w:w="100" w:type="dxa"/>
+              <w:left w:w="100" w:type="dxa"/>
+              <w:bottom w:w="100" w:type="dxa"/>
+              <w:right w:w="100" w:type="dxa"/>
+            </w:tcMar>
+            <w:hideMark/>
+          </w:tcPr>
+          <w:p>
+            <w:pPr>
+              <w:rPr>
+                <w:rFonts w:ascii="Times New Roman" w:eastAsia="Times New Roman" w:hAnsi="Times New Roman" w:cs="Times New Roman"/>
+              </w:rPr>
+            </w:pPr>
+          </w:p>
+        </w:tc>
+        <w:tc>
+          <w:tcPr>
+            <w:tcW w:w="0" w:type="auto"/>
+            <w:tcBorders>
+              <w:top w:val="single" w:sz="8" w:space="0" w:color="000000"/>
+              <w:left w:val="single" w:sz="8" w:space="0" w:color="000000"/>
+              <w:bottom w:val="single" w:sz="8" w:space="0" w:color="000000"/>
+              <w:right w:val="single" w:sz="8" w:space="0" w:color="000000"/>
+            </w:tcBorders>
+            <w:tcMar>
+              <w:top w:w="100" w:type="dxa"/>
+              <w:left w:w="100" w:type="dxa"/>
+              <w:bottom w:w="100" w:type="dxa"/>
+              <w:right w:w="100" w:type="dxa"/>
+            </w:tcMar>
+            <w:hideMark/>
+          </w:tcPr>
+          <w:p>
+            <w:pPr>
+              <w:rPr>
+                <w:rFonts w:ascii="Times New Roman" w:eastAsia="Times New Roman" w:hAnsi="Times New Roman" w:cs="Times New Roman"/>
+              </w:rPr>
+            </w:pPr>
+          </w:p>
+        </w:tc>
+      </w:tr>
+      <w:tr>
+        <w:tc>
+          <w:tcPr>
+            <w:tcW w:w="0" w:type="auto"/>
+            <w:tcBorders>
+              <w:top w:val="single" w:sz="8" w:space="0" w:color="000000"/>
+              <w:left w:val="single" w:sz="8" w:space="0" w:color="000000"/>
+              <w:bottom w:val="single" w:sz="8" w:space="0" w:color="000000"/>
+              <w:right w:val="single" w:sz="8" w:space="0" w:color="000000"/>
+            </w:tcBorders>
+            <w:tcMar>
+              <w:top w:w="100" w:type="dxa"/>
+              <w:left w:w="100" w:type="dxa"/>
+              <w:bottom w:w="100" w:type="dxa"/>
+              <w:right w:w="100" w:type="dxa"/>
+            </w:tcMar>
+          </w:tcPr>
+          <w:p>
+            <w:pPr>
+              <w:rPr>
+                <w:rFonts w:ascii="Times New Roman" w:eastAsia="Times New Roman" w:hAnsi="Times New Roman" w:cs="Times New Roman"/>
+              </w:rPr>
+            </w:pPr>
+            <w:r>
+              <w:rPr>
+                <w:rFonts w:ascii="Times New Roman" w:eastAsia="Times New Roman" w:hAnsi="Times New Roman" w:cs="Times New Roman"/>
+              </w:rPr>
+              <w:t>07_Subanalysis</w:t>
+            </w:r>
+          </w:p>
+        </w:tc>
+        <w:tc>
+          <w:tcPr>
+            <w:tcW w:w="0" w:type="auto"/>
+            <w:tcBorders>
+              <w:top w:val="single" w:sz="8" w:space="0" w:color="000000"/>
+              <w:left w:val="single" w:sz="8" w:space="0" w:color="000000"/>
+              <w:bottom w:val="single" w:sz="8" w:space="0" w:color="000000"/>
+              <w:right w:val="single" w:sz="8" w:space="0" w:color="000000"/>
+            </w:tcBorders>
+            <w:tcMar>
+              <w:top w:w="100" w:type="dxa"/>
+              <w:left w:w="100" w:type="dxa"/>
+              <w:bottom w:w="100" w:type="dxa"/>
+              <w:right w:w="100" w:type="dxa"/>
+            </w:tcMar>
+          </w:tcPr>
+          <w:p>
+            <w:pPr>
+              <w:rPr>
+                <w:rFonts w:ascii="Times New Roman" w:eastAsia="Times New Roman" w:hAnsi="Times New Roman" w:cs="Times New Roman"/>
+              </w:rPr>
+            </w:pPr>
+          </w:p>
+        </w:tc>
+        <w:tc>
+          <w:tcPr>
+            <w:tcW w:w="0" w:type="auto"/>
+            <w:tcBorders>
+              <w:top w:val="single" w:sz="8" w:space="0" w:color="000000"/>
+              <w:left w:val="single" w:sz="8" w:space="0" w:color="000000"/>
+              <w:bottom w:val="single" w:sz="8" w:space="0" w:color="000000"/>
+              <w:right w:val="single" w:sz="8" w:space="0" w:color="000000"/>
+            </w:tcBorders>
+            <w:tcMar>
+              <w:top w:w="100" w:type="dxa"/>
+              <w:left w:w="100" w:type="dxa"/>
+              <w:bottom w:w="100" w:type="dxa"/>
+              <w:right w:w="100" w:type="dxa"/>
+            </w:tcMar>
+          </w:tcPr>
+          <w:p>
+            <w:pPr>
+              <w:rPr>
+                <w:rFonts w:ascii="Times New Roman" w:eastAsia="Times New Roman" w:hAnsi="Times New Roman" w:cs="Times New Roman"/>
+              </w:rPr>
+            </w:pPr>
+          </w:p>
+        </w:tc>
+        <w:tc>
+          <w:tcPr>
+            <w:tcW w:w="0" w:type="auto"/>
+            <w:tcBorders>
+              <w:top w:val="single" w:sz="8" w:space="0" w:color="000000"/>
+              <w:left w:val="single" w:sz="8" w:space="0" w:color="000000"/>
+              <w:bottom w:val="single" w:sz="8" w:space="0" w:color="000000"/>
+              <w:right w:val="single" w:sz="8" w:space="0" w:color="000000"/>
+            </w:tcBorders>
+            <w:tcMar>
+              <w:top w:w="100" w:type="dxa"/>
+              <w:left w:w="100" w:type="dxa"/>
+              <w:bottom w:w="100" w:type="dxa"/>
+              <w:right w:w="100" w:type="dxa"/>
+            </w:tcMar>
+          </w:tcPr>
+          <w:p>
+            <w:pPr>
+              <w:rPr>
+                <w:rFonts w:ascii="Times New Roman" w:eastAsia="Times New Roman" w:hAnsi="Times New Roman" w:cs="Times New Roman"/>
+              </w:rPr>
+            </w:pPr>
+            <w:r>
+              <w:rPr>
+                <w:rFonts w:ascii="Times New Roman" w:eastAsia="Times New Roman" w:hAnsi="Times New Roman" w:cs="Times New Roman"/>
+              </w:rPr>
+              <w:t>Minor</w:t>
+            </w:r>
+          </w:p>
+        </w:tc>
+        <w:tc>
+          <w:tcPr>
+            <w:tcW w:w="0" w:type="auto"/>
+            <w:tcBorders>
+              <w:top w:val="single" w:sz="8" w:space="0" w:color="000000"/>
+              <w:left w:val="single" w:sz="8" w:space="0" w:color="000000"/>
+              <w:bottom w:val="single" w:sz="8" w:space="0" w:color="000000"/>
+              <w:right w:val="single" w:sz="8" w:space="0" w:color="000000"/>
+            </w:tcBorders>
+            <w:tcMar>
+              <w:top w:w="100" w:type="dxa"/>
+              <w:left w:w="100" w:type="dxa"/>
+              <w:bottom w:w="100" w:type="dxa"/>
+              <w:right w:w="100" w:type="dxa"/>
+            </w:tcMar>
+          </w:tcPr>
+          <w:p>
+            <w:pPr>
+              <w:rPr>
+                <w:rFonts w:ascii="Times New Roman" w:eastAsia="Times New Roman" w:hAnsi="Times New Roman" w:cs="Times New Roman"/>
+              </w:rPr>
+            </w:pPr>
+            <w:r>
+              <w:rPr>
+                <w:rFonts w:ascii="Times New Roman" w:eastAsia="Times New Roman" w:hAnsi="Times New Roman" w:cs="Times New Roman"/>
+              </w:rPr>
+              <w:t xml:space="preserve">Changed name of </w:t>
+            </w:r>
+            <w:proofErr w:type="spellStart"/>
+            <w:r>
+              <w:rPr>
+                <w:rFonts w:ascii="Times New Roman" w:eastAsia="Times New Roman" w:hAnsi="Times New Roman" w:cs="Times New Roman"/>
+              </w:rPr>
+              <w:t>df</w:t>
+            </w:r>
+            <w:proofErr w:type="spellEnd"/>
+            <w:r>
+              <w:rPr>
+                <w:rFonts w:ascii="Times New Roman" w:eastAsia="Times New Roman" w:hAnsi="Times New Roman" w:cs="Times New Roman"/>
+              </w:rPr>
+              <w:t xml:space="preserve"> according to 03_Exclusion</w:t>
+            </w:r>
+          </w:p>
+        </w:tc>
+        <w:tc>
+          <w:tcPr>
+            <w:tcW w:w="0" w:type="auto"/>
+            <w:tcBorders>
+              <w:top w:val="single" w:sz="8" w:space="0" w:color="000000"/>
+              <w:left w:val="single" w:sz="8" w:space="0" w:color="000000"/>
+              <w:bottom w:val="single" w:sz="8" w:space="0" w:color="000000"/>
+              <w:right w:val="single" w:sz="8" w:space="0" w:color="000000"/>
+            </w:tcBorders>
+            <w:tcMar>
+              <w:top w:w="100" w:type="dxa"/>
+              <w:left w:w="100" w:type="dxa"/>
+              <w:bottom w:w="100" w:type="dxa"/>
+              <w:right w:w="100" w:type="dxa"/>
+            </w:tcMar>
+          </w:tcPr>
+          <w:p>
+            <w:pPr>
+              <w:rPr>
+                <w:rFonts w:ascii="Times New Roman" w:eastAsia="Times New Roman" w:hAnsi="Times New Roman" w:cs="Times New Roman"/>
+              </w:rPr>
+            </w:pPr>
+          </w:p>
+        </w:tc>
+        <w:tc>
+          <w:tcPr>
+            <w:tcW w:w="0" w:type="auto"/>
+            <w:tcBorders>
+              <w:top w:val="single" w:sz="8" w:space="0" w:color="000000"/>
+              <w:left w:val="single" w:sz="8" w:space="0" w:color="000000"/>
+              <w:bottom w:val="single" w:sz="8" w:space="0" w:color="000000"/>
+              <w:right w:val="single" w:sz="8" w:space="0" w:color="000000"/>
+            </w:tcBorders>
+            <w:tcMar>
+              <w:top w:w="100" w:type="dxa"/>
+              <w:left w:w="100" w:type="dxa"/>
+              <w:bottom w:w="100" w:type="dxa"/>
+              <w:right w:w="100" w:type="dxa"/>
+            </w:tcMar>
+          </w:tcPr>
+          <w:p>
+            <w:pPr>
+              <w:rPr>
+                <w:rFonts w:ascii="Times New Roman" w:eastAsia="Times New Roman" w:hAnsi="Times New Roman" w:cs="Times New Roman"/>
+              </w:rPr>
+            </w:pPr>
+          </w:p>
+        </w:tc>
+      </w:tr>
+      <w:tr>
+        <w:tc>
+          <w:tcPr>
+            <w:tcW w:w="0" w:type="auto"/>
+            <w:tcBorders>
+              <w:top w:val="single" w:sz="8" w:space="0" w:color="000000"/>
+              <w:left w:val="single" w:sz="8" w:space="0" w:color="000000"/>
+              <w:bottom w:val="single" w:sz="8" w:space="0" w:color="000000"/>
+              <w:right w:val="single" w:sz="8" w:space="0" w:color="000000"/>
+            </w:tcBorders>
+            <w:tcMar>
+              <w:top w:w="100" w:type="dxa"/>
+              <w:left w:w="100" w:type="dxa"/>
+              <w:bottom w:w="100" w:type="dxa"/>
+              <w:right w:w="100" w:type="dxa"/>
+            </w:tcMar>
+          </w:tcPr>
+          <w:p>
+            <w:pPr>
+              <w:rPr>
+                <w:rFonts w:ascii="Times New Roman" w:eastAsia="Times New Roman" w:hAnsi="Times New Roman" w:cs="Times New Roman"/>
+              </w:rPr>
+            </w:pPr>
+            <w:r>
+              <w:rPr>
+                <w:rFonts w:ascii="Times New Roman" w:eastAsia="Times New Roman" w:hAnsi="Times New Roman" w:cs="Times New Roman"/>
+              </w:rPr>
+              <w:t>08_Robustnessanalyses</w:t>
+            </w:r>
+          </w:p>
+        </w:tc>
+        <w:tc>
+          <w:tcPr>
+            <w:tcW w:w="0" w:type="auto"/>
+            <w:tcBorders>
+              <w:top w:val="single" w:sz="8" w:space="0" w:color="000000"/>
+              <w:left w:val="single" w:sz="8" w:space="0" w:color="000000"/>
+              <w:bottom w:val="single" w:sz="8" w:space="0" w:color="000000"/>
+              <w:right w:val="single" w:sz="8" w:space="0" w:color="000000"/>
+            </w:tcBorders>
+            <w:tcMar>
+              <w:top w:w="100" w:type="dxa"/>
+              <w:left w:w="100" w:type="dxa"/>
+              <w:bottom w:w="100" w:type="dxa"/>
+              <w:right w:w="100" w:type="dxa"/>
+            </w:tcMar>
+          </w:tcPr>
+          <w:p>
+            <w:pPr>
+              <w:rPr>
+                <w:rFonts w:ascii="Times New Roman" w:eastAsia="Times New Roman" w:hAnsi="Times New Roman" w:cs="Times New Roman"/>
+              </w:rPr>
+            </w:pPr>
+          </w:p>
+        </w:tc>
+        <w:tc>
+          <w:tcPr>
+            <w:tcW w:w="0" w:type="auto"/>
+            <w:tcBorders>
+              <w:top w:val="single" w:sz="8" w:space="0" w:color="000000"/>
+              <w:left w:val="single" w:sz="8" w:space="0" w:color="000000"/>
+              <w:bottom w:val="single" w:sz="8" w:space="0" w:color="000000"/>
+              <w:right w:val="single" w:sz="8" w:space="0" w:color="000000"/>
+            </w:tcBorders>
+            <w:tcMar>
+              <w:top w:w="100" w:type="dxa"/>
+              <w:left w:w="100" w:type="dxa"/>
+              <w:bottom w:w="100" w:type="dxa"/>
+              <w:right w:w="100" w:type="dxa"/>
+            </w:tcMar>
+          </w:tcPr>
+          <w:p>
+            <w:pPr>
+              <w:rPr>
+                <w:rFonts w:ascii="Times New Roman" w:eastAsia="Times New Roman" w:hAnsi="Times New Roman" w:cs="Times New Roman"/>
+              </w:rPr>
+            </w:pPr>
+          </w:p>
+        </w:tc>
+        <w:tc>
+          <w:tcPr>
+            <w:tcW w:w="0" w:type="auto"/>
+            <w:tcBorders>
+              <w:top w:val="single" w:sz="8" w:space="0" w:color="000000"/>
+              <w:left w:val="single" w:sz="8" w:space="0" w:color="000000"/>
+              <w:bottom w:val="single" w:sz="8" w:space="0" w:color="000000"/>
+              <w:right w:val="single" w:sz="8" w:space="0" w:color="000000"/>
+            </w:tcBorders>
+            <w:tcMar>
+              <w:top w:w="100" w:type="dxa"/>
+              <w:left w:w="100" w:type="dxa"/>
+              <w:bottom w:w="100" w:type="dxa"/>
+              <w:right w:w="100" w:type="dxa"/>
+            </w:tcMar>
+          </w:tcPr>
+          <w:p>
+            <w:pPr>
+              <w:rPr>
+                <w:rFonts w:ascii="Times New Roman" w:eastAsia="Times New Roman" w:hAnsi="Times New Roman" w:cs="Times New Roman"/>
+              </w:rPr>
+            </w:pPr>
+            <w:r>
+              <w:rPr>
+                <w:rFonts w:ascii="Times New Roman" w:eastAsia="Times New Roman" w:hAnsi="Times New Roman" w:cs="Times New Roman"/>
+              </w:rPr>
+              <w:t>Minor</w:t>
+            </w:r>
+          </w:p>
+        </w:tc>
+        <w:tc>
+          <w:tcPr>
+            <w:tcW w:w="0" w:type="auto"/>
+            <w:tcBorders>
+              <w:top w:val="single" w:sz="8" w:space="0" w:color="000000"/>
+              <w:left w:val="single" w:sz="8" w:space="0" w:color="000000"/>
+              <w:bottom w:val="single" w:sz="8" w:space="0" w:color="000000"/>
+              <w:right w:val="single" w:sz="8" w:space="0" w:color="000000"/>
+            </w:tcBorders>
+            <w:tcMar>
+              <w:top w:w="100" w:type="dxa"/>
+              <w:left w:w="100" w:type="dxa"/>
+              <w:bottom w:w="100" w:type="dxa"/>
+              <w:right w:w="100" w:type="dxa"/>
+            </w:tcMar>
+          </w:tcPr>
+          <w:p>
+            <w:pPr>
+              <w:rPr>
+                <w:rFonts w:ascii="Times New Roman" w:eastAsia="Times New Roman" w:hAnsi="Times New Roman" w:cs="Times New Roman"/>
+              </w:rPr>
+            </w:pPr>
+            <w:r>
+              <w:rPr>
+                <w:rFonts w:ascii="Times New Roman" w:eastAsia="Times New Roman" w:hAnsi="Times New Roman" w:cs="Times New Roman"/>
+              </w:rPr>
+              <w:t xml:space="preserve">Changed name of </w:t>
+            </w:r>
+            <w:proofErr w:type="spellStart"/>
+            <w:r>
+              <w:rPr>
+                <w:rFonts w:ascii="Times New Roman" w:eastAsia="Times New Roman" w:hAnsi="Times New Roman" w:cs="Times New Roman"/>
+              </w:rPr>
+              <w:t>df</w:t>
+            </w:r>
+            <w:proofErr w:type="spellEnd"/>
+            <w:r>
+              <w:rPr>
+                <w:rFonts w:ascii="Times New Roman" w:eastAsia="Times New Roman" w:hAnsi="Times New Roman" w:cs="Times New Roman"/>
+              </w:rPr>
+              <w:t xml:space="preserve"> according to 03_Exclusion</w:t>
+            </w:r>
+          </w:p>
+        </w:tc>
+        <w:tc>
+          <w:tcPr>
+            <w:tcW w:w="0" w:type="auto"/>
+            <w:tcBorders>
+              <w:top w:val="single" w:sz="8" w:space="0" w:color="000000"/>
+              <w:left w:val="single" w:sz="8" w:space="0" w:color="000000"/>
+              <w:bottom w:val="single" w:sz="8" w:space="0" w:color="000000"/>
+              <w:right w:val="single" w:sz="8" w:space="0" w:color="000000"/>
+            </w:tcBorders>
+            <w:tcMar>
+              <w:top w:w="100" w:type="dxa"/>
+              <w:left w:w="100" w:type="dxa"/>
+              <w:bottom w:w="100" w:type="dxa"/>
+              <w:right w:w="100" w:type="dxa"/>
+            </w:tcMar>
+          </w:tcPr>
+          <w:p>
+            <w:pPr>
+              <w:rPr>
+                <w:rFonts w:ascii="Times New Roman" w:eastAsia="Times New Roman" w:hAnsi="Times New Roman" w:cs="Times New Roman"/>
+              </w:rPr>
+            </w:pPr>
+          </w:p>
+        </w:tc>
+        <w:tc>
+          <w:tcPr>
+            <w:tcW w:w="0" w:type="auto"/>
+            <w:tcBorders>
+              <w:top w:val="single" w:sz="8" w:space="0" w:color="000000"/>
+              <w:left w:val="single" w:sz="8" w:space="0" w:color="000000"/>
+              <w:bottom w:val="single" w:sz="8" w:space="0" w:color="000000"/>
+              <w:right w:val="single" w:sz="8" w:space="0" w:color="000000"/>
+            </w:tcBorders>
+            <w:tcMar>
+              <w:top w:w="100" w:type="dxa"/>
+              <w:left w:w="100" w:type="dxa"/>
+              <w:bottom w:w="100" w:type="dxa"/>
+              <w:right w:w="100" w:type="dxa"/>
+            </w:tcMar>
           </w:tcPr>
           <w:p>
             <w:pPr>
@@ -2760,7 +3197,6 @@
           <w:sz w:val="22"/>
           <w:szCs w:val="22"/>
         </w:rPr>
-        <w:lastRenderedPageBreak/>
         <w:t>Locations should include page number and paragraph or line number (as specific as possible)</w:t>
       </w:r>
     </w:p>

</xml_diff>

<commit_message>
tried everything for model convergence
</commit_message>
<xml_diff>
--- a/R_Code_Deviation Documentation.docx
+++ b/R_Code_Deviation Documentation.docx
@@ -1,6 +1,6 @@
 
 <file path=word/document.xml><?xml version="1.0" encoding="utf-8"?>
-<w:document xmlns:wpc="http://schemas.microsoft.com/office/word/2010/wordprocessingCanvas" xmlns:cx="http://schemas.microsoft.com/office/drawing/2014/chartex" xmlns:cx1="http://schemas.microsoft.com/office/drawing/2015/9/8/chartex" xmlns:cx2="http://schemas.microsoft.com/office/drawing/2015/10/21/chartex" xmlns:cx3="http://schemas.microsoft.com/office/drawing/2016/5/9/chartex" xmlns:cx4="http://schemas.microsoft.com/office/drawing/2016/5/10/chartex" xmlns:cx5="http://schemas.microsoft.com/office/drawing/2016/5/11/chartex" xmlns:cx6="http://schemas.microsoft.com/office/drawing/2016/5/12/chartex" xmlns:cx7="http://schemas.microsoft.com/office/drawing/2016/5/13/chartex" xmlns:cx8="http://schemas.microsoft.com/office/drawing/2016/5/14/chartex" xmlns:mc="http://schemas.openxmlformats.org/markup-compatibility/2006" xmlns:aink="http://schemas.microsoft.com/office/drawing/2016/ink" xmlns:am3d="http://schemas.microsoft.com/office/drawing/2017/model3d" xmlns:o="urn:schemas-microsoft-com:office:office" xmlns:r="http://schemas.openxmlformats.org/officeDocument/2006/relationships" xmlns:m="http://schemas.openxmlformats.org/officeDocument/2006/math" xmlns:v="urn:schemas-microsoft-com:vml" xmlns:wp14="http://schemas.microsoft.com/office/word/2010/wordprocessingDrawing" xmlns:wp="http://schemas.openxmlformats.org/drawingml/2006/wordprocessingDrawing" xmlns:w10="urn:schemas-microsoft-com:office:word" xmlns:w="http://schemas.openxmlformats.org/wordprocessingml/2006/main" xmlns:w14="http://schemas.microsoft.com/office/word/2010/wordml" xmlns:w15="http://schemas.microsoft.com/office/word/2012/wordml" xmlns:w16cex="http://schemas.microsoft.com/office/word/2018/wordml/cex" xmlns:w16cid="http://schemas.microsoft.com/office/word/2016/wordml/cid" xmlns:w16="http://schemas.microsoft.com/office/word/2018/wordml" xmlns:w16sdtdh="http://schemas.microsoft.com/office/word/2020/wordml/sdtdatahash" xmlns:w16se="http://schemas.microsoft.com/office/word/2015/wordml/symex" xmlns:wpg="http://schemas.microsoft.com/office/word/2010/wordprocessingGroup" xmlns:wpi="http://schemas.microsoft.com/office/word/2010/wordprocessingInk" xmlns:wne="http://schemas.microsoft.com/office/word/2006/wordml" xmlns:wps="http://schemas.microsoft.com/office/word/2010/wordprocessingShape" mc:Ignorable="w14 w15 w16se w16cid w16 w16cex w16sdtdh wp14">
+<w:document xmlns:wpc="http://schemas.microsoft.com/office/word/2010/wordprocessingCanvas" xmlns:cx="http://schemas.microsoft.com/office/drawing/2014/chartex" xmlns:cx1="http://schemas.microsoft.com/office/drawing/2015/9/8/chartex" xmlns:cx2="http://schemas.microsoft.com/office/drawing/2015/10/21/chartex" xmlns:cx3="http://schemas.microsoft.com/office/drawing/2016/5/9/chartex" xmlns:cx4="http://schemas.microsoft.com/office/drawing/2016/5/10/chartex" xmlns:cx5="http://schemas.microsoft.com/office/drawing/2016/5/11/chartex" xmlns:cx6="http://schemas.microsoft.com/office/drawing/2016/5/12/chartex" xmlns:cx7="http://schemas.microsoft.com/office/drawing/2016/5/13/chartex" xmlns:cx8="http://schemas.microsoft.com/office/drawing/2016/5/14/chartex" xmlns:mc="http://schemas.openxmlformats.org/markup-compatibility/2006" xmlns:aink="http://schemas.microsoft.com/office/drawing/2016/ink" xmlns:am3d="http://schemas.microsoft.com/office/drawing/2017/model3d" xmlns:o="urn:schemas-microsoft-com:office:office" xmlns:oel="http://schemas.microsoft.com/office/2019/extlst" xmlns:r="http://schemas.openxmlformats.org/officeDocument/2006/relationships" xmlns:m="http://schemas.openxmlformats.org/officeDocument/2006/math" xmlns:v="urn:schemas-microsoft-com:vml" xmlns:wp14="http://schemas.microsoft.com/office/word/2010/wordprocessingDrawing" xmlns:wp="http://schemas.openxmlformats.org/drawingml/2006/wordprocessingDrawing" xmlns:w10="urn:schemas-microsoft-com:office:word" xmlns:w="http://schemas.openxmlformats.org/wordprocessingml/2006/main" xmlns:w14="http://schemas.microsoft.com/office/word/2010/wordml" xmlns:w15="http://schemas.microsoft.com/office/word/2012/wordml" xmlns:w16cex="http://schemas.microsoft.com/office/word/2018/wordml/cex" xmlns:w16cid="http://schemas.microsoft.com/office/word/2016/wordml/cid" xmlns:w16="http://schemas.microsoft.com/office/word/2018/wordml" xmlns:w16sdtdh="http://schemas.microsoft.com/office/word/2020/wordml/sdtdatahash" xmlns:w16se="http://schemas.microsoft.com/office/word/2015/wordml/symex" xmlns:wpg="http://schemas.microsoft.com/office/word/2010/wordprocessingGroup" xmlns:wpi="http://schemas.microsoft.com/office/word/2010/wordprocessingInk" xmlns:wne="http://schemas.microsoft.com/office/word/2006/wordml" xmlns:wps="http://schemas.microsoft.com/office/word/2010/wordprocessingShape" mc:Ignorable="w14 w15 w16se w16cid w16 w16cex w16sdtdh wp14">
   <w:body>
     <w:p>
       <w:pPr>
@@ -858,34 +858,9 @@
                 <w:sz w:val="22"/>
                 <w:szCs w:val="22"/>
               </w:rPr>
-              <w:t>Were there deviations? (no, minor,  major)</w:t>
-            </w:r>
-          </w:p>
-        </w:tc>
-        <w:tc>
-          <w:tcPr>
-            <w:tcW w:w="0" w:type="auto"/>
-            <w:tcBorders>
-              <w:top w:val="single" w:sz="12" w:space="0" w:color="000000"/>
-              <w:left w:val="single" w:sz="12" w:space="0" w:color="000000"/>
-              <w:bottom w:val="single" w:sz="12" w:space="0" w:color="000000"/>
-              <w:right w:val="single" w:sz="12" w:space="0" w:color="000000"/>
-            </w:tcBorders>
-            <w:tcMar>
-              <w:top w:w="100" w:type="dxa"/>
-              <w:left w:w="100" w:type="dxa"/>
-              <w:bottom w:w="100" w:type="dxa"/>
-              <w:right w:w="100" w:type="dxa"/>
-            </w:tcMar>
-            <w:vAlign w:val="bottom"/>
-            <w:hideMark/>
-          </w:tcPr>
-          <w:p>
-            <w:pPr>
-              <w:rPr>
-                <w:rFonts w:ascii="Times New Roman" w:hAnsi="Times New Roman" w:cs="Times New Roman"/>
-              </w:rPr>
-            </w:pPr>
+              <w:t xml:space="preserve">Were there deviations? (no, </w:t>
+            </w:r>
+            <w:proofErr w:type="gramStart"/>
             <w:r>
               <w:rPr>
                 <w:rFonts w:ascii="Arial" w:hAnsi="Arial" w:cs="Arial"/>
@@ -895,34 +870,9 @@
                 <w:sz w:val="22"/>
                 <w:szCs w:val="22"/>
               </w:rPr>
-              <w:t>If yes - describe the deviation(s) or link to location in manuscript/supplementary</w:t>
-            </w:r>
-          </w:p>
-        </w:tc>
-        <w:tc>
-          <w:tcPr>
-            <w:tcW w:w="0" w:type="auto"/>
-            <w:tcBorders>
-              <w:top w:val="single" w:sz="12" w:space="0" w:color="000000"/>
-              <w:left w:val="single" w:sz="12" w:space="0" w:color="000000"/>
-              <w:bottom w:val="single" w:sz="12" w:space="0" w:color="000000"/>
-              <w:right w:val="single" w:sz="12" w:space="0" w:color="000000"/>
-            </w:tcBorders>
-            <w:tcMar>
-              <w:top w:w="100" w:type="dxa"/>
-              <w:left w:w="100" w:type="dxa"/>
-              <w:bottom w:w="100" w:type="dxa"/>
-              <w:right w:w="100" w:type="dxa"/>
-            </w:tcMar>
-            <w:vAlign w:val="bottom"/>
-            <w:hideMark/>
-          </w:tcPr>
-          <w:p>
-            <w:pPr>
-              <w:rPr>
-                <w:rFonts w:ascii="Times New Roman" w:hAnsi="Times New Roman" w:cs="Times New Roman"/>
-              </w:rPr>
-            </w:pPr>
+              <w:t>minor,  major</w:t>
+            </w:r>
+            <w:proofErr w:type="gramEnd"/>
             <w:r>
               <w:rPr>
                 <w:rFonts w:ascii="Arial" w:hAnsi="Arial" w:cs="Arial"/>
@@ -932,7 +882,7 @@
                 <w:sz w:val="22"/>
                 <w:szCs w:val="22"/>
               </w:rPr>
-              <w:t>Rationale for deviation or link to location in manuscript/supplementary</w:t>
+              <w:t>)</w:t>
             </w:r>
           </w:p>
         </w:tc>
@@ -969,6 +919,80 @@
                 <w:sz w:val="22"/>
                 <w:szCs w:val="22"/>
               </w:rPr>
+              <w:t>If yes - describe the deviation(s) or link to location in manuscript/supplementary</w:t>
+            </w:r>
+          </w:p>
+        </w:tc>
+        <w:tc>
+          <w:tcPr>
+            <w:tcW w:w="0" w:type="auto"/>
+            <w:tcBorders>
+              <w:top w:val="single" w:sz="12" w:space="0" w:color="000000"/>
+              <w:left w:val="single" w:sz="12" w:space="0" w:color="000000"/>
+              <w:bottom w:val="single" w:sz="12" w:space="0" w:color="000000"/>
+              <w:right w:val="single" w:sz="12" w:space="0" w:color="000000"/>
+            </w:tcBorders>
+            <w:tcMar>
+              <w:top w:w="100" w:type="dxa"/>
+              <w:left w:w="100" w:type="dxa"/>
+              <w:bottom w:w="100" w:type="dxa"/>
+              <w:right w:w="100" w:type="dxa"/>
+            </w:tcMar>
+            <w:vAlign w:val="bottom"/>
+            <w:hideMark/>
+          </w:tcPr>
+          <w:p>
+            <w:pPr>
+              <w:rPr>
+                <w:rFonts w:ascii="Times New Roman" w:hAnsi="Times New Roman" w:cs="Times New Roman"/>
+              </w:rPr>
+            </w:pPr>
+            <w:r>
+              <w:rPr>
+                <w:rFonts w:ascii="Arial" w:hAnsi="Arial" w:cs="Arial"/>
+                <w:b/>
+                <w:bCs/>
+                <w:color w:val="000000"/>
+                <w:sz w:val="22"/>
+                <w:szCs w:val="22"/>
+              </w:rPr>
+              <w:t>Rationale for deviation or link to location in manuscript/supplementary</w:t>
+            </w:r>
+          </w:p>
+        </w:tc>
+        <w:tc>
+          <w:tcPr>
+            <w:tcW w:w="0" w:type="auto"/>
+            <w:tcBorders>
+              <w:top w:val="single" w:sz="12" w:space="0" w:color="000000"/>
+              <w:left w:val="single" w:sz="12" w:space="0" w:color="000000"/>
+              <w:bottom w:val="single" w:sz="12" w:space="0" w:color="000000"/>
+              <w:right w:val="single" w:sz="12" w:space="0" w:color="000000"/>
+            </w:tcBorders>
+            <w:tcMar>
+              <w:top w:w="100" w:type="dxa"/>
+              <w:left w:w="100" w:type="dxa"/>
+              <w:bottom w:w="100" w:type="dxa"/>
+              <w:right w:w="100" w:type="dxa"/>
+            </w:tcMar>
+            <w:vAlign w:val="bottom"/>
+            <w:hideMark/>
+          </w:tcPr>
+          <w:p>
+            <w:pPr>
+              <w:rPr>
+                <w:rFonts w:ascii="Times New Roman" w:hAnsi="Times New Roman" w:cs="Times New Roman"/>
+              </w:rPr>
+            </w:pPr>
+            <w:r>
+              <w:rPr>
+                <w:rFonts w:ascii="Arial" w:hAnsi="Arial" w:cs="Arial"/>
+                <w:b/>
+                <w:bCs/>
+                <w:color w:val="000000"/>
+                <w:sz w:val="22"/>
+                <w:szCs w:val="22"/>
+              </w:rPr>
               <w:t>How might the results be different if you had not deviated</w:t>
             </w:r>
           </w:p>
@@ -1358,7 +1382,21 @@
               <w:rPr>
                 <w:rFonts w:ascii="Times New Roman" w:eastAsia="Times New Roman" w:hAnsi="Times New Roman" w:cs="Times New Roman"/>
               </w:rPr>
-              <w:t xml:space="preserve">Was repeated after connection of whole dataframe, thus unnecessary repetition </w:t>
+              <w:t xml:space="preserve">Was repeated after connection of whole </w:t>
+            </w:r>
+            <w:proofErr w:type="spellStart"/>
+            <w:r>
+              <w:rPr>
+                <w:rFonts w:ascii="Times New Roman" w:eastAsia="Times New Roman" w:hAnsi="Times New Roman" w:cs="Times New Roman"/>
+              </w:rPr>
+              <w:t>dataframe</w:t>
+            </w:r>
+            <w:proofErr w:type="spellEnd"/>
+            <w:r>
+              <w:rPr>
+                <w:rFonts w:ascii="Times New Roman" w:eastAsia="Times New Roman" w:hAnsi="Times New Roman" w:cs="Times New Roman"/>
+              </w:rPr>
+              <w:t xml:space="preserve">, thus unnecessary repetition </w:t>
             </w:r>
           </w:p>
         </w:tc>
@@ -1550,7 +1588,21 @@
               <w:rPr>
                 <w:rFonts w:ascii="Times New Roman" w:eastAsia="Times New Roman" w:hAnsi="Times New Roman" w:cs="Times New Roman"/>
               </w:rPr>
-              <w:t xml:space="preserve">Changed name of df according to 01_Data Import </w:t>
+              <w:t xml:space="preserve">Changed name of </w:t>
+            </w:r>
+            <w:proofErr w:type="spellStart"/>
+            <w:r>
+              <w:rPr>
+                <w:rFonts w:ascii="Times New Roman" w:eastAsia="Times New Roman" w:hAnsi="Times New Roman" w:cs="Times New Roman"/>
+              </w:rPr>
+              <w:t>df</w:t>
+            </w:r>
+            <w:proofErr w:type="spellEnd"/>
+            <w:r>
+              <w:rPr>
+                <w:rFonts w:ascii="Times New Roman" w:eastAsia="Times New Roman" w:hAnsi="Times New Roman" w:cs="Times New Roman"/>
+              </w:rPr>
+              <w:t xml:space="preserve"> according to 01_Data Import </w:t>
             </w:r>
           </w:p>
         </w:tc>
@@ -1767,11 +1819,19 @@
                 <w:rFonts w:ascii="Times New Roman" w:eastAsia="Times New Roman" w:hAnsi="Times New Roman" w:cs="Times New Roman"/>
               </w:rPr>
             </w:pPr>
-            <w:r>
-              <w:rPr>
-                <w:rFonts w:ascii="Times New Roman" w:eastAsia="Times New Roman" w:hAnsi="Times New Roman" w:cs="Times New Roman"/>
-              </w:rPr>
-              <w:t>crosstabs( ~ is.na(EC) + WAVE, data = cccu_complete1)#item is missing at t1</w:t>
+            <w:proofErr w:type="gramStart"/>
+            <w:r>
+              <w:rPr>
+                <w:rFonts w:ascii="Times New Roman" w:eastAsia="Times New Roman" w:hAnsi="Times New Roman" w:cs="Times New Roman"/>
+              </w:rPr>
+              <w:t>crosstabs( ~</w:t>
+            </w:r>
+            <w:proofErr w:type="gramEnd"/>
+            <w:r>
+              <w:rPr>
+                <w:rFonts w:ascii="Times New Roman" w:eastAsia="Times New Roman" w:hAnsi="Times New Roman" w:cs="Times New Roman"/>
+              </w:rPr>
+              <w:t xml:space="preserve"> is.na(EC) + WAVE, data = cccu_complete1)#item is missing at t1</w:t>
             </w:r>
           </w:p>
         </w:tc>
@@ -1831,8 +1891,16 @@
               <w:rPr>
                 <w:rFonts w:ascii="Times New Roman" w:eastAsia="Times New Roman" w:hAnsi="Times New Roman" w:cs="Times New Roman"/>
               </w:rPr>
-              <w:t>No differnce</w:t>
-            </w:r>
+              <w:t xml:space="preserve">No </w:t>
+            </w:r>
+            <w:proofErr w:type="spellStart"/>
+            <w:r>
+              <w:rPr>
+                <w:rFonts w:ascii="Times New Roman" w:eastAsia="Times New Roman" w:hAnsi="Times New Roman" w:cs="Times New Roman"/>
+              </w:rPr>
+              <w:t>differnce</w:t>
+            </w:r>
+            <w:proofErr w:type="spellEnd"/>
           </w:p>
         </w:tc>
       </w:tr>
@@ -1980,11 +2048,19 @@
                 <w:rFonts w:ascii="Times New Roman" w:eastAsia="Times New Roman" w:hAnsi="Times New Roman" w:cs="Times New Roman"/>
               </w:rPr>
             </w:pPr>
-            <w:r>
-              <w:rPr>
-                <w:rFonts w:ascii="Times New Roman" w:eastAsia="Times New Roman" w:hAnsi="Times New Roman" w:cs="Times New Roman"/>
-              </w:rPr>
-              <w:t xml:space="preserve">crosstabs( ~ </w:t>
+            <w:proofErr w:type="gramStart"/>
+            <w:r>
+              <w:rPr>
+                <w:rFonts w:ascii="Times New Roman" w:eastAsia="Times New Roman" w:hAnsi="Times New Roman" w:cs="Times New Roman"/>
+              </w:rPr>
+              <w:t>crosstabs( ~</w:t>
+            </w:r>
+            <w:proofErr w:type="gramEnd"/>
+            <w:r>
+              <w:rPr>
+                <w:rFonts w:ascii="Times New Roman" w:eastAsia="Times New Roman" w:hAnsi="Times New Roman" w:cs="Times New Roman"/>
+              </w:rPr>
+              <w:t xml:space="preserve"> </w:t>
             </w:r>
             <w:r>
               <w:rPr>
@@ -2062,8 +2138,16 @@
               <w:rPr>
                 <w:rFonts w:ascii="Times New Roman" w:eastAsia="Times New Roman" w:hAnsi="Times New Roman" w:cs="Times New Roman"/>
               </w:rPr>
-              <w:t>No differnce</w:t>
-            </w:r>
+              <w:t xml:space="preserve">No </w:t>
+            </w:r>
+            <w:proofErr w:type="spellStart"/>
+            <w:r>
+              <w:rPr>
+                <w:rFonts w:ascii="Times New Roman" w:eastAsia="Times New Roman" w:hAnsi="Times New Roman" w:cs="Times New Roman"/>
+              </w:rPr>
+              <w:t>differnce</w:t>
+            </w:r>
+            <w:proofErr w:type="spellEnd"/>
           </w:p>
         </w:tc>
       </w:tr>
@@ -2202,7 +2286,21 @@
               <w:rPr>
                 <w:rFonts w:ascii="Times New Roman" w:eastAsia="Times New Roman" w:hAnsi="Times New Roman" w:cs="Times New Roman"/>
               </w:rPr>
-              <w:t xml:space="preserve">Selected furhter necessary variables to describe sample: HHINC, </w:t>
+              <w:t xml:space="preserve">Selected </w:t>
+            </w:r>
+            <w:proofErr w:type="spellStart"/>
+            <w:r>
+              <w:rPr>
+                <w:rFonts w:ascii="Times New Roman" w:eastAsia="Times New Roman" w:hAnsi="Times New Roman" w:cs="Times New Roman"/>
+              </w:rPr>
+              <w:t>furhter</w:t>
+            </w:r>
+            <w:proofErr w:type="spellEnd"/>
+            <w:r>
+              <w:rPr>
+                <w:rFonts w:ascii="Times New Roman" w:eastAsia="Times New Roman" w:hAnsi="Times New Roman" w:cs="Times New Roman"/>
+              </w:rPr>
+              <w:t xml:space="preserve"> necessary variables to describe sample: HHINC, </w:t>
             </w:r>
             <w:r>
               <w:rPr>
@@ -2560,6 +2658,220 @@
                 <w:rFonts w:ascii="Times New Roman" w:eastAsia="Times New Roman" w:hAnsi="Times New Roman" w:cs="Times New Roman"/>
               </w:rPr>
             </w:pPr>
+          </w:p>
+        </w:tc>
+      </w:tr>
+      <w:tr>
+        <w:tc>
+          <w:tcPr>
+            <w:tcW w:w="0" w:type="auto"/>
+            <w:tcBorders>
+              <w:top w:val="single" w:sz="8" w:space="0" w:color="000000"/>
+              <w:left w:val="single" w:sz="8" w:space="0" w:color="000000"/>
+              <w:bottom w:val="single" w:sz="8" w:space="0" w:color="000000"/>
+              <w:right w:val="single" w:sz="8" w:space="0" w:color="000000"/>
+            </w:tcBorders>
+            <w:tcMar>
+              <w:top w:w="100" w:type="dxa"/>
+              <w:left w:w="100" w:type="dxa"/>
+              <w:bottom w:w="100" w:type="dxa"/>
+              <w:right w:w="100" w:type="dxa"/>
+            </w:tcMar>
+          </w:tcPr>
+          <w:p>
+            <w:pPr>
+              <w:rPr>
+                <w:rFonts w:ascii="Times New Roman" w:eastAsia="Times New Roman" w:hAnsi="Times New Roman" w:cs="Times New Roman"/>
+              </w:rPr>
+            </w:pPr>
+            <w:r>
+              <w:rPr>
+                <w:rFonts w:ascii="Times New Roman" w:eastAsia="Times New Roman" w:hAnsi="Times New Roman" w:cs="Times New Roman"/>
+              </w:rPr>
+              <w:t>02_Datawrangling</w:t>
+            </w:r>
+          </w:p>
+        </w:tc>
+        <w:tc>
+          <w:tcPr>
+            <w:tcW w:w="0" w:type="auto"/>
+            <w:tcBorders>
+              <w:top w:val="single" w:sz="8" w:space="0" w:color="000000"/>
+              <w:left w:val="single" w:sz="8" w:space="0" w:color="000000"/>
+              <w:bottom w:val="single" w:sz="8" w:space="0" w:color="000000"/>
+              <w:right w:val="single" w:sz="8" w:space="0" w:color="000000"/>
+            </w:tcBorders>
+            <w:tcMar>
+              <w:top w:w="100" w:type="dxa"/>
+              <w:left w:w="100" w:type="dxa"/>
+              <w:bottom w:w="100" w:type="dxa"/>
+              <w:right w:w="100" w:type="dxa"/>
+            </w:tcMar>
+          </w:tcPr>
+          <w:p>
+            <w:pPr>
+              <w:rPr>
+                <w:rFonts w:ascii="Times New Roman" w:eastAsia="Times New Roman" w:hAnsi="Times New Roman" w:cs="Times New Roman"/>
+              </w:rPr>
+            </w:pPr>
+          </w:p>
+        </w:tc>
+        <w:tc>
+          <w:tcPr>
+            <w:tcW w:w="0" w:type="auto"/>
+            <w:tcBorders>
+              <w:top w:val="single" w:sz="8" w:space="0" w:color="000000"/>
+              <w:left w:val="single" w:sz="8" w:space="0" w:color="000000"/>
+              <w:bottom w:val="single" w:sz="8" w:space="0" w:color="000000"/>
+              <w:right w:val="single" w:sz="8" w:space="0" w:color="000000"/>
+            </w:tcBorders>
+            <w:tcMar>
+              <w:top w:w="100" w:type="dxa"/>
+              <w:left w:w="100" w:type="dxa"/>
+              <w:bottom w:w="100" w:type="dxa"/>
+              <w:right w:w="100" w:type="dxa"/>
+            </w:tcMar>
+          </w:tcPr>
+          <w:p>
+            <w:pPr>
+              <w:rPr>
+                <w:rFonts w:ascii="Times New Roman" w:eastAsia="Times New Roman" w:hAnsi="Times New Roman" w:cs="Times New Roman"/>
+              </w:rPr>
+            </w:pPr>
+          </w:p>
+        </w:tc>
+        <w:tc>
+          <w:tcPr>
+            <w:tcW w:w="0" w:type="auto"/>
+            <w:tcBorders>
+              <w:top w:val="single" w:sz="8" w:space="0" w:color="000000"/>
+              <w:left w:val="single" w:sz="8" w:space="0" w:color="000000"/>
+              <w:bottom w:val="single" w:sz="8" w:space="0" w:color="000000"/>
+              <w:right w:val="single" w:sz="8" w:space="0" w:color="000000"/>
+            </w:tcBorders>
+            <w:tcMar>
+              <w:top w:w="100" w:type="dxa"/>
+              <w:left w:w="100" w:type="dxa"/>
+              <w:bottom w:w="100" w:type="dxa"/>
+              <w:right w:w="100" w:type="dxa"/>
+            </w:tcMar>
+          </w:tcPr>
+          <w:p>
+            <w:pPr>
+              <w:rPr>
+                <w:rFonts w:ascii="Times New Roman" w:eastAsia="Times New Roman" w:hAnsi="Times New Roman" w:cs="Times New Roman"/>
+              </w:rPr>
+            </w:pPr>
+            <w:r>
+              <w:rPr>
+                <w:rFonts w:ascii="Times New Roman" w:eastAsia="Times New Roman" w:hAnsi="Times New Roman" w:cs="Times New Roman"/>
+              </w:rPr>
+              <w:t>Minor</w:t>
+            </w:r>
+          </w:p>
+        </w:tc>
+        <w:tc>
+          <w:tcPr>
+            <w:tcW w:w="0" w:type="auto"/>
+            <w:tcBorders>
+              <w:top w:val="single" w:sz="8" w:space="0" w:color="000000"/>
+              <w:left w:val="single" w:sz="8" w:space="0" w:color="000000"/>
+              <w:bottom w:val="single" w:sz="8" w:space="0" w:color="000000"/>
+              <w:right w:val="single" w:sz="8" w:space="0" w:color="000000"/>
+            </w:tcBorders>
+            <w:tcMar>
+              <w:top w:w="100" w:type="dxa"/>
+              <w:left w:w="100" w:type="dxa"/>
+              <w:bottom w:w="100" w:type="dxa"/>
+              <w:right w:w="100" w:type="dxa"/>
+            </w:tcMar>
+          </w:tcPr>
+          <w:p>
+            <w:pPr>
+              <w:rPr>
+                <w:rFonts w:ascii="Times New Roman" w:eastAsia="Times New Roman" w:hAnsi="Times New Roman" w:cs="Times New Roman"/>
+              </w:rPr>
+            </w:pPr>
+            <w:r>
+              <w:rPr>
+                <w:rFonts w:ascii="Times New Roman" w:eastAsia="Times New Roman" w:hAnsi="Times New Roman" w:cs="Times New Roman"/>
+              </w:rPr>
+              <w:t xml:space="preserve">Recoded </w:t>
+            </w:r>
+            <w:proofErr w:type="spellStart"/>
+            <w:r>
+              <w:rPr>
+                <w:rFonts w:ascii="Times New Roman" w:eastAsia="Times New Roman" w:hAnsi="Times New Roman" w:cs="Times New Roman"/>
+              </w:rPr>
+              <w:t>sex_freq</w:t>
+            </w:r>
+            <w:proofErr w:type="spellEnd"/>
+            <w:r>
+              <w:rPr>
+                <w:rFonts w:ascii="Times New Roman" w:eastAsia="Times New Roman" w:hAnsi="Times New Roman" w:cs="Times New Roman"/>
+              </w:rPr>
+              <w:t>, NKIDSt1, degree</w:t>
+            </w:r>
+          </w:p>
+        </w:tc>
+        <w:tc>
+          <w:tcPr>
+            <w:tcW w:w="0" w:type="auto"/>
+            <w:tcBorders>
+              <w:top w:val="single" w:sz="8" w:space="0" w:color="000000"/>
+              <w:left w:val="single" w:sz="8" w:space="0" w:color="000000"/>
+              <w:bottom w:val="single" w:sz="8" w:space="0" w:color="000000"/>
+              <w:right w:val="single" w:sz="8" w:space="0" w:color="000000"/>
+            </w:tcBorders>
+            <w:tcMar>
+              <w:top w:w="100" w:type="dxa"/>
+              <w:left w:w="100" w:type="dxa"/>
+              <w:bottom w:w="100" w:type="dxa"/>
+              <w:right w:w="100" w:type="dxa"/>
+            </w:tcMar>
+          </w:tcPr>
+          <w:p>
+            <w:pPr>
+              <w:rPr>
+                <w:rFonts w:ascii="Times New Roman" w:eastAsia="Times New Roman" w:hAnsi="Times New Roman" w:cs="Times New Roman"/>
+              </w:rPr>
+            </w:pPr>
+            <w:r>
+              <w:rPr>
+                <w:rFonts w:ascii="Times New Roman" w:eastAsia="Times New Roman" w:hAnsi="Times New Roman" w:cs="Times New Roman"/>
+              </w:rPr>
+              <w:t>To combine categories within variables</w:t>
+            </w:r>
+          </w:p>
+        </w:tc>
+        <w:tc>
+          <w:tcPr>
+            <w:tcW w:w="0" w:type="auto"/>
+            <w:tcBorders>
+              <w:top w:val="single" w:sz="8" w:space="0" w:color="000000"/>
+              <w:left w:val="single" w:sz="8" w:space="0" w:color="000000"/>
+              <w:bottom w:val="single" w:sz="8" w:space="0" w:color="000000"/>
+              <w:right w:val="single" w:sz="8" w:space="0" w:color="000000"/>
+            </w:tcBorders>
+            <w:tcMar>
+              <w:top w:w="100" w:type="dxa"/>
+              <w:left w:w="100" w:type="dxa"/>
+              <w:bottom w:w="100" w:type="dxa"/>
+              <w:right w:w="100" w:type="dxa"/>
+            </w:tcMar>
+          </w:tcPr>
+          <w:p>
+            <w:pPr>
+              <w:rPr>
+                <w:rFonts w:ascii="Times New Roman" w:eastAsia="Times New Roman" w:hAnsi="Times New Roman" w:cs="Times New Roman"/>
+              </w:rPr>
+            </w:pPr>
+            <w:r>
+              <w:rPr>
+                <w:rFonts w:ascii="Times New Roman" w:eastAsia="Times New Roman" w:hAnsi="Times New Roman" w:cs="Times New Roman"/>
+              </w:rPr>
+              <w:t>No difference</w:t>
+            </w:r>
           </w:p>
         </w:tc>
       </w:tr>
@@ -2715,7 +3027,21 @@
               <w:rPr>
                 <w:rFonts w:ascii="Times New Roman" w:eastAsia="Times New Roman" w:hAnsi="Times New Roman" w:cs="Times New Roman"/>
               </w:rPr>
-              <w:t xml:space="preserve">Changed name of df according to 01_Data Import </w:t>
+              <w:t xml:space="preserve">Changed name of </w:t>
+            </w:r>
+            <w:proofErr w:type="spellStart"/>
+            <w:r>
+              <w:rPr>
+                <w:rFonts w:ascii="Times New Roman" w:eastAsia="Times New Roman" w:hAnsi="Times New Roman" w:cs="Times New Roman"/>
+              </w:rPr>
+              <w:t>df</w:t>
+            </w:r>
+            <w:proofErr w:type="spellEnd"/>
+            <w:r>
+              <w:rPr>
+                <w:rFonts w:ascii="Times New Roman" w:eastAsia="Times New Roman" w:hAnsi="Times New Roman" w:cs="Times New Roman"/>
+              </w:rPr>
+              <w:t xml:space="preserve"> according to 01_Data Import </w:t>
             </w:r>
           </w:p>
         </w:tc>
@@ -3558,7 +3884,21 @@
               <w:rPr>
                 <w:rFonts w:ascii="Times New Roman" w:eastAsia="Times New Roman" w:hAnsi="Times New Roman" w:cs="Times New Roman"/>
               </w:rPr>
-              <w:t>Changed name of df according to 03_Exclusion</w:t>
+              <w:t xml:space="preserve">Changed name of </w:t>
+            </w:r>
+            <w:proofErr w:type="spellStart"/>
+            <w:r>
+              <w:rPr>
+                <w:rFonts w:ascii="Times New Roman" w:eastAsia="Times New Roman" w:hAnsi="Times New Roman" w:cs="Times New Roman"/>
+              </w:rPr>
+              <w:t>df</w:t>
+            </w:r>
+            <w:proofErr w:type="spellEnd"/>
+            <w:r>
+              <w:rPr>
+                <w:rFonts w:ascii="Times New Roman" w:eastAsia="Times New Roman" w:hAnsi="Times New Roman" w:cs="Times New Roman"/>
+              </w:rPr>
+              <w:t xml:space="preserve"> according to 03_Exclusion</w:t>
             </w:r>
           </w:p>
         </w:tc>
@@ -3640,7 +3980,7 @@
               <w:rPr>
                 <w:rFonts w:ascii="Times New Roman" w:eastAsia="Times New Roman" w:hAnsi="Times New Roman" w:cs="Times New Roman"/>
               </w:rPr>
-              <w:t>07_Subanalysis</w:t>
+              <w:t>06_MainAnalysis</w:t>
             </w:r>
           </w:p>
         </w:tc>
@@ -3748,56 +4088,68 @@
               <w:rPr>
                 <w:rFonts w:ascii="Times New Roman" w:eastAsia="Times New Roman" w:hAnsi="Times New Roman" w:cs="Times New Roman"/>
               </w:rPr>
-              <w:t>Changed name of df according to 03_Exclusion</w:t>
-            </w:r>
-          </w:p>
-        </w:tc>
-        <w:tc>
-          <w:tcPr>
-            <w:tcW w:w="0" w:type="auto"/>
-            <w:tcBorders>
-              <w:top w:val="single" w:sz="8" w:space="0" w:color="000000"/>
-              <w:left w:val="single" w:sz="8" w:space="0" w:color="000000"/>
-              <w:bottom w:val="single" w:sz="8" w:space="0" w:color="000000"/>
-              <w:right w:val="single" w:sz="8" w:space="0" w:color="000000"/>
-            </w:tcBorders>
-            <w:tcMar>
-              <w:top w:w="100" w:type="dxa"/>
-              <w:left w:w="100" w:type="dxa"/>
-              <w:bottom w:w="100" w:type="dxa"/>
-              <w:right w:w="100" w:type="dxa"/>
-            </w:tcMar>
-          </w:tcPr>
-          <w:p>
-            <w:pPr>
-              <w:rPr>
-                <w:rFonts w:ascii="Times New Roman" w:eastAsia="Times New Roman" w:hAnsi="Times New Roman" w:cs="Times New Roman"/>
-              </w:rPr>
-            </w:pPr>
-          </w:p>
-        </w:tc>
-        <w:tc>
-          <w:tcPr>
-            <w:tcW w:w="0" w:type="auto"/>
-            <w:tcBorders>
-              <w:top w:val="single" w:sz="8" w:space="0" w:color="000000"/>
-              <w:left w:val="single" w:sz="8" w:space="0" w:color="000000"/>
-              <w:bottom w:val="single" w:sz="8" w:space="0" w:color="000000"/>
-              <w:right w:val="single" w:sz="8" w:space="0" w:color="000000"/>
-            </w:tcBorders>
-            <w:tcMar>
-              <w:top w:w="100" w:type="dxa"/>
-              <w:left w:w="100" w:type="dxa"/>
-              <w:bottom w:w="100" w:type="dxa"/>
-              <w:right w:w="100" w:type="dxa"/>
-            </w:tcMar>
-          </w:tcPr>
-          <w:p>
-            <w:pPr>
-              <w:rPr>
-                <w:rFonts w:ascii="Times New Roman" w:eastAsia="Times New Roman" w:hAnsi="Times New Roman" w:cs="Times New Roman"/>
-              </w:rPr>
-            </w:pPr>
+              <w:t>Added optimizer to models</w:t>
+            </w:r>
+          </w:p>
+        </w:tc>
+        <w:tc>
+          <w:tcPr>
+            <w:tcW w:w="0" w:type="auto"/>
+            <w:tcBorders>
+              <w:top w:val="single" w:sz="8" w:space="0" w:color="000000"/>
+              <w:left w:val="single" w:sz="8" w:space="0" w:color="000000"/>
+              <w:bottom w:val="single" w:sz="8" w:space="0" w:color="000000"/>
+              <w:right w:val="single" w:sz="8" w:space="0" w:color="000000"/>
+            </w:tcBorders>
+            <w:tcMar>
+              <w:top w:w="100" w:type="dxa"/>
+              <w:left w:w="100" w:type="dxa"/>
+              <w:bottom w:w="100" w:type="dxa"/>
+              <w:right w:w="100" w:type="dxa"/>
+            </w:tcMar>
+          </w:tcPr>
+          <w:p>
+            <w:pPr>
+              <w:rPr>
+                <w:rFonts w:ascii="Times New Roman" w:eastAsia="Times New Roman" w:hAnsi="Times New Roman" w:cs="Times New Roman"/>
+              </w:rPr>
+            </w:pPr>
+            <w:r>
+              <w:rPr>
+                <w:rFonts w:ascii="Times New Roman" w:eastAsia="Times New Roman" w:hAnsi="Times New Roman" w:cs="Times New Roman"/>
+              </w:rPr>
+              <w:t>For model convergence</w:t>
+            </w:r>
+          </w:p>
+        </w:tc>
+        <w:tc>
+          <w:tcPr>
+            <w:tcW w:w="0" w:type="auto"/>
+            <w:tcBorders>
+              <w:top w:val="single" w:sz="8" w:space="0" w:color="000000"/>
+              <w:left w:val="single" w:sz="8" w:space="0" w:color="000000"/>
+              <w:bottom w:val="single" w:sz="8" w:space="0" w:color="000000"/>
+              <w:right w:val="single" w:sz="8" w:space="0" w:color="000000"/>
+            </w:tcBorders>
+            <w:tcMar>
+              <w:top w:w="100" w:type="dxa"/>
+              <w:left w:w="100" w:type="dxa"/>
+              <w:bottom w:w="100" w:type="dxa"/>
+              <w:right w:w="100" w:type="dxa"/>
+            </w:tcMar>
+          </w:tcPr>
+          <w:p>
+            <w:pPr>
+              <w:rPr>
+                <w:rFonts w:ascii="Times New Roman" w:eastAsia="Times New Roman" w:hAnsi="Times New Roman" w:cs="Times New Roman"/>
+              </w:rPr>
+            </w:pPr>
+            <w:r>
+              <w:rPr>
+                <w:rFonts w:ascii="Times New Roman" w:eastAsia="Times New Roman" w:hAnsi="Times New Roman" w:cs="Times New Roman"/>
+              </w:rPr>
+              <w:t>No difference</w:t>
+            </w:r>
           </w:p>
         </w:tc>
       </w:tr>
@@ -3828,6 +4180,461 @@
               <w:rPr>
                 <w:rFonts w:ascii="Times New Roman" w:eastAsia="Times New Roman" w:hAnsi="Times New Roman" w:cs="Times New Roman"/>
               </w:rPr>
+              <w:t>0</w:t>
+            </w:r>
+            <w:r>
+              <w:rPr>
+                <w:rFonts w:ascii="Times New Roman" w:eastAsia="Times New Roman" w:hAnsi="Times New Roman" w:cs="Times New Roman"/>
+              </w:rPr>
+              <w:t>2</w:t>
+            </w:r>
+            <w:r>
+              <w:rPr>
+                <w:rFonts w:ascii="Times New Roman" w:eastAsia="Times New Roman" w:hAnsi="Times New Roman" w:cs="Times New Roman"/>
+              </w:rPr>
+              <w:t>_</w:t>
+            </w:r>
+            <w:r>
+              <w:rPr>
+                <w:rFonts w:ascii="Times New Roman" w:eastAsia="Times New Roman" w:hAnsi="Times New Roman" w:cs="Times New Roman"/>
+              </w:rPr>
+              <w:t>Datawrangling</w:t>
+            </w:r>
+          </w:p>
+        </w:tc>
+        <w:tc>
+          <w:tcPr>
+            <w:tcW w:w="0" w:type="auto"/>
+            <w:tcBorders>
+              <w:top w:val="single" w:sz="8" w:space="0" w:color="000000"/>
+              <w:left w:val="single" w:sz="8" w:space="0" w:color="000000"/>
+              <w:bottom w:val="single" w:sz="8" w:space="0" w:color="000000"/>
+              <w:right w:val="single" w:sz="8" w:space="0" w:color="000000"/>
+            </w:tcBorders>
+            <w:tcMar>
+              <w:top w:w="100" w:type="dxa"/>
+              <w:left w:w="100" w:type="dxa"/>
+              <w:bottom w:w="100" w:type="dxa"/>
+              <w:right w:w="100" w:type="dxa"/>
+            </w:tcMar>
+          </w:tcPr>
+          <w:p>
+            <w:pPr>
+              <w:rPr>
+                <w:rFonts w:ascii="Times New Roman" w:eastAsia="Times New Roman" w:hAnsi="Times New Roman" w:cs="Times New Roman"/>
+              </w:rPr>
+            </w:pPr>
+          </w:p>
+        </w:tc>
+        <w:tc>
+          <w:tcPr>
+            <w:tcW w:w="0" w:type="auto"/>
+            <w:tcBorders>
+              <w:top w:val="single" w:sz="8" w:space="0" w:color="000000"/>
+              <w:left w:val="single" w:sz="8" w:space="0" w:color="000000"/>
+              <w:bottom w:val="single" w:sz="8" w:space="0" w:color="000000"/>
+              <w:right w:val="single" w:sz="8" w:space="0" w:color="000000"/>
+            </w:tcBorders>
+            <w:tcMar>
+              <w:top w:w="100" w:type="dxa"/>
+              <w:left w:w="100" w:type="dxa"/>
+              <w:bottom w:w="100" w:type="dxa"/>
+              <w:right w:w="100" w:type="dxa"/>
+            </w:tcMar>
+          </w:tcPr>
+          <w:p>
+            <w:pPr>
+              <w:rPr>
+                <w:rFonts w:ascii="Times New Roman" w:eastAsia="Times New Roman" w:hAnsi="Times New Roman" w:cs="Times New Roman"/>
+              </w:rPr>
+            </w:pPr>
+          </w:p>
+        </w:tc>
+        <w:tc>
+          <w:tcPr>
+            <w:tcW w:w="0" w:type="auto"/>
+            <w:tcBorders>
+              <w:top w:val="single" w:sz="8" w:space="0" w:color="000000"/>
+              <w:left w:val="single" w:sz="8" w:space="0" w:color="000000"/>
+              <w:bottom w:val="single" w:sz="8" w:space="0" w:color="000000"/>
+              <w:right w:val="single" w:sz="8" w:space="0" w:color="000000"/>
+            </w:tcBorders>
+            <w:tcMar>
+              <w:top w:w="100" w:type="dxa"/>
+              <w:left w:w="100" w:type="dxa"/>
+              <w:bottom w:w="100" w:type="dxa"/>
+              <w:right w:w="100" w:type="dxa"/>
+            </w:tcMar>
+          </w:tcPr>
+          <w:p>
+            <w:pPr>
+              <w:rPr>
+                <w:rFonts w:ascii="Times New Roman" w:eastAsia="Times New Roman" w:hAnsi="Times New Roman" w:cs="Times New Roman"/>
+              </w:rPr>
+            </w:pPr>
+            <w:r>
+              <w:rPr>
+                <w:rFonts w:ascii="Times New Roman" w:eastAsia="Times New Roman" w:hAnsi="Times New Roman" w:cs="Times New Roman"/>
+              </w:rPr>
+              <w:t>Minor</w:t>
+            </w:r>
+          </w:p>
+        </w:tc>
+        <w:tc>
+          <w:tcPr>
+            <w:tcW w:w="0" w:type="auto"/>
+            <w:tcBorders>
+              <w:top w:val="single" w:sz="8" w:space="0" w:color="000000"/>
+              <w:left w:val="single" w:sz="8" w:space="0" w:color="000000"/>
+              <w:bottom w:val="single" w:sz="8" w:space="0" w:color="000000"/>
+              <w:right w:val="single" w:sz="8" w:space="0" w:color="000000"/>
+            </w:tcBorders>
+            <w:tcMar>
+              <w:top w:w="100" w:type="dxa"/>
+              <w:left w:w="100" w:type="dxa"/>
+              <w:bottom w:w="100" w:type="dxa"/>
+              <w:right w:w="100" w:type="dxa"/>
+            </w:tcMar>
+          </w:tcPr>
+          <w:p>
+            <w:pPr>
+              <w:rPr>
+                <w:rFonts w:ascii="Times New Roman" w:eastAsia="Times New Roman" w:hAnsi="Times New Roman" w:cs="Times New Roman"/>
+              </w:rPr>
+            </w:pPr>
+            <w:r>
+              <w:rPr>
+                <w:rFonts w:ascii="Times New Roman" w:eastAsia="Times New Roman" w:hAnsi="Times New Roman" w:cs="Times New Roman"/>
+              </w:rPr>
+              <w:t xml:space="preserve">Defined factor levels for </w:t>
+            </w:r>
+            <w:proofErr w:type="spellStart"/>
+            <w:r>
+              <w:rPr>
+                <w:rFonts w:ascii="Times New Roman" w:eastAsia="Times New Roman" w:hAnsi="Times New Roman" w:cs="Times New Roman"/>
+              </w:rPr>
+              <w:t>sex_freq</w:t>
+            </w:r>
+            <w:proofErr w:type="spellEnd"/>
+            <w:r>
+              <w:rPr>
+                <w:rFonts w:ascii="Times New Roman" w:eastAsia="Times New Roman" w:hAnsi="Times New Roman" w:cs="Times New Roman"/>
+              </w:rPr>
+              <w:t xml:space="preserve"> and </w:t>
+            </w:r>
+            <w:proofErr w:type="spellStart"/>
+            <w:r>
+              <w:rPr>
+                <w:rFonts w:ascii="Times New Roman" w:eastAsia="Times New Roman" w:hAnsi="Times New Roman" w:cs="Times New Roman"/>
+              </w:rPr>
+              <w:t>hc</w:t>
+            </w:r>
+            <w:proofErr w:type="spellEnd"/>
+            <w:r>
+              <w:rPr>
+                <w:rFonts w:ascii="Times New Roman" w:eastAsia="Times New Roman" w:hAnsi="Times New Roman" w:cs="Times New Roman"/>
+              </w:rPr>
+              <w:t xml:space="preserve">, </w:t>
+            </w:r>
+            <w:r>
+              <w:rPr>
+                <w:rFonts w:ascii="Times New Roman" w:eastAsia="Times New Roman" w:hAnsi="Times New Roman" w:cs="Times New Roman"/>
+              </w:rPr>
+              <w:t>Trimmed variables</w:t>
+            </w:r>
+          </w:p>
+        </w:tc>
+        <w:tc>
+          <w:tcPr>
+            <w:tcW w:w="0" w:type="auto"/>
+            <w:tcBorders>
+              <w:top w:val="single" w:sz="8" w:space="0" w:color="000000"/>
+              <w:left w:val="single" w:sz="8" w:space="0" w:color="000000"/>
+              <w:bottom w:val="single" w:sz="8" w:space="0" w:color="000000"/>
+              <w:right w:val="single" w:sz="8" w:space="0" w:color="000000"/>
+            </w:tcBorders>
+            <w:tcMar>
+              <w:top w:w="100" w:type="dxa"/>
+              <w:left w:w="100" w:type="dxa"/>
+              <w:bottom w:w="100" w:type="dxa"/>
+              <w:right w:w="100" w:type="dxa"/>
+            </w:tcMar>
+          </w:tcPr>
+          <w:p>
+            <w:pPr>
+              <w:rPr>
+                <w:rFonts w:ascii="Times New Roman" w:eastAsia="Times New Roman" w:hAnsi="Times New Roman" w:cs="Times New Roman"/>
+              </w:rPr>
+            </w:pPr>
+            <w:r>
+              <w:rPr>
+                <w:rFonts w:ascii="Times New Roman" w:eastAsia="Times New Roman" w:hAnsi="Times New Roman" w:cs="Times New Roman"/>
+              </w:rPr>
+              <w:t>So that models would converge</w:t>
+            </w:r>
+          </w:p>
+        </w:tc>
+        <w:tc>
+          <w:tcPr>
+            <w:tcW w:w="0" w:type="auto"/>
+            <w:tcBorders>
+              <w:top w:val="single" w:sz="8" w:space="0" w:color="000000"/>
+              <w:left w:val="single" w:sz="8" w:space="0" w:color="000000"/>
+              <w:bottom w:val="single" w:sz="8" w:space="0" w:color="000000"/>
+              <w:right w:val="single" w:sz="8" w:space="0" w:color="000000"/>
+            </w:tcBorders>
+            <w:tcMar>
+              <w:top w:w="100" w:type="dxa"/>
+              <w:left w:w="100" w:type="dxa"/>
+              <w:bottom w:w="100" w:type="dxa"/>
+              <w:right w:w="100" w:type="dxa"/>
+            </w:tcMar>
+          </w:tcPr>
+          <w:p>
+            <w:pPr>
+              <w:rPr>
+                <w:rFonts w:ascii="Times New Roman" w:eastAsia="Times New Roman" w:hAnsi="Times New Roman" w:cs="Times New Roman"/>
+              </w:rPr>
+            </w:pPr>
+            <w:r>
+              <w:rPr>
+                <w:rFonts w:ascii="Times New Roman" w:eastAsia="Times New Roman" w:hAnsi="Times New Roman" w:cs="Times New Roman"/>
+              </w:rPr>
+              <w:t>No difference</w:t>
+            </w:r>
+          </w:p>
+        </w:tc>
+      </w:tr>
+      <w:tr>
+        <w:tc>
+          <w:tcPr>
+            <w:tcW w:w="0" w:type="auto"/>
+            <w:tcBorders>
+              <w:top w:val="single" w:sz="8" w:space="0" w:color="000000"/>
+              <w:left w:val="single" w:sz="8" w:space="0" w:color="000000"/>
+              <w:bottom w:val="single" w:sz="8" w:space="0" w:color="000000"/>
+              <w:right w:val="single" w:sz="8" w:space="0" w:color="000000"/>
+            </w:tcBorders>
+            <w:tcMar>
+              <w:top w:w="100" w:type="dxa"/>
+              <w:left w:w="100" w:type="dxa"/>
+              <w:bottom w:w="100" w:type="dxa"/>
+              <w:right w:w="100" w:type="dxa"/>
+            </w:tcMar>
+          </w:tcPr>
+          <w:p>
+            <w:pPr>
+              <w:rPr>
+                <w:rFonts w:ascii="Times New Roman" w:eastAsia="Times New Roman" w:hAnsi="Times New Roman" w:cs="Times New Roman"/>
+              </w:rPr>
+            </w:pPr>
+            <w:r>
+              <w:rPr>
+                <w:rFonts w:ascii="Times New Roman" w:eastAsia="Times New Roman" w:hAnsi="Times New Roman" w:cs="Times New Roman"/>
+              </w:rPr>
+              <w:lastRenderedPageBreak/>
+              <w:t>07_Subanalysis</w:t>
+            </w:r>
+          </w:p>
+        </w:tc>
+        <w:tc>
+          <w:tcPr>
+            <w:tcW w:w="0" w:type="auto"/>
+            <w:tcBorders>
+              <w:top w:val="single" w:sz="8" w:space="0" w:color="000000"/>
+              <w:left w:val="single" w:sz="8" w:space="0" w:color="000000"/>
+              <w:bottom w:val="single" w:sz="8" w:space="0" w:color="000000"/>
+              <w:right w:val="single" w:sz="8" w:space="0" w:color="000000"/>
+            </w:tcBorders>
+            <w:tcMar>
+              <w:top w:w="100" w:type="dxa"/>
+              <w:left w:w="100" w:type="dxa"/>
+              <w:bottom w:w="100" w:type="dxa"/>
+              <w:right w:w="100" w:type="dxa"/>
+            </w:tcMar>
+          </w:tcPr>
+          <w:p>
+            <w:pPr>
+              <w:rPr>
+                <w:rFonts w:ascii="Times New Roman" w:eastAsia="Times New Roman" w:hAnsi="Times New Roman" w:cs="Times New Roman"/>
+              </w:rPr>
+            </w:pPr>
+          </w:p>
+        </w:tc>
+        <w:tc>
+          <w:tcPr>
+            <w:tcW w:w="0" w:type="auto"/>
+            <w:tcBorders>
+              <w:top w:val="single" w:sz="8" w:space="0" w:color="000000"/>
+              <w:left w:val="single" w:sz="8" w:space="0" w:color="000000"/>
+              <w:bottom w:val="single" w:sz="8" w:space="0" w:color="000000"/>
+              <w:right w:val="single" w:sz="8" w:space="0" w:color="000000"/>
+            </w:tcBorders>
+            <w:tcMar>
+              <w:top w:w="100" w:type="dxa"/>
+              <w:left w:w="100" w:type="dxa"/>
+              <w:bottom w:w="100" w:type="dxa"/>
+              <w:right w:w="100" w:type="dxa"/>
+            </w:tcMar>
+          </w:tcPr>
+          <w:p>
+            <w:pPr>
+              <w:rPr>
+                <w:rFonts w:ascii="Times New Roman" w:eastAsia="Times New Roman" w:hAnsi="Times New Roman" w:cs="Times New Roman"/>
+              </w:rPr>
+            </w:pPr>
+          </w:p>
+        </w:tc>
+        <w:tc>
+          <w:tcPr>
+            <w:tcW w:w="0" w:type="auto"/>
+            <w:tcBorders>
+              <w:top w:val="single" w:sz="8" w:space="0" w:color="000000"/>
+              <w:left w:val="single" w:sz="8" w:space="0" w:color="000000"/>
+              <w:bottom w:val="single" w:sz="8" w:space="0" w:color="000000"/>
+              <w:right w:val="single" w:sz="8" w:space="0" w:color="000000"/>
+            </w:tcBorders>
+            <w:tcMar>
+              <w:top w:w="100" w:type="dxa"/>
+              <w:left w:w="100" w:type="dxa"/>
+              <w:bottom w:w="100" w:type="dxa"/>
+              <w:right w:w="100" w:type="dxa"/>
+            </w:tcMar>
+          </w:tcPr>
+          <w:p>
+            <w:pPr>
+              <w:rPr>
+                <w:rFonts w:ascii="Times New Roman" w:eastAsia="Times New Roman" w:hAnsi="Times New Roman" w:cs="Times New Roman"/>
+              </w:rPr>
+            </w:pPr>
+            <w:r>
+              <w:rPr>
+                <w:rFonts w:ascii="Times New Roman" w:eastAsia="Times New Roman" w:hAnsi="Times New Roman" w:cs="Times New Roman"/>
+              </w:rPr>
+              <w:t>Minor</w:t>
+            </w:r>
+          </w:p>
+        </w:tc>
+        <w:tc>
+          <w:tcPr>
+            <w:tcW w:w="0" w:type="auto"/>
+            <w:tcBorders>
+              <w:top w:val="single" w:sz="8" w:space="0" w:color="000000"/>
+              <w:left w:val="single" w:sz="8" w:space="0" w:color="000000"/>
+              <w:bottom w:val="single" w:sz="8" w:space="0" w:color="000000"/>
+              <w:right w:val="single" w:sz="8" w:space="0" w:color="000000"/>
+            </w:tcBorders>
+            <w:tcMar>
+              <w:top w:w="100" w:type="dxa"/>
+              <w:left w:w="100" w:type="dxa"/>
+              <w:bottom w:w="100" w:type="dxa"/>
+              <w:right w:w="100" w:type="dxa"/>
+            </w:tcMar>
+          </w:tcPr>
+          <w:p>
+            <w:pPr>
+              <w:rPr>
+                <w:rFonts w:ascii="Times New Roman" w:eastAsia="Times New Roman" w:hAnsi="Times New Roman" w:cs="Times New Roman"/>
+              </w:rPr>
+            </w:pPr>
+            <w:r>
+              <w:rPr>
+                <w:rFonts w:ascii="Times New Roman" w:eastAsia="Times New Roman" w:hAnsi="Times New Roman" w:cs="Times New Roman"/>
+              </w:rPr>
+              <w:t xml:space="preserve">Changed name of </w:t>
+            </w:r>
+            <w:proofErr w:type="spellStart"/>
+            <w:r>
+              <w:rPr>
+                <w:rFonts w:ascii="Times New Roman" w:eastAsia="Times New Roman" w:hAnsi="Times New Roman" w:cs="Times New Roman"/>
+              </w:rPr>
+              <w:t>df</w:t>
+            </w:r>
+            <w:proofErr w:type="spellEnd"/>
+            <w:r>
+              <w:rPr>
+                <w:rFonts w:ascii="Times New Roman" w:eastAsia="Times New Roman" w:hAnsi="Times New Roman" w:cs="Times New Roman"/>
+              </w:rPr>
+              <w:t xml:space="preserve"> according to 03_Exclusion</w:t>
+            </w:r>
+          </w:p>
+        </w:tc>
+        <w:tc>
+          <w:tcPr>
+            <w:tcW w:w="0" w:type="auto"/>
+            <w:tcBorders>
+              <w:top w:val="single" w:sz="8" w:space="0" w:color="000000"/>
+              <w:left w:val="single" w:sz="8" w:space="0" w:color="000000"/>
+              <w:bottom w:val="single" w:sz="8" w:space="0" w:color="000000"/>
+              <w:right w:val="single" w:sz="8" w:space="0" w:color="000000"/>
+            </w:tcBorders>
+            <w:tcMar>
+              <w:top w:w="100" w:type="dxa"/>
+              <w:left w:w="100" w:type="dxa"/>
+              <w:bottom w:w="100" w:type="dxa"/>
+              <w:right w:w="100" w:type="dxa"/>
+            </w:tcMar>
+          </w:tcPr>
+          <w:p>
+            <w:pPr>
+              <w:rPr>
+                <w:rFonts w:ascii="Times New Roman" w:eastAsia="Times New Roman" w:hAnsi="Times New Roman" w:cs="Times New Roman"/>
+              </w:rPr>
+            </w:pPr>
+          </w:p>
+        </w:tc>
+        <w:tc>
+          <w:tcPr>
+            <w:tcW w:w="0" w:type="auto"/>
+            <w:tcBorders>
+              <w:top w:val="single" w:sz="8" w:space="0" w:color="000000"/>
+              <w:left w:val="single" w:sz="8" w:space="0" w:color="000000"/>
+              <w:bottom w:val="single" w:sz="8" w:space="0" w:color="000000"/>
+              <w:right w:val="single" w:sz="8" w:space="0" w:color="000000"/>
+            </w:tcBorders>
+            <w:tcMar>
+              <w:top w:w="100" w:type="dxa"/>
+              <w:left w:w="100" w:type="dxa"/>
+              <w:bottom w:w="100" w:type="dxa"/>
+              <w:right w:w="100" w:type="dxa"/>
+            </w:tcMar>
+          </w:tcPr>
+          <w:p>
+            <w:pPr>
+              <w:rPr>
+                <w:rFonts w:ascii="Times New Roman" w:eastAsia="Times New Roman" w:hAnsi="Times New Roman" w:cs="Times New Roman"/>
+              </w:rPr>
+            </w:pPr>
+          </w:p>
+        </w:tc>
+      </w:tr>
+      <w:tr>
+        <w:tc>
+          <w:tcPr>
+            <w:tcW w:w="0" w:type="auto"/>
+            <w:tcBorders>
+              <w:top w:val="single" w:sz="8" w:space="0" w:color="000000"/>
+              <w:left w:val="single" w:sz="8" w:space="0" w:color="000000"/>
+              <w:bottom w:val="single" w:sz="8" w:space="0" w:color="000000"/>
+              <w:right w:val="single" w:sz="8" w:space="0" w:color="000000"/>
+            </w:tcBorders>
+            <w:tcMar>
+              <w:top w:w="100" w:type="dxa"/>
+              <w:left w:w="100" w:type="dxa"/>
+              <w:bottom w:w="100" w:type="dxa"/>
+              <w:right w:w="100" w:type="dxa"/>
+            </w:tcMar>
+          </w:tcPr>
+          <w:p>
+            <w:pPr>
+              <w:rPr>
+                <w:rFonts w:ascii="Times New Roman" w:eastAsia="Times New Roman" w:hAnsi="Times New Roman" w:cs="Times New Roman"/>
+              </w:rPr>
+            </w:pPr>
+            <w:r>
+              <w:rPr>
+                <w:rFonts w:ascii="Times New Roman" w:eastAsia="Times New Roman" w:hAnsi="Times New Roman" w:cs="Times New Roman"/>
+              </w:rPr>
               <w:t>08_Robustnessanalyses</w:t>
             </w:r>
           </w:p>
@@ -3936,7 +4743,21 @@
               <w:rPr>
                 <w:rFonts w:ascii="Times New Roman" w:eastAsia="Times New Roman" w:hAnsi="Times New Roman" w:cs="Times New Roman"/>
               </w:rPr>
-              <w:t>Changed name of df according to 03_Exclusion</w:t>
+              <w:t xml:space="preserve">Changed name of </w:t>
+            </w:r>
+            <w:proofErr w:type="spellStart"/>
+            <w:r>
+              <w:rPr>
+                <w:rFonts w:ascii="Times New Roman" w:eastAsia="Times New Roman" w:hAnsi="Times New Roman" w:cs="Times New Roman"/>
+              </w:rPr>
+              <w:t>df</w:t>
+            </w:r>
+            <w:proofErr w:type="spellEnd"/>
+            <w:r>
+              <w:rPr>
+                <w:rFonts w:ascii="Times New Roman" w:eastAsia="Times New Roman" w:hAnsi="Times New Roman" w:cs="Times New Roman"/>
+              </w:rPr>
+              <w:t xml:space="preserve"> according to 03_Exclusion</w:t>
             </w:r>
           </w:p>
         </w:tc>
@@ -4219,7 +5040,6 @@
         <w:rPr>
           <w:rFonts w:ascii="Times New Roman" w:eastAsia="Times New Roman" w:hAnsi="Times New Roman" w:cs="Times New Roman"/>
         </w:rPr>
-        <w:lastRenderedPageBreak/>
         <w:br/>
       </w:r>
     </w:p>
@@ -4236,7 +5056,27 @@
           <w:sz w:val="22"/>
           <w:szCs w:val="22"/>
         </w:rPr>
-        <w:t>Prioritizing the things that are most important? (if such a thing is possible)</w:t>
+        <w:t>Prioritizing the things that are most important? (</w:t>
+      </w:r>
+      <w:proofErr w:type="gramStart"/>
+      <w:r>
+        <w:rPr>
+          <w:rFonts w:ascii="Arial" w:hAnsi="Arial" w:cs="Arial"/>
+          <w:color w:val="000000"/>
+          <w:sz w:val="22"/>
+          <w:szCs w:val="22"/>
+        </w:rPr>
+        <w:t>if</w:t>
+      </w:r>
+      <w:proofErr w:type="gramEnd"/>
+      <w:r>
+        <w:rPr>
+          <w:rFonts w:ascii="Arial" w:hAnsi="Arial" w:cs="Arial"/>
+          <w:color w:val="000000"/>
+          <w:sz w:val="22"/>
+          <w:szCs w:val="22"/>
+        </w:rPr>
+        <w:t xml:space="preserve"> such a thing is possible)</w:t>
       </w:r>
     </w:p>
     <w:sectPr>
@@ -4250,7 +5090,7 @@
 </file>
 
 <file path=word/numbering.xml><?xml version="1.0" encoding="utf-8"?>
-<w:numbering xmlns:wpc="http://schemas.microsoft.com/office/word/2010/wordprocessingCanvas" xmlns:cx="http://schemas.microsoft.com/office/drawing/2014/chartex" xmlns:cx1="http://schemas.microsoft.com/office/drawing/2015/9/8/chartex" xmlns:cx2="http://schemas.microsoft.com/office/drawing/2015/10/21/chartex" xmlns:cx3="http://schemas.microsoft.com/office/drawing/2016/5/9/chartex" xmlns:cx4="http://schemas.microsoft.com/office/drawing/2016/5/10/chartex" xmlns:cx5="http://schemas.microsoft.com/office/drawing/2016/5/11/chartex" xmlns:cx6="http://schemas.microsoft.com/office/drawing/2016/5/12/chartex" xmlns:cx7="http://schemas.microsoft.com/office/drawing/2016/5/13/chartex" xmlns:cx8="http://schemas.microsoft.com/office/drawing/2016/5/14/chartex" xmlns:mc="http://schemas.openxmlformats.org/markup-compatibility/2006" xmlns:aink="http://schemas.microsoft.com/office/drawing/2016/ink" xmlns:am3d="http://schemas.microsoft.com/office/drawing/2017/model3d" xmlns:o="urn:schemas-microsoft-com:office:office" xmlns:r="http://schemas.openxmlformats.org/officeDocument/2006/relationships" xmlns:m="http://schemas.openxmlformats.org/officeDocument/2006/math" xmlns:v="urn:schemas-microsoft-com:vml" xmlns:wp14="http://schemas.microsoft.com/office/word/2010/wordprocessingDrawing" xmlns:wp="http://schemas.openxmlformats.org/drawingml/2006/wordprocessingDrawing" xmlns:w10="urn:schemas-microsoft-com:office:word" xmlns:w="http://schemas.openxmlformats.org/wordprocessingml/2006/main" xmlns:w14="http://schemas.microsoft.com/office/word/2010/wordml" xmlns:w15="http://schemas.microsoft.com/office/word/2012/wordml" xmlns:w16cex="http://schemas.microsoft.com/office/word/2018/wordml/cex" xmlns:w16cid="http://schemas.microsoft.com/office/word/2016/wordml/cid" xmlns:w16="http://schemas.microsoft.com/office/word/2018/wordml" xmlns:w16sdtdh="http://schemas.microsoft.com/office/word/2020/wordml/sdtdatahash" xmlns:w16se="http://schemas.microsoft.com/office/word/2015/wordml/symex" xmlns:wpg="http://schemas.microsoft.com/office/word/2010/wordprocessingGroup" xmlns:wpi="http://schemas.microsoft.com/office/word/2010/wordprocessingInk" xmlns:wne="http://schemas.microsoft.com/office/word/2006/wordml" xmlns:wps="http://schemas.microsoft.com/office/word/2010/wordprocessingShape" mc:Ignorable="w14 w15 w16se w16cid w16 w16cex w16sdtdh wp14">
+<w:numbering xmlns:wpc="http://schemas.microsoft.com/office/word/2010/wordprocessingCanvas" xmlns:cx="http://schemas.microsoft.com/office/drawing/2014/chartex" xmlns:cx1="http://schemas.microsoft.com/office/drawing/2015/9/8/chartex" xmlns:cx2="http://schemas.microsoft.com/office/drawing/2015/10/21/chartex" xmlns:cx3="http://schemas.microsoft.com/office/drawing/2016/5/9/chartex" xmlns:cx4="http://schemas.microsoft.com/office/drawing/2016/5/10/chartex" xmlns:cx5="http://schemas.microsoft.com/office/drawing/2016/5/11/chartex" xmlns:cx6="http://schemas.microsoft.com/office/drawing/2016/5/12/chartex" xmlns:cx7="http://schemas.microsoft.com/office/drawing/2016/5/13/chartex" xmlns:cx8="http://schemas.microsoft.com/office/drawing/2016/5/14/chartex" xmlns:mc="http://schemas.openxmlformats.org/markup-compatibility/2006" xmlns:aink="http://schemas.microsoft.com/office/drawing/2016/ink" xmlns:am3d="http://schemas.microsoft.com/office/drawing/2017/model3d" xmlns:o="urn:schemas-microsoft-com:office:office" xmlns:oel="http://schemas.microsoft.com/office/2019/extlst" xmlns:r="http://schemas.openxmlformats.org/officeDocument/2006/relationships" xmlns:m="http://schemas.openxmlformats.org/officeDocument/2006/math" xmlns:v="urn:schemas-microsoft-com:vml" xmlns:wp14="http://schemas.microsoft.com/office/word/2010/wordprocessingDrawing" xmlns:wp="http://schemas.openxmlformats.org/drawingml/2006/wordprocessingDrawing" xmlns:w10="urn:schemas-microsoft-com:office:word" xmlns:w="http://schemas.openxmlformats.org/wordprocessingml/2006/main" xmlns:w14="http://schemas.microsoft.com/office/word/2010/wordml" xmlns:w15="http://schemas.microsoft.com/office/word/2012/wordml" xmlns:w16cex="http://schemas.microsoft.com/office/word/2018/wordml/cex" xmlns:w16cid="http://schemas.microsoft.com/office/word/2016/wordml/cid" xmlns:w16="http://schemas.microsoft.com/office/word/2018/wordml" xmlns:w16sdtdh="http://schemas.microsoft.com/office/word/2020/wordml/sdtdatahash" xmlns:w16se="http://schemas.microsoft.com/office/word/2015/wordml/symex" xmlns:wpg="http://schemas.microsoft.com/office/word/2010/wordprocessingGroup" xmlns:wpi="http://schemas.microsoft.com/office/word/2010/wordprocessingInk" xmlns:wne="http://schemas.microsoft.com/office/word/2006/wordml" xmlns:wps="http://schemas.microsoft.com/office/word/2010/wordprocessingShape" mc:Ignorable="w14 w15 w16se w16cid w16 w16cex w16sdtdh wp14">
   <w:abstractNum w:abstractNumId="0" w15:restartNumberingAfterBreak="0">
     <w:nsid w:val="0B4C2754"/>
     <w:multiLevelType w:val="multilevel"/>

</xml_diff>

<commit_message>
further models for SA
</commit_message>
<xml_diff>
--- a/R_Code_Deviation Documentation.docx
+++ b/R_Code_Deviation Documentation.docx
@@ -689,7 +689,7 @@
     </w:p>
     <w:tbl>
       <w:tblPr>
-        <w:tblW w:w="15104" w:type="dxa"/>
+        <w:tblW w:w="15184" w:type="dxa"/>
         <w:tblCellMar>
           <w:top w:w="15" w:type="dxa"/>
           <w:left w:w="15" w:type="dxa"/>
@@ -705,7 +705,7 @@
         <w:gridCol w:w="1667"/>
         <w:gridCol w:w="3572"/>
         <w:gridCol w:w="3012"/>
-        <w:gridCol w:w="1173"/>
+        <w:gridCol w:w="1253"/>
       </w:tblGrid>
       <w:tr>
         <w:trPr>
@@ -858,9 +858,34 @@
                 <w:sz w:val="22"/>
                 <w:szCs w:val="22"/>
               </w:rPr>
-              <w:t xml:space="preserve">Were there deviations? (no, </w:t>
-            </w:r>
-            <w:proofErr w:type="gramStart"/>
+              <w:t>Were there deviations? (no, minor,  major)</w:t>
+            </w:r>
+          </w:p>
+        </w:tc>
+        <w:tc>
+          <w:tcPr>
+            <w:tcW w:w="0" w:type="auto"/>
+            <w:tcBorders>
+              <w:top w:val="single" w:sz="12" w:space="0" w:color="000000"/>
+              <w:left w:val="single" w:sz="12" w:space="0" w:color="000000"/>
+              <w:bottom w:val="single" w:sz="12" w:space="0" w:color="000000"/>
+              <w:right w:val="single" w:sz="12" w:space="0" w:color="000000"/>
+            </w:tcBorders>
+            <w:tcMar>
+              <w:top w:w="100" w:type="dxa"/>
+              <w:left w:w="100" w:type="dxa"/>
+              <w:bottom w:w="100" w:type="dxa"/>
+              <w:right w:w="100" w:type="dxa"/>
+            </w:tcMar>
+            <w:vAlign w:val="bottom"/>
+            <w:hideMark/>
+          </w:tcPr>
+          <w:p>
+            <w:pPr>
+              <w:rPr>
+                <w:rFonts w:ascii="Times New Roman" w:hAnsi="Times New Roman" w:cs="Times New Roman"/>
+              </w:rPr>
+            </w:pPr>
             <w:r>
               <w:rPr>
                 <w:rFonts w:ascii="Arial" w:hAnsi="Arial" w:cs="Arial"/>
@@ -870,9 +895,34 @@
                 <w:sz w:val="22"/>
                 <w:szCs w:val="22"/>
               </w:rPr>
-              <w:t>minor,  major</w:t>
-            </w:r>
-            <w:proofErr w:type="gramEnd"/>
+              <w:t>If yes - describe the deviation(s) or link to location in manuscript/supplementary</w:t>
+            </w:r>
+          </w:p>
+        </w:tc>
+        <w:tc>
+          <w:tcPr>
+            <w:tcW w:w="0" w:type="auto"/>
+            <w:tcBorders>
+              <w:top w:val="single" w:sz="12" w:space="0" w:color="000000"/>
+              <w:left w:val="single" w:sz="12" w:space="0" w:color="000000"/>
+              <w:bottom w:val="single" w:sz="12" w:space="0" w:color="000000"/>
+              <w:right w:val="single" w:sz="12" w:space="0" w:color="000000"/>
+            </w:tcBorders>
+            <w:tcMar>
+              <w:top w:w="100" w:type="dxa"/>
+              <w:left w:w="100" w:type="dxa"/>
+              <w:bottom w:w="100" w:type="dxa"/>
+              <w:right w:w="100" w:type="dxa"/>
+            </w:tcMar>
+            <w:vAlign w:val="bottom"/>
+            <w:hideMark/>
+          </w:tcPr>
+          <w:p>
+            <w:pPr>
+              <w:rPr>
+                <w:rFonts w:ascii="Times New Roman" w:hAnsi="Times New Roman" w:cs="Times New Roman"/>
+              </w:rPr>
+            </w:pPr>
             <w:r>
               <w:rPr>
                 <w:rFonts w:ascii="Arial" w:hAnsi="Arial" w:cs="Arial"/>
@@ -882,7 +932,7 @@
                 <w:sz w:val="22"/>
                 <w:szCs w:val="22"/>
               </w:rPr>
-              <w:t>)</w:t>
+              <w:t>Rationale for deviation or link to location in manuscript/supplementary</w:t>
             </w:r>
           </w:p>
         </w:tc>
@@ -919,80 +969,6 @@
                 <w:sz w:val="22"/>
                 <w:szCs w:val="22"/>
               </w:rPr>
-              <w:t>If yes - describe the deviation(s) or link to location in manuscript/supplementary</w:t>
-            </w:r>
-          </w:p>
-        </w:tc>
-        <w:tc>
-          <w:tcPr>
-            <w:tcW w:w="0" w:type="auto"/>
-            <w:tcBorders>
-              <w:top w:val="single" w:sz="12" w:space="0" w:color="000000"/>
-              <w:left w:val="single" w:sz="12" w:space="0" w:color="000000"/>
-              <w:bottom w:val="single" w:sz="12" w:space="0" w:color="000000"/>
-              <w:right w:val="single" w:sz="12" w:space="0" w:color="000000"/>
-            </w:tcBorders>
-            <w:tcMar>
-              <w:top w:w="100" w:type="dxa"/>
-              <w:left w:w="100" w:type="dxa"/>
-              <w:bottom w:w="100" w:type="dxa"/>
-              <w:right w:w="100" w:type="dxa"/>
-            </w:tcMar>
-            <w:vAlign w:val="bottom"/>
-            <w:hideMark/>
-          </w:tcPr>
-          <w:p>
-            <w:pPr>
-              <w:rPr>
-                <w:rFonts w:ascii="Times New Roman" w:hAnsi="Times New Roman" w:cs="Times New Roman"/>
-              </w:rPr>
-            </w:pPr>
-            <w:r>
-              <w:rPr>
-                <w:rFonts w:ascii="Arial" w:hAnsi="Arial" w:cs="Arial"/>
-                <w:b/>
-                <w:bCs/>
-                <w:color w:val="000000"/>
-                <w:sz w:val="22"/>
-                <w:szCs w:val="22"/>
-              </w:rPr>
-              <w:t>Rationale for deviation or link to location in manuscript/supplementary</w:t>
-            </w:r>
-          </w:p>
-        </w:tc>
-        <w:tc>
-          <w:tcPr>
-            <w:tcW w:w="0" w:type="auto"/>
-            <w:tcBorders>
-              <w:top w:val="single" w:sz="12" w:space="0" w:color="000000"/>
-              <w:left w:val="single" w:sz="12" w:space="0" w:color="000000"/>
-              <w:bottom w:val="single" w:sz="12" w:space="0" w:color="000000"/>
-              <w:right w:val="single" w:sz="12" w:space="0" w:color="000000"/>
-            </w:tcBorders>
-            <w:tcMar>
-              <w:top w:w="100" w:type="dxa"/>
-              <w:left w:w="100" w:type="dxa"/>
-              <w:bottom w:w="100" w:type="dxa"/>
-              <w:right w:w="100" w:type="dxa"/>
-            </w:tcMar>
-            <w:vAlign w:val="bottom"/>
-            <w:hideMark/>
-          </w:tcPr>
-          <w:p>
-            <w:pPr>
-              <w:rPr>
-                <w:rFonts w:ascii="Times New Roman" w:hAnsi="Times New Roman" w:cs="Times New Roman"/>
-              </w:rPr>
-            </w:pPr>
-            <w:r>
-              <w:rPr>
-                <w:rFonts w:ascii="Arial" w:hAnsi="Arial" w:cs="Arial"/>
-                <w:b/>
-                <w:bCs/>
-                <w:color w:val="000000"/>
-                <w:sz w:val="22"/>
-                <w:szCs w:val="22"/>
-              </w:rPr>
               <w:t>How might the results be different if you had not deviated</w:t>
             </w:r>
           </w:p>
@@ -1382,21 +1358,7 @@
               <w:rPr>
                 <w:rFonts w:ascii="Times New Roman" w:eastAsia="Times New Roman" w:hAnsi="Times New Roman" w:cs="Times New Roman"/>
               </w:rPr>
-              <w:t xml:space="preserve">Was repeated after connection of whole </w:t>
-            </w:r>
-            <w:proofErr w:type="spellStart"/>
-            <w:r>
-              <w:rPr>
-                <w:rFonts w:ascii="Times New Roman" w:eastAsia="Times New Roman" w:hAnsi="Times New Roman" w:cs="Times New Roman"/>
-              </w:rPr>
-              <w:t>dataframe</w:t>
-            </w:r>
-            <w:proofErr w:type="spellEnd"/>
-            <w:r>
-              <w:rPr>
-                <w:rFonts w:ascii="Times New Roman" w:eastAsia="Times New Roman" w:hAnsi="Times New Roman" w:cs="Times New Roman"/>
-              </w:rPr>
-              <w:t xml:space="preserve">, thus unnecessary repetition </w:t>
+              <w:t xml:space="preserve">Was repeated after connection of whole dataframe, thus unnecessary repetition </w:t>
             </w:r>
           </w:p>
         </w:tc>
@@ -1588,21 +1550,7 @@
               <w:rPr>
                 <w:rFonts w:ascii="Times New Roman" w:eastAsia="Times New Roman" w:hAnsi="Times New Roman" w:cs="Times New Roman"/>
               </w:rPr>
-              <w:t xml:space="preserve">Changed name of </w:t>
-            </w:r>
-            <w:proofErr w:type="spellStart"/>
-            <w:r>
-              <w:rPr>
-                <w:rFonts w:ascii="Times New Roman" w:eastAsia="Times New Roman" w:hAnsi="Times New Roman" w:cs="Times New Roman"/>
-              </w:rPr>
-              <w:t>df</w:t>
-            </w:r>
-            <w:proofErr w:type="spellEnd"/>
-            <w:r>
-              <w:rPr>
-                <w:rFonts w:ascii="Times New Roman" w:eastAsia="Times New Roman" w:hAnsi="Times New Roman" w:cs="Times New Roman"/>
-              </w:rPr>
-              <w:t xml:space="preserve"> according to 01_Data Import </w:t>
+              <w:t xml:space="preserve">Changed name of df according to 01_Data Import </w:t>
             </w:r>
           </w:p>
         </w:tc>
@@ -1819,19 +1767,11 @@
                 <w:rFonts w:ascii="Times New Roman" w:eastAsia="Times New Roman" w:hAnsi="Times New Roman" w:cs="Times New Roman"/>
               </w:rPr>
             </w:pPr>
-            <w:proofErr w:type="gramStart"/>
-            <w:r>
-              <w:rPr>
-                <w:rFonts w:ascii="Times New Roman" w:eastAsia="Times New Roman" w:hAnsi="Times New Roman" w:cs="Times New Roman"/>
-              </w:rPr>
-              <w:t>crosstabs( ~</w:t>
-            </w:r>
-            <w:proofErr w:type="gramEnd"/>
-            <w:r>
-              <w:rPr>
-                <w:rFonts w:ascii="Times New Roman" w:eastAsia="Times New Roman" w:hAnsi="Times New Roman" w:cs="Times New Roman"/>
-              </w:rPr>
-              <w:t xml:space="preserve"> is.na(EC) + WAVE, data = cccu_complete1)#item is missing at t1</w:t>
+            <w:r>
+              <w:rPr>
+                <w:rFonts w:ascii="Times New Roman" w:eastAsia="Times New Roman" w:hAnsi="Times New Roman" w:cs="Times New Roman"/>
+              </w:rPr>
+              <w:t>crosstabs( ~ is.na(EC) + WAVE, data = cccu_complete1)#item is missing at t1</w:t>
             </w:r>
           </w:p>
         </w:tc>
@@ -1891,16 +1831,8 @@
               <w:rPr>
                 <w:rFonts w:ascii="Times New Roman" w:eastAsia="Times New Roman" w:hAnsi="Times New Roman" w:cs="Times New Roman"/>
               </w:rPr>
-              <w:t xml:space="preserve">No </w:t>
-            </w:r>
-            <w:proofErr w:type="spellStart"/>
-            <w:r>
-              <w:rPr>
-                <w:rFonts w:ascii="Times New Roman" w:eastAsia="Times New Roman" w:hAnsi="Times New Roman" w:cs="Times New Roman"/>
-              </w:rPr>
-              <w:t>differnce</w:t>
-            </w:r>
-            <w:proofErr w:type="spellEnd"/>
+              <w:t>No differnce</w:t>
+            </w:r>
           </w:p>
         </w:tc>
       </w:tr>
@@ -2048,19 +1980,11 @@
                 <w:rFonts w:ascii="Times New Roman" w:eastAsia="Times New Roman" w:hAnsi="Times New Roman" w:cs="Times New Roman"/>
               </w:rPr>
             </w:pPr>
-            <w:proofErr w:type="gramStart"/>
-            <w:r>
-              <w:rPr>
-                <w:rFonts w:ascii="Times New Roman" w:eastAsia="Times New Roman" w:hAnsi="Times New Roman" w:cs="Times New Roman"/>
-              </w:rPr>
-              <w:t>crosstabs( ~</w:t>
-            </w:r>
-            <w:proofErr w:type="gramEnd"/>
-            <w:r>
-              <w:rPr>
-                <w:rFonts w:ascii="Times New Roman" w:eastAsia="Times New Roman" w:hAnsi="Times New Roman" w:cs="Times New Roman"/>
-              </w:rPr>
-              <w:t xml:space="preserve"> </w:t>
+            <w:r>
+              <w:rPr>
+                <w:rFonts w:ascii="Times New Roman" w:eastAsia="Times New Roman" w:hAnsi="Times New Roman" w:cs="Times New Roman"/>
+              </w:rPr>
+              <w:t xml:space="preserve">crosstabs( ~ </w:t>
             </w:r>
             <w:r>
               <w:rPr>
@@ -2138,16 +2062,8 @@
               <w:rPr>
                 <w:rFonts w:ascii="Times New Roman" w:eastAsia="Times New Roman" w:hAnsi="Times New Roman" w:cs="Times New Roman"/>
               </w:rPr>
-              <w:t xml:space="preserve">No </w:t>
-            </w:r>
-            <w:proofErr w:type="spellStart"/>
-            <w:r>
-              <w:rPr>
-                <w:rFonts w:ascii="Times New Roman" w:eastAsia="Times New Roman" w:hAnsi="Times New Roman" w:cs="Times New Roman"/>
-              </w:rPr>
-              <w:t>differnce</w:t>
-            </w:r>
-            <w:proofErr w:type="spellEnd"/>
+              <w:t>No differnce</w:t>
+            </w:r>
           </w:p>
         </w:tc>
       </w:tr>
@@ -2286,21 +2202,7 @@
               <w:rPr>
                 <w:rFonts w:ascii="Times New Roman" w:eastAsia="Times New Roman" w:hAnsi="Times New Roman" w:cs="Times New Roman"/>
               </w:rPr>
-              <w:t xml:space="preserve">Selected </w:t>
-            </w:r>
-            <w:proofErr w:type="spellStart"/>
-            <w:r>
-              <w:rPr>
-                <w:rFonts w:ascii="Times New Roman" w:eastAsia="Times New Roman" w:hAnsi="Times New Roman" w:cs="Times New Roman"/>
-              </w:rPr>
-              <w:t>furhter</w:t>
-            </w:r>
-            <w:proofErr w:type="spellEnd"/>
-            <w:r>
-              <w:rPr>
-                <w:rFonts w:ascii="Times New Roman" w:eastAsia="Times New Roman" w:hAnsi="Times New Roman" w:cs="Times New Roman"/>
-              </w:rPr>
-              <w:t xml:space="preserve"> necessary variables to describe sample: HHINC, </w:t>
+              <w:t xml:space="preserve">Selected furhter necessary variables to describe sample: HHINC, </w:t>
             </w:r>
             <w:r>
               <w:rPr>
@@ -2319,7 +2221,6 @@
               <w:rPr>
                 <w:rFonts w:ascii="Times New Roman" w:eastAsia="Times New Roman" w:hAnsi="Times New Roman" w:cs="Times New Roman"/>
               </w:rPr>
-              <w:lastRenderedPageBreak/>
               <w:t xml:space="preserve">    STATE,</w:t>
             </w:r>
             <w:r>
@@ -2381,7 +2282,6 @@
               <w:rPr>
                 <w:rFonts w:ascii="Times New Roman" w:eastAsia="Times New Roman" w:hAnsi="Times New Roman" w:cs="Times New Roman"/>
               </w:rPr>
-              <w:lastRenderedPageBreak/>
               <w:t>to describe sample</w:t>
             </w:r>
           </w:p>
@@ -2444,6 +2344,7 @@
               <w:rPr>
                 <w:rFonts w:ascii="Times New Roman" w:eastAsia="Times New Roman" w:hAnsi="Times New Roman" w:cs="Times New Roman"/>
               </w:rPr>
+              <w:lastRenderedPageBreak/>
               <w:t>02_Datawrangling</w:t>
             </w:r>
           </w:p>
@@ -2658,220 +2559,6 @@
                 <w:rFonts w:ascii="Times New Roman" w:eastAsia="Times New Roman" w:hAnsi="Times New Roman" w:cs="Times New Roman"/>
               </w:rPr>
             </w:pPr>
-          </w:p>
-        </w:tc>
-      </w:tr>
-      <w:tr>
-        <w:tc>
-          <w:tcPr>
-            <w:tcW w:w="0" w:type="auto"/>
-            <w:tcBorders>
-              <w:top w:val="single" w:sz="8" w:space="0" w:color="000000"/>
-              <w:left w:val="single" w:sz="8" w:space="0" w:color="000000"/>
-              <w:bottom w:val="single" w:sz="8" w:space="0" w:color="000000"/>
-              <w:right w:val="single" w:sz="8" w:space="0" w:color="000000"/>
-            </w:tcBorders>
-            <w:tcMar>
-              <w:top w:w="100" w:type="dxa"/>
-              <w:left w:w="100" w:type="dxa"/>
-              <w:bottom w:w="100" w:type="dxa"/>
-              <w:right w:w="100" w:type="dxa"/>
-            </w:tcMar>
-          </w:tcPr>
-          <w:p>
-            <w:pPr>
-              <w:rPr>
-                <w:rFonts w:ascii="Times New Roman" w:eastAsia="Times New Roman" w:hAnsi="Times New Roman" w:cs="Times New Roman"/>
-              </w:rPr>
-            </w:pPr>
-            <w:r>
-              <w:rPr>
-                <w:rFonts w:ascii="Times New Roman" w:eastAsia="Times New Roman" w:hAnsi="Times New Roman" w:cs="Times New Roman"/>
-              </w:rPr>
-              <w:t>02_Datawrangling</w:t>
-            </w:r>
-          </w:p>
-        </w:tc>
-        <w:tc>
-          <w:tcPr>
-            <w:tcW w:w="0" w:type="auto"/>
-            <w:tcBorders>
-              <w:top w:val="single" w:sz="8" w:space="0" w:color="000000"/>
-              <w:left w:val="single" w:sz="8" w:space="0" w:color="000000"/>
-              <w:bottom w:val="single" w:sz="8" w:space="0" w:color="000000"/>
-              <w:right w:val="single" w:sz="8" w:space="0" w:color="000000"/>
-            </w:tcBorders>
-            <w:tcMar>
-              <w:top w:w="100" w:type="dxa"/>
-              <w:left w:w="100" w:type="dxa"/>
-              <w:bottom w:w="100" w:type="dxa"/>
-              <w:right w:w="100" w:type="dxa"/>
-            </w:tcMar>
-          </w:tcPr>
-          <w:p>
-            <w:pPr>
-              <w:rPr>
-                <w:rFonts w:ascii="Times New Roman" w:eastAsia="Times New Roman" w:hAnsi="Times New Roman" w:cs="Times New Roman"/>
-              </w:rPr>
-            </w:pPr>
-          </w:p>
-        </w:tc>
-        <w:tc>
-          <w:tcPr>
-            <w:tcW w:w="0" w:type="auto"/>
-            <w:tcBorders>
-              <w:top w:val="single" w:sz="8" w:space="0" w:color="000000"/>
-              <w:left w:val="single" w:sz="8" w:space="0" w:color="000000"/>
-              <w:bottom w:val="single" w:sz="8" w:space="0" w:color="000000"/>
-              <w:right w:val="single" w:sz="8" w:space="0" w:color="000000"/>
-            </w:tcBorders>
-            <w:tcMar>
-              <w:top w:w="100" w:type="dxa"/>
-              <w:left w:w="100" w:type="dxa"/>
-              <w:bottom w:w="100" w:type="dxa"/>
-              <w:right w:w="100" w:type="dxa"/>
-            </w:tcMar>
-          </w:tcPr>
-          <w:p>
-            <w:pPr>
-              <w:rPr>
-                <w:rFonts w:ascii="Times New Roman" w:eastAsia="Times New Roman" w:hAnsi="Times New Roman" w:cs="Times New Roman"/>
-              </w:rPr>
-            </w:pPr>
-          </w:p>
-        </w:tc>
-        <w:tc>
-          <w:tcPr>
-            <w:tcW w:w="0" w:type="auto"/>
-            <w:tcBorders>
-              <w:top w:val="single" w:sz="8" w:space="0" w:color="000000"/>
-              <w:left w:val="single" w:sz="8" w:space="0" w:color="000000"/>
-              <w:bottom w:val="single" w:sz="8" w:space="0" w:color="000000"/>
-              <w:right w:val="single" w:sz="8" w:space="0" w:color="000000"/>
-            </w:tcBorders>
-            <w:tcMar>
-              <w:top w:w="100" w:type="dxa"/>
-              <w:left w:w="100" w:type="dxa"/>
-              <w:bottom w:w="100" w:type="dxa"/>
-              <w:right w:w="100" w:type="dxa"/>
-            </w:tcMar>
-          </w:tcPr>
-          <w:p>
-            <w:pPr>
-              <w:rPr>
-                <w:rFonts w:ascii="Times New Roman" w:eastAsia="Times New Roman" w:hAnsi="Times New Roman" w:cs="Times New Roman"/>
-              </w:rPr>
-            </w:pPr>
-            <w:r>
-              <w:rPr>
-                <w:rFonts w:ascii="Times New Roman" w:eastAsia="Times New Roman" w:hAnsi="Times New Roman" w:cs="Times New Roman"/>
-              </w:rPr>
-              <w:t>Minor</w:t>
-            </w:r>
-          </w:p>
-        </w:tc>
-        <w:tc>
-          <w:tcPr>
-            <w:tcW w:w="0" w:type="auto"/>
-            <w:tcBorders>
-              <w:top w:val="single" w:sz="8" w:space="0" w:color="000000"/>
-              <w:left w:val="single" w:sz="8" w:space="0" w:color="000000"/>
-              <w:bottom w:val="single" w:sz="8" w:space="0" w:color="000000"/>
-              <w:right w:val="single" w:sz="8" w:space="0" w:color="000000"/>
-            </w:tcBorders>
-            <w:tcMar>
-              <w:top w:w="100" w:type="dxa"/>
-              <w:left w:w="100" w:type="dxa"/>
-              <w:bottom w:w="100" w:type="dxa"/>
-              <w:right w:w="100" w:type="dxa"/>
-            </w:tcMar>
-          </w:tcPr>
-          <w:p>
-            <w:pPr>
-              <w:rPr>
-                <w:rFonts w:ascii="Times New Roman" w:eastAsia="Times New Roman" w:hAnsi="Times New Roman" w:cs="Times New Roman"/>
-              </w:rPr>
-            </w:pPr>
-            <w:r>
-              <w:rPr>
-                <w:rFonts w:ascii="Times New Roman" w:eastAsia="Times New Roman" w:hAnsi="Times New Roman" w:cs="Times New Roman"/>
-              </w:rPr>
-              <w:t xml:space="preserve">Recoded </w:t>
-            </w:r>
-            <w:proofErr w:type="spellStart"/>
-            <w:r>
-              <w:rPr>
-                <w:rFonts w:ascii="Times New Roman" w:eastAsia="Times New Roman" w:hAnsi="Times New Roman" w:cs="Times New Roman"/>
-              </w:rPr>
-              <w:t>sex_freq</w:t>
-            </w:r>
-            <w:proofErr w:type="spellEnd"/>
-            <w:r>
-              <w:rPr>
-                <w:rFonts w:ascii="Times New Roman" w:eastAsia="Times New Roman" w:hAnsi="Times New Roman" w:cs="Times New Roman"/>
-              </w:rPr>
-              <w:t>, NKIDSt1, degree</w:t>
-            </w:r>
-          </w:p>
-        </w:tc>
-        <w:tc>
-          <w:tcPr>
-            <w:tcW w:w="0" w:type="auto"/>
-            <w:tcBorders>
-              <w:top w:val="single" w:sz="8" w:space="0" w:color="000000"/>
-              <w:left w:val="single" w:sz="8" w:space="0" w:color="000000"/>
-              <w:bottom w:val="single" w:sz="8" w:space="0" w:color="000000"/>
-              <w:right w:val="single" w:sz="8" w:space="0" w:color="000000"/>
-            </w:tcBorders>
-            <w:tcMar>
-              <w:top w:w="100" w:type="dxa"/>
-              <w:left w:w="100" w:type="dxa"/>
-              <w:bottom w:w="100" w:type="dxa"/>
-              <w:right w:w="100" w:type="dxa"/>
-            </w:tcMar>
-          </w:tcPr>
-          <w:p>
-            <w:pPr>
-              <w:rPr>
-                <w:rFonts w:ascii="Times New Roman" w:eastAsia="Times New Roman" w:hAnsi="Times New Roman" w:cs="Times New Roman"/>
-              </w:rPr>
-            </w:pPr>
-            <w:r>
-              <w:rPr>
-                <w:rFonts w:ascii="Times New Roman" w:eastAsia="Times New Roman" w:hAnsi="Times New Roman" w:cs="Times New Roman"/>
-              </w:rPr>
-              <w:t>To combine categories within variables</w:t>
-            </w:r>
-          </w:p>
-        </w:tc>
-        <w:tc>
-          <w:tcPr>
-            <w:tcW w:w="0" w:type="auto"/>
-            <w:tcBorders>
-              <w:top w:val="single" w:sz="8" w:space="0" w:color="000000"/>
-              <w:left w:val="single" w:sz="8" w:space="0" w:color="000000"/>
-              <w:bottom w:val="single" w:sz="8" w:space="0" w:color="000000"/>
-              <w:right w:val="single" w:sz="8" w:space="0" w:color="000000"/>
-            </w:tcBorders>
-            <w:tcMar>
-              <w:top w:w="100" w:type="dxa"/>
-              <w:left w:w="100" w:type="dxa"/>
-              <w:bottom w:w="100" w:type="dxa"/>
-              <w:right w:w="100" w:type="dxa"/>
-            </w:tcMar>
-          </w:tcPr>
-          <w:p>
-            <w:pPr>
-              <w:rPr>
-                <w:rFonts w:ascii="Times New Roman" w:eastAsia="Times New Roman" w:hAnsi="Times New Roman" w:cs="Times New Roman"/>
-              </w:rPr>
-            </w:pPr>
-            <w:r>
-              <w:rPr>
-                <w:rFonts w:ascii="Times New Roman" w:eastAsia="Times New Roman" w:hAnsi="Times New Roman" w:cs="Times New Roman"/>
-              </w:rPr>
-              <w:t>No difference</w:t>
-            </w:r>
           </w:p>
         </w:tc>
       </w:tr>
@@ -3027,21 +2714,7 @@
               <w:rPr>
                 <w:rFonts w:ascii="Times New Roman" w:eastAsia="Times New Roman" w:hAnsi="Times New Roman" w:cs="Times New Roman"/>
               </w:rPr>
-              <w:t xml:space="preserve">Changed name of </w:t>
-            </w:r>
-            <w:proofErr w:type="spellStart"/>
-            <w:r>
-              <w:rPr>
-                <w:rFonts w:ascii="Times New Roman" w:eastAsia="Times New Roman" w:hAnsi="Times New Roman" w:cs="Times New Roman"/>
-              </w:rPr>
-              <w:t>df</w:t>
-            </w:r>
-            <w:proofErr w:type="spellEnd"/>
-            <w:r>
-              <w:rPr>
-                <w:rFonts w:ascii="Times New Roman" w:eastAsia="Times New Roman" w:hAnsi="Times New Roman" w:cs="Times New Roman"/>
-              </w:rPr>
-              <w:t xml:space="preserve"> according to 01_Data Import </w:t>
+              <w:t xml:space="preserve">Changed name of df according to 01_Data Import </w:t>
             </w:r>
           </w:p>
         </w:tc>
@@ -3884,21 +3557,7 @@
               <w:rPr>
                 <w:rFonts w:ascii="Times New Roman" w:eastAsia="Times New Roman" w:hAnsi="Times New Roman" w:cs="Times New Roman"/>
               </w:rPr>
-              <w:t xml:space="preserve">Changed name of </w:t>
-            </w:r>
-            <w:proofErr w:type="spellStart"/>
-            <w:r>
-              <w:rPr>
-                <w:rFonts w:ascii="Times New Roman" w:eastAsia="Times New Roman" w:hAnsi="Times New Roman" w:cs="Times New Roman"/>
-              </w:rPr>
-              <w:t>df</w:t>
-            </w:r>
-            <w:proofErr w:type="spellEnd"/>
-            <w:r>
-              <w:rPr>
-                <w:rFonts w:ascii="Times New Roman" w:eastAsia="Times New Roman" w:hAnsi="Times New Roman" w:cs="Times New Roman"/>
-              </w:rPr>
-              <w:t xml:space="preserve"> according to 03_Exclusion</w:t>
+              <w:t>Changed name of df according to 03_Exclusion</w:t>
             </w:r>
           </w:p>
         </w:tc>
@@ -3982,6 +3641,12 @@
               </w:rPr>
               <w:t>06_MainAnalysis</w:t>
             </w:r>
+            <w:r>
+              <w:rPr>
+                <w:rFonts w:ascii="Times New Roman" w:eastAsia="Times New Roman" w:hAnsi="Times New Roman" w:cs="Times New Roman"/>
+              </w:rPr>
+              <w:t>, 07_Subanalysis, 08_Robustnessanalyses</w:t>
+            </w:r>
           </w:p>
         </w:tc>
         <w:tc>
@@ -4180,25 +3845,7 @@
               <w:rPr>
                 <w:rFonts w:ascii="Times New Roman" w:eastAsia="Times New Roman" w:hAnsi="Times New Roman" w:cs="Times New Roman"/>
               </w:rPr>
-              <w:t>0</w:t>
-            </w:r>
-            <w:r>
-              <w:rPr>
-                <w:rFonts w:ascii="Times New Roman" w:eastAsia="Times New Roman" w:hAnsi="Times New Roman" w:cs="Times New Roman"/>
-              </w:rPr>
-              <w:t>2</w:t>
-            </w:r>
-            <w:r>
-              <w:rPr>
-                <w:rFonts w:ascii="Times New Roman" w:eastAsia="Times New Roman" w:hAnsi="Times New Roman" w:cs="Times New Roman"/>
-              </w:rPr>
-              <w:t>_</w:t>
-            </w:r>
-            <w:r>
-              <w:rPr>
-                <w:rFonts w:ascii="Times New Roman" w:eastAsia="Times New Roman" w:hAnsi="Times New Roman" w:cs="Times New Roman"/>
-              </w:rPr>
-              <w:t>Datawrangling</w:t>
+              <w:t>06_MainAnalysis, 07_Subanalysis, 08_Robustnessanalyses</w:t>
             </w:r>
           </w:p>
         </w:tc>
@@ -4306,101 +3953,67 @@
               <w:rPr>
                 <w:rFonts w:ascii="Times New Roman" w:eastAsia="Times New Roman" w:hAnsi="Times New Roman" w:cs="Times New Roman"/>
               </w:rPr>
-              <w:t xml:space="preserve">Defined factor levels for </w:t>
-            </w:r>
-            <w:proofErr w:type="spellStart"/>
-            <w:r>
-              <w:rPr>
-                <w:rFonts w:ascii="Times New Roman" w:eastAsia="Times New Roman" w:hAnsi="Times New Roman" w:cs="Times New Roman"/>
-              </w:rPr>
-              <w:t>sex_freq</w:t>
-            </w:r>
-            <w:proofErr w:type="spellEnd"/>
-            <w:r>
-              <w:rPr>
-                <w:rFonts w:ascii="Times New Roman" w:eastAsia="Times New Roman" w:hAnsi="Times New Roman" w:cs="Times New Roman"/>
-              </w:rPr>
-              <w:t xml:space="preserve"> and </w:t>
-            </w:r>
-            <w:proofErr w:type="spellStart"/>
-            <w:r>
-              <w:rPr>
-                <w:rFonts w:ascii="Times New Roman" w:eastAsia="Times New Roman" w:hAnsi="Times New Roman" w:cs="Times New Roman"/>
-              </w:rPr>
-              <w:t>hc</w:t>
-            </w:r>
-            <w:proofErr w:type="spellEnd"/>
-            <w:r>
-              <w:rPr>
-                <w:rFonts w:ascii="Times New Roman" w:eastAsia="Times New Roman" w:hAnsi="Times New Roman" w:cs="Times New Roman"/>
-              </w:rPr>
-              <w:t xml:space="preserve">, </w:t>
-            </w:r>
-            <w:r>
-              <w:rPr>
-                <w:rFonts w:ascii="Times New Roman" w:eastAsia="Times New Roman" w:hAnsi="Times New Roman" w:cs="Times New Roman"/>
-              </w:rPr>
-              <w:t>Trimmed variables</w:t>
-            </w:r>
-          </w:p>
-        </w:tc>
-        <w:tc>
-          <w:tcPr>
-            <w:tcW w:w="0" w:type="auto"/>
-            <w:tcBorders>
-              <w:top w:val="single" w:sz="8" w:space="0" w:color="000000"/>
-              <w:left w:val="single" w:sz="8" w:space="0" w:color="000000"/>
-              <w:bottom w:val="single" w:sz="8" w:space="0" w:color="000000"/>
-              <w:right w:val="single" w:sz="8" w:space="0" w:color="000000"/>
-            </w:tcBorders>
-            <w:tcMar>
-              <w:top w:w="100" w:type="dxa"/>
-              <w:left w:w="100" w:type="dxa"/>
-              <w:bottom w:w="100" w:type="dxa"/>
-              <w:right w:w="100" w:type="dxa"/>
-            </w:tcMar>
-          </w:tcPr>
-          <w:p>
-            <w:pPr>
-              <w:rPr>
-                <w:rFonts w:ascii="Times New Roman" w:eastAsia="Times New Roman" w:hAnsi="Times New Roman" w:cs="Times New Roman"/>
-              </w:rPr>
-            </w:pPr>
-            <w:r>
-              <w:rPr>
-                <w:rFonts w:ascii="Times New Roman" w:eastAsia="Times New Roman" w:hAnsi="Times New Roman" w:cs="Times New Roman"/>
-              </w:rPr>
-              <w:t>So that models would converge</w:t>
-            </w:r>
-          </w:p>
-        </w:tc>
-        <w:tc>
-          <w:tcPr>
-            <w:tcW w:w="0" w:type="auto"/>
-            <w:tcBorders>
-              <w:top w:val="single" w:sz="8" w:space="0" w:color="000000"/>
-              <w:left w:val="single" w:sz="8" w:space="0" w:color="000000"/>
-              <w:bottom w:val="single" w:sz="8" w:space="0" w:color="000000"/>
-              <w:right w:val="single" w:sz="8" w:space="0" w:color="000000"/>
-            </w:tcBorders>
-            <w:tcMar>
-              <w:top w:w="100" w:type="dxa"/>
-              <w:left w:w="100" w:type="dxa"/>
-              <w:bottom w:w="100" w:type="dxa"/>
-              <w:right w:w="100" w:type="dxa"/>
-            </w:tcMar>
-          </w:tcPr>
-          <w:p>
-            <w:pPr>
-              <w:rPr>
-                <w:rFonts w:ascii="Times New Roman" w:eastAsia="Times New Roman" w:hAnsi="Times New Roman" w:cs="Times New Roman"/>
-              </w:rPr>
-            </w:pPr>
-            <w:r>
-              <w:rPr>
-                <w:rFonts w:ascii="Times New Roman" w:eastAsia="Times New Roman" w:hAnsi="Times New Roman" w:cs="Times New Roman"/>
-              </w:rPr>
-              <w:t>No difference</w:t>
+              <w:t>Defined method “wald” for confidence intervals</w:t>
+            </w:r>
+          </w:p>
+        </w:tc>
+        <w:tc>
+          <w:tcPr>
+            <w:tcW w:w="0" w:type="auto"/>
+            <w:tcBorders>
+              <w:top w:val="single" w:sz="8" w:space="0" w:color="000000"/>
+              <w:left w:val="single" w:sz="8" w:space="0" w:color="000000"/>
+              <w:bottom w:val="single" w:sz="8" w:space="0" w:color="000000"/>
+              <w:right w:val="single" w:sz="8" w:space="0" w:color="000000"/>
+            </w:tcBorders>
+            <w:tcMar>
+              <w:top w:w="100" w:type="dxa"/>
+              <w:left w:w="100" w:type="dxa"/>
+              <w:bottom w:w="100" w:type="dxa"/>
+              <w:right w:w="100" w:type="dxa"/>
+            </w:tcMar>
+          </w:tcPr>
+          <w:p>
+            <w:pPr>
+              <w:rPr>
+                <w:rFonts w:ascii="Times New Roman" w:eastAsia="Times New Roman" w:hAnsi="Times New Roman" w:cs="Times New Roman"/>
+              </w:rPr>
+            </w:pPr>
+            <w:r>
+              <w:rPr>
+                <w:rFonts w:ascii="Times New Roman" w:eastAsia="Times New Roman" w:hAnsi="Times New Roman" w:cs="Times New Roman"/>
+              </w:rPr>
+              <w:t>Computational power problemas with other methods</w:t>
+            </w:r>
+          </w:p>
+        </w:tc>
+        <w:tc>
+          <w:tcPr>
+            <w:tcW w:w="0" w:type="auto"/>
+            <w:tcBorders>
+              <w:top w:val="single" w:sz="8" w:space="0" w:color="000000"/>
+              <w:left w:val="single" w:sz="8" w:space="0" w:color="000000"/>
+              <w:bottom w:val="single" w:sz="8" w:space="0" w:color="000000"/>
+              <w:right w:val="single" w:sz="8" w:space="0" w:color="000000"/>
+            </w:tcBorders>
+            <w:tcMar>
+              <w:top w:w="100" w:type="dxa"/>
+              <w:left w:w="100" w:type="dxa"/>
+              <w:bottom w:w="100" w:type="dxa"/>
+              <w:right w:w="100" w:type="dxa"/>
+            </w:tcMar>
+          </w:tcPr>
+          <w:p>
+            <w:pPr>
+              <w:rPr>
+                <w:rFonts w:ascii="Times New Roman" w:eastAsia="Times New Roman" w:hAnsi="Times New Roman" w:cs="Times New Roman"/>
+              </w:rPr>
+            </w:pPr>
+            <w:r>
+              <w:rPr>
+                <w:rFonts w:ascii="Times New Roman" w:eastAsia="Times New Roman" w:hAnsi="Times New Roman" w:cs="Times New Roman"/>
+              </w:rPr>
+              <w:t>Difference in exactness of confidence intervals</w:t>
             </w:r>
           </w:p>
         </w:tc>
@@ -4433,7 +4046,7 @@
                 <w:rFonts w:ascii="Times New Roman" w:eastAsia="Times New Roman" w:hAnsi="Times New Roman" w:cs="Times New Roman"/>
               </w:rPr>
               <w:lastRenderedPageBreak/>
-              <w:t>07_Subanalysis</w:t>
+              <w:t>06_MainAnalysis, 07_Subanalysis, 08_Robustnessanalyses</w:t>
             </w:r>
           </w:p>
         </w:tc>
@@ -4541,70 +4154,62 @@
               <w:rPr>
                 <w:rFonts w:ascii="Times New Roman" w:eastAsia="Times New Roman" w:hAnsi="Times New Roman" w:cs="Times New Roman"/>
               </w:rPr>
-              <w:t xml:space="preserve">Changed name of </w:t>
-            </w:r>
-            <w:proofErr w:type="spellStart"/>
-            <w:r>
-              <w:rPr>
-                <w:rFonts w:ascii="Times New Roman" w:eastAsia="Times New Roman" w:hAnsi="Times New Roman" w:cs="Times New Roman"/>
-              </w:rPr>
-              <w:t>df</w:t>
-            </w:r>
-            <w:proofErr w:type="spellEnd"/>
-            <w:r>
-              <w:rPr>
-                <w:rFonts w:ascii="Times New Roman" w:eastAsia="Times New Roman" w:hAnsi="Times New Roman" w:cs="Times New Roman"/>
-              </w:rPr>
-              <w:t xml:space="preserve"> according to 03_Exclusion</w:t>
-            </w:r>
-          </w:p>
-        </w:tc>
-        <w:tc>
-          <w:tcPr>
-            <w:tcW w:w="0" w:type="auto"/>
-            <w:tcBorders>
-              <w:top w:val="single" w:sz="8" w:space="0" w:color="000000"/>
-              <w:left w:val="single" w:sz="8" w:space="0" w:color="000000"/>
-              <w:bottom w:val="single" w:sz="8" w:space="0" w:color="000000"/>
-              <w:right w:val="single" w:sz="8" w:space="0" w:color="000000"/>
-            </w:tcBorders>
-            <w:tcMar>
-              <w:top w:w="100" w:type="dxa"/>
-              <w:left w:w="100" w:type="dxa"/>
-              <w:bottom w:w="100" w:type="dxa"/>
-              <w:right w:w="100" w:type="dxa"/>
-            </w:tcMar>
-          </w:tcPr>
-          <w:p>
-            <w:pPr>
-              <w:rPr>
-                <w:rFonts w:ascii="Times New Roman" w:eastAsia="Times New Roman" w:hAnsi="Times New Roman" w:cs="Times New Roman"/>
-              </w:rPr>
-            </w:pPr>
-          </w:p>
-        </w:tc>
-        <w:tc>
-          <w:tcPr>
-            <w:tcW w:w="0" w:type="auto"/>
-            <w:tcBorders>
-              <w:top w:val="single" w:sz="8" w:space="0" w:color="000000"/>
-              <w:left w:val="single" w:sz="8" w:space="0" w:color="000000"/>
-              <w:bottom w:val="single" w:sz="8" w:space="0" w:color="000000"/>
-              <w:right w:val="single" w:sz="8" w:space="0" w:color="000000"/>
-            </w:tcBorders>
-            <w:tcMar>
-              <w:top w:w="100" w:type="dxa"/>
-              <w:left w:w="100" w:type="dxa"/>
-              <w:bottom w:w="100" w:type="dxa"/>
-              <w:right w:w="100" w:type="dxa"/>
-            </w:tcMar>
-          </w:tcPr>
-          <w:p>
-            <w:pPr>
-              <w:rPr>
-                <w:rFonts w:ascii="Times New Roman" w:eastAsia="Times New Roman" w:hAnsi="Times New Roman" w:cs="Times New Roman"/>
-              </w:rPr>
-            </w:pPr>
+              <w:t>Plotted all effects</w:t>
+            </w:r>
+          </w:p>
+        </w:tc>
+        <w:tc>
+          <w:tcPr>
+            <w:tcW w:w="0" w:type="auto"/>
+            <w:tcBorders>
+              <w:top w:val="single" w:sz="8" w:space="0" w:color="000000"/>
+              <w:left w:val="single" w:sz="8" w:space="0" w:color="000000"/>
+              <w:bottom w:val="single" w:sz="8" w:space="0" w:color="000000"/>
+              <w:right w:val="single" w:sz="8" w:space="0" w:color="000000"/>
+            </w:tcBorders>
+            <w:tcMar>
+              <w:top w:w="100" w:type="dxa"/>
+              <w:left w:w="100" w:type="dxa"/>
+              <w:bottom w:w="100" w:type="dxa"/>
+              <w:right w:w="100" w:type="dxa"/>
+            </w:tcMar>
+          </w:tcPr>
+          <w:p>
+            <w:pPr>
+              <w:rPr>
+                <w:rFonts w:ascii="Times New Roman" w:eastAsia="Times New Roman" w:hAnsi="Times New Roman" w:cs="Times New Roman"/>
+              </w:rPr>
+            </w:pPr>
+          </w:p>
+        </w:tc>
+        <w:tc>
+          <w:tcPr>
+            <w:tcW w:w="0" w:type="auto"/>
+            <w:tcBorders>
+              <w:top w:val="single" w:sz="8" w:space="0" w:color="000000"/>
+              <w:left w:val="single" w:sz="8" w:space="0" w:color="000000"/>
+              <w:bottom w:val="single" w:sz="8" w:space="0" w:color="000000"/>
+              <w:right w:val="single" w:sz="8" w:space="0" w:color="000000"/>
+            </w:tcBorders>
+            <w:tcMar>
+              <w:top w:w="100" w:type="dxa"/>
+              <w:left w:w="100" w:type="dxa"/>
+              <w:bottom w:w="100" w:type="dxa"/>
+              <w:right w:w="100" w:type="dxa"/>
+            </w:tcMar>
+          </w:tcPr>
+          <w:p>
+            <w:pPr>
+              <w:rPr>
+                <w:rFonts w:ascii="Times New Roman" w:eastAsia="Times New Roman" w:hAnsi="Times New Roman" w:cs="Times New Roman"/>
+              </w:rPr>
+            </w:pPr>
+            <w:r>
+              <w:rPr>
+                <w:rFonts w:ascii="Times New Roman" w:eastAsia="Times New Roman" w:hAnsi="Times New Roman" w:cs="Times New Roman"/>
+              </w:rPr>
+              <w:t xml:space="preserve">No difference </w:t>
+            </w:r>
           </w:p>
         </w:tc>
       </w:tr>
@@ -4635,6 +4240,582 @@
               <w:rPr>
                 <w:rFonts w:ascii="Times New Roman" w:eastAsia="Times New Roman" w:hAnsi="Times New Roman" w:cs="Times New Roman"/>
               </w:rPr>
+              <w:t>02_Datawrangling</w:t>
+            </w:r>
+          </w:p>
+        </w:tc>
+        <w:tc>
+          <w:tcPr>
+            <w:tcW w:w="0" w:type="auto"/>
+            <w:tcBorders>
+              <w:top w:val="single" w:sz="8" w:space="0" w:color="000000"/>
+              <w:left w:val="single" w:sz="8" w:space="0" w:color="000000"/>
+              <w:bottom w:val="single" w:sz="8" w:space="0" w:color="000000"/>
+              <w:right w:val="single" w:sz="8" w:space="0" w:color="000000"/>
+            </w:tcBorders>
+            <w:tcMar>
+              <w:top w:w="100" w:type="dxa"/>
+              <w:left w:w="100" w:type="dxa"/>
+              <w:bottom w:w="100" w:type="dxa"/>
+              <w:right w:w="100" w:type="dxa"/>
+            </w:tcMar>
+          </w:tcPr>
+          <w:p>
+            <w:pPr>
+              <w:rPr>
+                <w:rFonts w:ascii="Times New Roman" w:eastAsia="Times New Roman" w:hAnsi="Times New Roman" w:cs="Times New Roman"/>
+              </w:rPr>
+            </w:pPr>
+          </w:p>
+        </w:tc>
+        <w:tc>
+          <w:tcPr>
+            <w:tcW w:w="0" w:type="auto"/>
+            <w:tcBorders>
+              <w:top w:val="single" w:sz="8" w:space="0" w:color="000000"/>
+              <w:left w:val="single" w:sz="8" w:space="0" w:color="000000"/>
+              <w:bottom w:val="single" w:sz="8" w:space="0" w:color="000000"/>
+              <w:right w:val="single" w:sz="8" w:space="0" w:color="000000"/>
+            </w:tcBorders>
+            <w:tcMar>
+              <w:top w:w="100" w:type="dxa"/>
+              <w:left w:w="100" w:type="dxa"/>
+              <w:bottom w:w="100" w:type="dxa"/>
+              <w:right w:w="100" w:type="dxa"/>
+            </w:tcMar>
+          </w:tcPr>
+          <w:p>
+            <w:pPr>
+              <w:rPr>
+                <w:rFonts w:ascii="Times New Roman" w:eastAsia="Times New Roman" w:hAnsi="Times New Roman" w:cs="Times New Roman"/>
+              </w:rPr>
+            </w:pPr>
+          </w:p>
+        </w:tc>
+        <w:tc>
+          <w:tcPr>
+            <w:tcW w:w="0" w:type="auto"/>
+            <w:tcBorders>
+              <w:top w:val="single" w:sz="8" w:space="0" w:color="000000"/>
+              <w:left w:val="single" w:sz="8" w:space="0" w:color="000000"/>
+              <w:bottom w:val="single" w:sz="8" w:space="0" w:color="000000"/>
+              <w:right w:val="single" w:sz="8" w:space="0" w:color="000000"/>
+            </w:tcBorders>
+            <w:tcMar>
+              <w:top w:w="100" w:type="dxa"/>
+              <w:left w:w="100" w:type="dxa"/>
+              <w:bottom w:w="100" w:type="dxa"/>
+              <w:right w:w="100" w:type="dxa"/>
+            </w:tcMar>
+          </w:tcPr>
+          <w:p>
+            <w:pPr>
+              <w:rPr>
+                <w:rFonts w:ascii="Times New Roman" w:eastAsia="Times New Roman" w:hAnsi="Times New Roman" w:cs="Times New Roman"/>
+              </w:rPr>
+            </w:pPr>
+            <w:r>
+              <w:rPr>
+                <w:rFonts w:ascii="Times New Roman" w:eastAsia="Times New Roman" w:hAnsi="Times New Roman" w:cs="Times New Roman"/>
+              </w:rPr>
+              <w:t>Minor</w:t>
+            </w:r>
+          </w:p>
+        </w:tc>
+        <w:tc>
+          <w:tcPr>
+            <w:tcW w:w="0" w:type="auto"/>
+            <w:tcBorders>
+              <w:top w:val="single" w:sz="8" w:space="0" w:color="000000"/>
+              <w:left w:val="single" w:sz="8" w:space="0" w:color="000000"/>
+              <w:bottom w:val="single" w:sz="8" w:space="0" w:color="000000"/>
+              <w:right w:val="single" w:sz="8" w:space="0" w:color="000000"/>
+            </w:tcBorders>
+            <w:tcMar>
+              <w:top w:w="100" w:type="dxa"/>
+              <w:left w:w="100" w:type="dxa"/>
+              <w:bottom w:w="100" w:type="dxa"/>
+              <w:right w:w="100" w:type="dxa"/>
+            </w:tcMar>
+          </w:tcPr>
+          <w:p>
+            <w:pPr>
+              <w:rPr>
+                <w:rFonts w:ascii="Times New Roman" w:eastAsia="Times New Roman" w:hAnsi="Times New Roman" w:cs="Times New Roman"/>
+              </w:rPr>
+            </w:pPr>
+            <w:r>
+              <w:rPr>
+                <w:rFonts w:ascii="Times New Roman" w:eastAsia="Times New Roman" w:hAnsi="Times New Roman" w:cs="Times New Roman"/>
+              </w:rPr>
+              <w:t>Combined categories “no sex” and “once” for sex_freq</w:t>
+            </w:r>
+          </w:p>
+        </w:tc>
+        <w:tc>
+          <w:tcPr>
+            <w:tcW w:w="0" w:type="auto"/>
+            <w:tcBorders>
+              <w:top w:val="single" w:sz="8" w:space="0" w:color="000000"/>
+              <w:left w:val="single" w:sz="8" w:space="0" w:color="000000"/>
+              <w:bottom w:val="single" w:sz="8" w:space="0" w:color="000000"/>
+              <w:right w:val="single" w:sz="8" w:space="0" w:color="000000"/>
+            </w:tcBorders>
+            <w:tcMar>
+              <w:top w:w="100" w:type="dxa"/>
+              <w:left w:w="100" w:type="dxa"/>
+              <w:bottom w:w="100" w:type="dxa"/>
+              <w:right w:w="100" w:type="dxa"/>
+            </w:tcMar>
+          </w:tcPr>
+          <w:p>
+            <w:pPr>
+              <w:rPr>
+                <w:rFonts w:ascii="Times New Roman" w:eastAsia="Times New Roman" w:hAnsi="Times New Roman" w:cs="Times New Roman"/>
+              </w:rPr>
+            </w:pPr>
+          </w:p>
+        </w:tc>
+        <w:tc>
+          <w:tcPr>
+            <w:tcW w:w="0" w:type="auto"/>
+            <w:tcBorders>
+              <w:top w:val="single" w:sz="8" w:space="0" w:color="000000"/>
+              <w:left w:val="single" w:sz="8" w:space="0" w:color="000000"/>
+              <w:bottom w:val="single" w:sz="8" w:space="0" w:color="000000"/>
+              <w:right w:val="single" w:sz="8" w:space="0" w:color="000000"/>
+            </w:tcBorders>
+            <w:tcMar>
+              <w:top w:w="100" w:type="dxa"/>
+              <w:left w:w="100" w:type="dxa"/>
+              <w:bottom w:w="100" w:type="dxa"/>
+              <w:right w:w="100" w:type="dxa"/>
+            </w:tcMar>
+          </w:tcPr>
+          <w:p>
+            <w:pPr>
+              <w:rPr>
+                <w:rFonts w:ascii="Times New Roman" w:eastAsia="Times New Roman" w:hAnsi="Times New Roman" w:cs="Times New Roman"/>
+              </w:rPr>
+            </w:pPr>
+          </w:p>
+        </w:tc>
+      </w:tr>
+      <w:tr>
+        <w:tc>
+          <w:tcPr>
+            <w:tcW w:w="0" w:type="auto"/>
+            <w:tcBorders>
+              <w:top w:val="single" w:sz="8" w:space="0" w:color="000000"/>
+              <w:left w:val="single" w:sz="8" w:space="0" w:color="000000"/>
+              <w:bottom w:val="single" w:sz="8" w:space="0" w:color="000000"/>
+              <w:right w:val="single" w:sz="8" w:space="0" w:color="000000"/>
+            </w:tcBorders>
+            <w:tcMar>
+              <w:top w:w="100" w:type="dxa"/>
+              <w:left w:w="100" w:type="dxa"/>
+              <w:bottom w:w="100" w:type="dxa"/>
+              <w:right w:w="100" w:type="dxa"/>
+            </w:tcMar>
+          </w:tcPr>
+          <w:p>
+            <w:pPr>
+              <w:rPr>
+                <w:rFonts w:ascii="Times New Roman" w:eastAsia="Times New Roman" w:hAnsi="Times New Roman" w:cs="Times New Roman"/>
+              </w:rPr>
+            </w:pPr>
+            <w:r>
+              <w:rPr>
+                <w:rFonts w:ascii="Times New Roman" w:eastAsia="Times New Roman" w:hAnsi="Times New Roman" w:cs="Times New Roman"/>
+              </w:rPr>
+              <w:t>02_Datawrangling</w:t>
+            </w:r>
+          </w:p>
+        </w:tc>
+        <w:tc>
+          <w:tcPr>
+            <w:tcW w:w="0" w:type="auto"/>
+            <w:tcBorders>
+              <w:top w:val="single" w:sz="8" w:space="0" w:color="000000"/>
+              <w:left w:val="single" w:sz="8" w:space="0" w:color="000000"/>
+              <w:bottom w:val="single" w:sz="8" w:space="0" w:color="000000"/>
+              <w:right w:val="single" w:sz="8" w:space="0" w:color="000000"/>
+            </w:tcBorders>
+            <w:tcMar>
+              <w:top w:w="100" w:type="dxa"/>
+              <w:left w:w="100" w:type="dxa"/>
+              <w:bottom w:w="100" w:type="dxa"/>
+              <w:right w:w="100" w:type="dxa"/>
+            </w:tcMar>
+          </w:tcPr>
+          <w:p>
+            <w:pPr>
+              <w:rPr>
+                <w:rFonts w:ascii="Times New Roman" w:eastAsia="Times New Roman" w:hAnsi="Times New Roman" w:cs="Times New Roman"/>
+              </w:rPr>
+            </w:pPr>
+          </w:p>
+        </w:tc>
+        <w:tc>
+          <w:tcPr>
+            <w:tcW w:w="0" w:type="auto"/>
+            <w:tcBorders>
+              <w:top w:val="single" w:sz="8" w:space="0" w:color="000000"/>
+              <w:left w:val="single" w:sz="8" w:space="0" w:color="000000"/>
+              <w:bottom w:val="single" w:sz="8" w:space="0" w:color="000000"/>
+              <w:right w:val="single" w:sz="8" w:space="0" w:color="000000"/>
+            </w:tcBorders>
+            <w:tcMar>
+              <w:top w:w="100" w:type="dxa"/>
+              <w:left w:w="100" w:type="dxa"/>
+              <w:bottom w:w="100" w:type="dxa"/>
+              <w:right w:w="100" w:type="dxa"/>
+            </w:tcMar>
+          </w:tcPr>
+          <w:p>
+            <w:pPr>
+              <w:rPr>
+                <w:rFonts w:ascii="Times New Roman" w:eastAsia="Times New Roman" w:hAnsi="Times New Roman" w:cs="Times New Roman"/>
+              </w:rPr>
+            </w:pPr>
+          </w:p>
+        </w:tc>
+        <w:tc>
+          <w:tcPr>
+            <w:tcW w:w="0" w:type="auto"/>
+            <w:tcBorders>
+              <w:top w:val="single" w:sz="8" w:space="0" w:color="000000"/>
+              <w:left w:val="single" w:sz="8" w:space="0" w:color="000000"/>
+              <w:bottom w:val="single" w:sz="8" w:space="0" w:color="000000"/>
+              <w:right w:val="single" w:sz="8" w:space="0" w:color="000000"/>
+            </w:tcBorders>
+            <w:tcMar>
+              <w:top w:w="100" w:type="dxa"/>
+              <w:left w:w="100" w:type="dxa"/>
+              <w:bottom w:w="100" w:type="dxa"/>
+              <w:right w:w="100" w:type="dxa"/>
+            </w:tcMar>
+          </w:tcPr>
+          <w:p>
+            <w:pPr>
+              <w:rPr>
+                <w:rFonts w:ascii="Times New Roman" w:eastAsia="Times New Roman" w:hAnsi="Times New Roman" w:cs="Times New Roman"/>
+              </w:rPr>
+            </w:pPr>
+            <w:r>
+              <w:rPr>
+                <w:rFonts w:ascii="Times New Roman" w:eastAsia="Times New Roman" w:hAnsi="Times New Roman" w:cs="Times New Roman"/>
+              </w:rPr>
+              <w:t>Minor</w:t>
+            </w:r>
+          </w:p>
+        </w:tc>
+        <w:tc>
+          <w:tcPr>
+            <w:tcW w:w="0" w:type="auto"/>
+            <w:tcBorders>
+              <w:top w:val="single" w:sz="8" w:space="0" w:color="000000"/>
+              <w:left w:val="single" w:sz="8" w:space="0" w:color="000000"/>
+              <w:bottom w:val="single" w:sz="8" w:space="0" w:color="000000"/>
+              <w:right w:val="single" w:sz="8" w:space="0" w:color="000000"/>
+            </w:tcBorders>
+            <w:tcMar>
+              <w:top w:w="100" w:type="dxa"/>
+              <w:left w:w="100" w:type="dxa"/>
+              <w:bottom w:w="100" w:type="dxa"/>
+              <w:right w:w="100" w:type="dxa"/>
+            </w:tcMar>
+          </w:tcPr>
+          <w:p>
+            <w:pPr>
+              <w:rPr>
+                <w:rFonts w:ascii="Times New Roman" w:eastAsia="Times New Roman" w:hAnsi="Times New Roman" w:cs="Times New Roman"/>
+              </w:rPr>
+            </w:pPr>
+            <w:r>
+              <w:rPr>
+                <w:rFonts w:ascii="Times New Roman" w:eastAsia="Times New Roman" w:hAnsi="Times New Roman" w:cs="Times New Roman"/>
+              </w:rPr>
+              <w:t>Defined factor levels for sex_freq and hc</w:t>
+            </w:r>
+          </w:p>
+        </w:tc>
+        <w:tc>
+          <w:tcPr>
+            <w:tcW w:w="0" w:type="auto"/>
+            <w:tcBorders>
+              <w:top w:val="single" w:sz="8" w:space="0" w:color="000000"/>
+              <w:left w:val="single" w:sz="8" w:space="0" w:color="000000"/>
+              <w:bottom w:val="single" w:sz="8" w:space="0" w:color="000000"/>
+              <w:right w:val="single" w:sz="8" w:space="0" w:color="000000"/>
+            </w:tcBorders>
+            <w:tcMar>
+              <w:top w:w="100" w:type="dxa"/>
+              <w:left w:w="100" w:type="dxa"/>
+              <w:bottom w:w="100" w:type="dxa"/>
+              <w:right w:w="100" w:type="dxa"/>
+            </w:tcMar>
+          </w:tcPr>
+          <w:p>
+            <w:pPr>
+              <w:rPr>
+                <w:rFonts w:ascii="Times New Roman" w:eastAsia="Times New Roman" w:hAnsi="Times New Roman" w:cs="Times New Roman"/>
+              </w:rPr>
+            </w:pPr>
+            <w:r>
+              <w:rPr>
+                <w:rFonts w:ascii="Times New Roman" w:eastAsia="Times New Roman" w:hAnsi="Times New Roman" w:cs="Times New Roman"/>
+              </w:rPr>
+              <w:t>To define contrasts in models</w:t>
+            </w:r>
+          </w:p>
+        </w:tc>
+        <w:tc>
+          <w:tcPr>
+            <w:tcW w:w="0" w:type="auto"/>
+            <w:tcBorders>
+              <w:top w:val="single" w:sz="8" w:space="0" w:color="000000"/>
+              <w:left w:val="single" w:sz="8" w:space="0" w:color="000000"/>
+              <w:bottom w:val="single" w:sz="8" w:space="0" w:color="000000"/>
+              <w:right w:val="single" w:sz="8" w:space="0" w:color="000000"/>
+            </w:tcBorders>
+            <w:tcMar>
+              <w:top w:w="100" w:type="dxa"/>
+              <w:left w:w="100" w:type="dxa"/>
+              <w:bottom w:w="100" w:type="dxa"/>
+              <w:right w:w="100" w:type="dxa"/>
+            </w:tcMar>
+          </w:tcPr>
+          <w:p>
+            <w:pPr>
+              <w:rPr>
+                <w:rFonts w:ascii="Times New Roman" w:eastAsia="Times New Roman" w:hAnsi="Times New Roman" w:cs="Times New Roman"/>
+              </w:rPr>
+            </w:pPr>
+            <w:r>
+              <w:rPr>
+                <w:rFonts w:ascii="Times New Roman" w:eastAsia="Times New Roman" w:hAnsi="Times New Roman" w:cs="Times New Roman"/>
+              </w:rPr>
+              <w:t>Different reference contrast</w:t>
+            </w:r>
+          </w:p>
+        </w:tc>
+      </w:tr>
+      <w:tr>
+        <w:tc>
+          <w:tcPr>
+            <w:tcW w:w="0" w:type="auto"/>
+            <w:tcBorders>
+              <w:top w:val="single" w:sz="8" w:space="0" w:color="000000"/>
+              <w:left w:val="single" w:sz="8" w:space="0" w:color="000000"/>
+              <w:bottom w:val="single" w:sz="8" w:space="0" w:color="000000"/>
+              <w:right w:val="single" w:sz="8" w:space="0" w:color="000000"/>
+            </w:tcBorders>
+            <w:tcMar>
+              <w:top w:w="100" w:type="dxa"/>
+              <w:left w:w="100" w:type="dxa"/>
+              <w:bottom w:w="100" w:type="dxa"/>
+              <w:right w:w="100" w:type="dxa"/>
+            </w:tcMar>
+          </w:tcPr>
+          <w:p>
+            <w:pPr>
+              <w:rPr>
+                <w:rFonts w:ascii="Times New Roman" w:eastAsia="Times New Roman" w:hAnsi="Times New Roman" w:cs="Times New Roman"/>
+              </w:rPr>
+            </w:pPr>
+            <w:r>
+              <w:rPr>
+                <w:rFonts w:ascii="Times New Roman" w:eastAsia="Times New Roman" w:hAnsi="Times New Roman" w:cs="Times New Roman"/>
+              </w:rPr>
+              <w:t>07_Subanalysis</w:t>
+            </w:r>
+          </w:p>
+        </w:tc>
+        <w:tc>
+          <w:tcPr>
+            <w:tcW w:w="0" w:type="auto"/>
+            <w:tcBorders>
+              <w:top w:val="single" w:sz="8" w:space="0" w:color="000000"/>
+              <w:left w:val="single" w:sz="8" w:space="0" w:color="000000"/>
+              <w:bottom w:val="single" w:sz="8" w:space="0" w:color="000000"/>
+              <w:right w:val="single" w:sz="8" w:space="0" w:color="000000"/>
+            </w:tcBorders>
+            <w:tcMar>
+              <w:top w:w="100" w:type="dxa"/>
+              <w:left w:w="100" w:type="dxa"/>
+              <w:bottom w:w="100" w:type="dxa"/>
+              <w:right w:w="100" w:type="dxa"/>
+            </w:tcMar>
+          </w:tcPr>
+          <w:p>
+            <w:pPr>
+              <w:rPr>
+                <w:rFonts w:ascii="Times New Roman" w:eastAsia="Times New Roman" w:hAnsi="Times New Roman" w:cs="Times New Roman"/>
+              </w:rPr>
+            </w:pPr>
+          </w:p>
+        </w:tc>
+        <w:tc>
+          <w:tcPr>
+            <w:tcW w:w="0" w:type="auto"/>
+            <w:tcBorders>
+              <w:top w:val="single" w:sz="8" w:space="0" w:color="000000"/>
+              <w:left w:val="single" w:sz="8" w:space="0" w:color="000000"/>
+              <w:bottom w:val="single" w:sz="8" w:space="0" w:color="000000"/>
+              <w:right w:val="single" w:sz="8" w:space="0" w:color="000000"/>
+            </w:tcBorders>
+            <w:tcMar>
+              <w:top w:w="100" w:type="dxa"/>
+              <w:left w:w="100" w:type="dxa"/>
+              <w:bottom w:w="100" w:type="dxa"/>
+              <w:right w:w="100" w:type="dxa"/>
+            </w:tcMar>
+          </w:tcPr>
+          <w:p>
+            <w:pPr>
+              <w:rPr>
+                <w:rFonts w:ascii="Times New Roman" w:eastAsia="Times New Roman" w:hAnsi="Times New Roman" w:cs="Times New Roman"/>
+              </w:rPr>
+            </w:pPr>
+          </w:p>
+        </w:tc>
+        <w:tc>
+          <w:tcPr>
+            <w:tcW w:w="0" w:type="auto"/>
+            <w:tcBorders>
+              <w:top w:val="single" w:sz="8" w:space="0" w:color="000000"/>
+              <w:left w:val="single" w:sz="8" w:space="0" w:color="000000"/>
+              <w:bottom w:val="single" w:sz="8" w:space="0" w:color="000000"/>
+              <w:right w:val="single" w:sz="8" w:space="0" w:color="000000"/>
+            </w:tcBorders>
+            <w:tcMar>
+              <w:top w:w="100" w:type="dxa"/>
+              <w:left w:w="100" w:type="dxa"/>
+              <w:bottom w:w="100" w:type="dxa"/>
+              <w:right w:w="100" w:type="dxa"/>
+            </w:tcMar>
+          </w:tcPr>
+          <w:p>
+            <w:pPr>
+              <w:rPr>
+                <w:rFonts w:ascii="Times New Roman" w:eastAsia="Times New Roman" w:hAnsi="Times New Roman" w:cs="Times New Roman"/>
+              </w:rPr>
+            </w:pPr>
+            <w:r>
+              <w:rPr>
+                <w:rFonts w:ascii="Times New Roman" w:eastAsia="Times New Roman" w:hAnsi="Times New Roman" w:cs="Times New Roman"/>
+              </w:rPr>
+              <w:t>Minor</w:t>
+            </w:r>
+          </w:p>
+        </w:tc>
+        <w:tc>
+          <w:tcPr>
+            <w:tcW w:w="0" w:type="auto"/>
+            <w:tcBorders>
+              <w:top w:val="single" w:sz="8" w:space="0" w:color="000000"/>
+              <w:left w:val="single" w:sz="8" w:space="0" w:color="000000"/>
+              <w:bottom w:val="single" w:sz="8" w:space="0" w:color="000000"/>
+              <w:right w:val="single" w:sz="8" w:space="0" w:color="000000"/>
+            </w:tcBorders>
+            <w:tcMar>
+              <w:top w:w="100" w:type="dxa"/>
+              <w:left w:w="100" w:type="dxa"/>
+              <w:bottom w:w="100" w:type="dxa"/>
+              <w:right w:w="100" w:type="dxa"/>
+            </w:tcMar>
+          </w:tcPr>
+          <w:p>
+            <w:pPr>
+              <w:rPr>
+                <w:rFonts w:ascii="Times New Roman" w:eastAsia="Times New Roman" w:hAnsi="Times New Roman" w:cs="Times New Roman"/>
+              </w:rPr>
+            </w:pPr>
+            <w:r>
+              <w:rPr>
+                <w:rFonts w:ascii="Times New Roman" w:eastAsia="Times New Roman" w:hAnsi="Times New Roman" w:cs="Times New Roman"/>
+              </w:rPr>
+              <w:t>Changed name of df according to 03_Exclusion</w:t>
+            </w:r>
+          </w:p>
+        </w:tc>
+        <w:tc>
+          <w:tcPr>
+            <w:tcW w:w="0" w:type="auto"/>
+            <w:tcBorders>
+              <w:top w:val="single" w:sz="8" w:space="0" w:color="000000"/>
+              <w:left w:val="single" w:sz="8" w:space="0" w:color="000000"/>
+              <w:bottom w:val="single" w:sz="8" w:space="0" w:color="000000"/>
+              <w:right w:val="single" w:sz="8" w:space="0" w:color="000000"/>
+            </w:tcBorders>
+            <w:tcMar>
+              <w:top w:w="100" w:type="dxa"/>
+              <w:left w:w="100" w:type="dxa"/>
+              <w:bottom w:w="100" w:type="dxa"/>
+              <w:right w:w="100" w:type="dxa"/>
+            </w:tcMar>
+          </w:tcPr>
+          <w:p>
+            <w:pPr>
+              <w:rPr>
+                <w:rFonts w:ascii="Times New Roman" w:eastAsia="Times New Roman" w:hAnsi="Times New Roman" w:cs="Times New Roman"/>
+              </w:rPr>
+            </w:pPr>
+          </w:p>
+        </w:tc>
+        <w:tc>
+          <w:tcPr>
+            <w:tcW w:w="0" w:type="auto"/>
+            <w:tcBorders>
+              <w:top w:val="single" w:sz="8" w:space="0" w:color="000000"/>
+              <w:left w:val="single" w:sz="8" w:space="0" w:color="000000"/>
+              <w:bottom w:val="single" w:sz="8" w:space="0" w:color="000000"/>
+              <w:right w:val="single" w:sz="8" w:space="0" w:color="000000"/>
+            </w:tcBorders>
+            <w:tcMar>
+              <w:top w:w="100" w:type="dxa"/>
+              <w:left w:w="100" w:type="dxa"/>
+              <w:bottom w:w="100" w:type="dxa"/>
+              <w:right w:w="100" w:type="dxa"/>
+            </w:tcMar>
+          </w:tcPr>
+          <w:p>
+            <w:pPr>
+              <w:rPr>
+                <w:rFonts w:ascii="Times New Roman" w:eastAsia="Times New Roman" w:hAnsi="Times New Roman" w:cs="Times New Roman"/>
+              </w:rPr>
+            </w:pPr>
+          </w:p>
+        </w:tc>
+      </w:tr>
+      <w:tr>
+        <w:tc>
+          <w:tcPr>
+            <w:tcW w:w="0" w:type="auto"/>
+            <w:tcBorders>
+              <w:top w:val="single" w:sz="8" w:space="0" w:color="000000"/>
+              <w:left w:val="single" w:sz="8" w:space="0" w:color="000000"/>
+              <w:bottom w:val="single" w:sz="8" w:space="0" w:color="000000"/>
+              <w:right w:val="single" w:sz="8" w:space="0" w:color="000000"/>
+            </w:tcBorders>
+            <w:tcMar>
+              <w:top w:w="100" w:type="dxa"/>
+              <w:left w:w="100" w:type="dxa"/>
+              <w:bottom w:w="100" w:type="dxa"/>
+              <w:right w:w="100" w:type="dxa"/>
+            </w:tcMar>
+          </w:tcPr>
+          <w:p>
+            <w:pPr>
+              <w:rPr>
+                <w:rFonts w:ascii="Times New Roman" w:eastAsia="Times New Roman" w:hAnsi="Times New Roman" w:cs="Times New Roman"/>
+              </w:rPr>
+            </w:pPr>
+            <w:r>
+              <w:rPr>
+                <w:rFonts w:ascii="Times New Roman" w:eastAsia="Times New Roman" w:hAnsi="Times New Roman" w:cs="Times New Roman"/>
+              </w:rPr>
               <w:t>08_Robustnessanalyses</w:t>
             </w:r>
           </w:p>
@@ -4743,21 +4924,7 @@
               <w:rPr>
                 <w:rFonts w:ascii="Times New Roman" w:eastAsia="Times New Roman" w:hAnsi="Times New Roman" w:cs="Times New Roman"/>
               </w:rPr>
-              <w:t xml:space="preserve">Changed name of </w:t>
-            </w:r>
-            <w:proofErr w:type="spellStart"/>
-            <w:r>
-              <w:rPr>
-                <w:rFonts w:ascii="Times New Roman" w:eastAsia="Times New Roman" w:hAnsi="Times New Roman" w:cs="Times New Roman"/>
-              </w:rPr>
-              <w:t>df</w:t>
-            </w:r>
-            <w:proofErr w:type="spellEnd"/>
-            <w:r>
-              <w:rPr>
-                <w:rFonts w:ascii="Times New Roman" w:eastAsia="Times New Roman" w:hAnsi="Times New Roman" w:cs="Times New Roman"/>
-              </w:rPr>
-              <w:t xml:space="preserve"> according to 03_Exclusion</w:t>
+              <w:t>Changed name of df according to 03_Exclusion</w:t>
             </w:r>
           </w:p>
         </w:tc>
@@ -5056,27 +5223,7 @@
           <w:sz w:val="22"/>
           <w:szCs w:val="22"/>
         </w:rPr>
-        <w:t>Prioritizing the things that are most important? (</w:t>
-      </w:r>
-      <w:proofErr w:type="gramStart"/>
-      <w:r>
-        <w:rPr>
-          <w:rFonts w:ascii="Arial" w:hAnsi="Arial" w:cs="Arial"/>
-          <w:color w:val="000000"/>
-          <w:sz w:val="22"/>
-          <w:szCs w:val="22"/>
-        </w:rPr>
-        <w:t>if</w:t>
-      </w:r>
-      <w:proofErr w:type="gramEnd"/>
-      <w:r>
-        <w:rPr>
-          <w:rFonts w:ascii="Arial" w:hAnsi="Arial" w:cs="Arial"/>
-          <w:color w:val="000000"/>
-          <w:sz w:val="22"/>
-          <w:szCs w:val="22"/>
-        </w:rPr>
-        <w:t xml:space="preserve"> such a thing is possible)</w:t>
+        <w:t>Prioritizing the things that are most important? (if such a thing is possible)</w:t>
       </w:r>
     </w:p>
     <w:sectPr>

</xml_diff>